<commit_message>
Update table of contents and adjust page numbers in project documentation
</commit_message>
<xml_diff>
--- a/POST_SORTING_CAS-ADS-Project.docx
+++ b/POST_SORTING_CAS-ADS-Project.docx
@@ -144,7 +144,6 @@
         </w:rPr>
         <w:t xml:space="preserve">Tobias </w:t>
       </w:r>
-      <w:proofErr w:type="spellStart"/>
       <w:r>
         <w:rPr>
           <w:color w:val="auto"/>
@@ -152,7 +151,6 @@
         </w:rPr>
         <w:t>Böni</w:t>
       </w:r>
-      <w:proofErr w:type="spellEnd"/>
     </w:p>
     <w:p>
       <w:pPr>
@@ -1928,7 +1926,7 @@
                 <w:noProof/>
                 <w:webHidden/>
               </w:rPr>
-              <w:t>28</w:t>
+              <w:t>29</w:t>
             </w:r>
             <w:r>
               <w:rPr>
@@ -2024,7 +2022,7 @@
                 <w:noProof/>
                 <w:webHidden/>
               </w:rPr>
-              <w:t>29</w:t>
+              <w:t>30</w:t>
             </w:r>
             <w:r>
               <w:rPr>
@@ -2120,7 +2118,7 @@
                 <w:noProof/>
                 <w:webHidden/>
               </w:rPr>
-              <w:t>30</w:t>
+              <w:t>31</w:t>
             </w:r>
             <w:r>
               <w:rPr>
@@ -2633,77 +2631,7 @@
         <w:rPr>
           <w:szCs w:val="20"/>
         </w:rPr>
-        <w:t xml:space="preserve">sorting centers in </w:t>
-      </w:r>
-      <w:proofErr w:type="spellStart"/>
-      <w:r>
-        <w:rPr>
-          <w:szCs w:val="20"/>
-        </w:rPr>
-        <w:t>Härkingen</w:t>
-      </w:r>
-      <w:proofErr w:type="spellEnd"/>
-      <w:r>
-        <w:rPr>
-          <w:szCs w:val="20"/>
-        </w:rPr>
-        <w:t xml:space="preserve">, </w:t>
-      </w:r>
-      <w:proofErr w:type="spellStart"/>
-      <w:r>
-        <w:rPr>
-          <w:szCs w:val="20"/>
-        </w:rPr>
-        <w:t>Frauenfeld</w:t>
-      </w:r>
-      <w:proofErr w:type="spellEnd"/>
-      <w:r>
-        <w:rPr>
-          <w:szCs w:val="20"/>
-        </w:rPr>
-        <w:t xml:space="preserve">, </w:t>
-      </w:r>
-      <w:proofErr w:type="spellStart"/>
-      <w:r>
-        <w:rPr>
-          <w:szCs w:val="20"/>
-        </w:rPr>
-        <w:t>Daillens</w:t>
-      </w:r>
-      <w:proofErr w:type="spellEnd"/>
-      <w:r>
-        <w:rPr>
-          <w:szCs w:val="20"/>
-        </w:rPr>
-        <w:t xml:space="preserve">, </w:t>
-      </w:r>
-      <w:proofErr w:type="spellStart"/>
-      <w:r>
-        <w:rPr>
-          <w:szCs w:val="20"/>
-        </w:rPr>
-        <w:t>Wallisellen</w:t>
-      </w:r>
-      <w:proofErr w:type="spellEnd"/>
-      <w:r>
-        <w:rPr>
-          <w:szCs w:val="20"/>
-        </w:rPr>
-        <w:t xml:space="preserve"> (new), and </w:t>
-      </w:r>
-      <w:proofErr w:type="spellStart"/>
-      <w:r>
-        <w:rPr>
-          <w:szCs w:val="20"/>
-        </w:rPr>
-        <w:t>Pratteln</w:t>
-      </w:r>
-      <w:proofErr w:type="spellEnd"/>
-      <w:r>
-        <w:rPr>
-          <w:szCs w:val="20"/>
-        </w:rPr>
-        <w:t xml:space="preserve"> (new) are equipped with automated sorting machines connected to the IT infrastructure through IoT sensors. These sensors provide continuous data streams to monitor sorting accuracy, operational efficiency, and package flow in real time.</w:t>
+        <w:t>sorting centers in Härkingen, Frauenfeld, Daillens, Wallisellen (new), and Pratteln (new) are equipped with automated sorting machines connected to the IT infrastructure through IoT sensors. These sensors provide continuous data streams to monitor sorting accuracy, operational efficiency, and package flow in real time.</w:t>
       </w:r>
     </w:p>
     <w:p>
@@ -2777,7 +2705,6 @@
         </w:rPr>
         <w:t xml:space="preserve">We have limited our study to focus on two parcel centers: </w:t>
       </w:r>
-      <w:proofErr w:type="spellStart"/>
       <w:r>
         <w:rPr>
           <w:b/>
@@ -2786,15 +2713,12 @@
         </w:rPr>
         <w:t>Härkingen</w:t>
       </w:r>
-      <w:proofErr w:type="spellEnd"/>
       <w:r>
         <w:rPr>
           <w:szCs w:val="20"/>
         </w:rPr>
         <w:t xml:space="preserve"> and </w:t>
       </w:r>
-      <w:proofErr w:type="spellStart"/>
-      <w:proofErr w:type="gramStart"/>
       <w:r>
         <w:rPr>
           <w:b/>
@@ -2803,19 +2727,11 @@
         </w:rPr>
         <w:t>Frauenfeld</w:t>
       </w:r>
-      <w:proofErr w:type="spellEnd"/>
-      <w:r>
-        <w:rPr>
-          <w:szCs w:val="20"/>
-        </w:rPr>
-        <w:t>, and</w:t>
-      </w:r>
-      <w:proofErr w:type="gramEnd"/>
-      <w:r>
-        <w:rPr>
-          <w:szCs w:val="20"/>
-        </w:rPr>
-        <w:t xml:space="preserve"> are analyzing data from a </w:t>
+      <w:r>
+        <w:rPr>
+          <w:szCs w:val="20"/>
+        </w:rPr>
+        <w:t xml:space="preserve">, and are analyzing data from a </w:t>
       </w:r>
       <w:r>
         <w:rPr>
@@ -2959,19 +2875,11 @@
         </w:rPr>
         <w:t xml:space="preserve">on prem </w:t>
       </w:r>
-      <w:proofErr w:type="spellStart"/>
-      <w:r>
-        <w:rPr>
-          <w:szCs w:val="20"/>
-        </w:rPr>
-        <w:t>Exacc</w:t>
-      </w:r>
-      <w:proofErr w:type="spellEnd"/>
-      <w:r>
-        <w:rPr>
-          <w:szCs w:val="20"/>
-        </w:rPr>
-        <w:t xml:space="preserve"> Database server </w:t>
+      <w:r>
+        <w:rPr>
+          <w:szCs w:val="20"/>
+        </w:rPr>
+        <w:t xml:space="preserve">Exacc Database server </w:t>
       </w:r>
       <w:r>
         <w:rPr>
@@ -3157,7 +3065,6 @@
           <w:szCs w:val="20"/>
         </w:rPr>
       </w:pPr>
-      <w:proofErr w:type="spellStart"/>
       <w:r>
         <w:rPr>
           <w:b/>
@@ -3165,17 +3072,7 @@
           <w:szCs w:val="20"/>
           <w:lang w:val="en-GB"/>
         </w:rPr>
-        <w:t>OracleDB</w:t>
-      </w:r>
-      <w:proofErr w:type="spellEnd"/>
-      <w:r>
-        <w:rPr>
-          <w:b/>
-          <w:bCs/>
-          <w:szCs w:val="20"/>
-          <w:lang w:val="en-GB"/>
-        </w:rPr>
-        <w:t xml:space="preserve">: </w:t>
+        <w:t xml:space="preserve">OracleDB: </w:t>
       </w:r>
       <w:r>
         <w:rPr>
@@ -3239,7 +3136,6 @@
         </w:rPr>
         <w:t xml:space="preserve">&amp; </w:t>
       </w:r>
-      <w:proofErr w:type="spellStart"/>
       <w:r>
         <w:rPr>
           <w:szCs w:val="20"/>
@@ -3247,7 +3143,6 @@
         </w:rPr>
         <w:t>numpy</w:t>
       </w:r>
-      <w:proofErr w:type="spellEnd"/>
       <w:r>
         <w:rPr>
           <w:szCs w:val="20"/>
@@ -3339,7 +3234,6 @@
         </w:rPr>
         <w:t xml:space="preserve"> &amp; </w:t>
       </w:r>
-      <w:proofErr w:type="gramStart"/>
       <w:r>
         <w:rPr>
           <w:szCs w:val="20"/>
@@ -3360,7 +3254,6 @@
         </w:rPr>
         <w:t>:</w:t>
       </w:r>
-      <w:proofErr w:type="gramEnd"/>
       <w:r>
         <w:rPr>
           <w:szCs w:val="20"/>
@@ -3409,9 +3302,8 @@
           <w:szCs w:val="20"/>
           <w:lang w:val="en-GB"/>
         </w:rPr>
-        <w:t xml:space="preserve">Deep </w:t>
-      </w:r>
-      <w:proofErr w:type="gramStart"/>
+        <w:t xml:space="preserve">Deep Learning </w:t>
+      </w:r>
       <w:r>
         <w:rPr>
           <w:b/>
@@ -3419,7 +3311,7 @@
           <w:szCs w:val="20"/>
           <w:lang w:val="en-GB"/>
         </w:rPr>
-        <w:t xml:space="preserve">Learning </w:t>
+        <w:t>:</w:t>
       </w:r>
       <w:r>
         <w:rPr>
@@ -3428,9 +3320,8 @@
           <w:szCs w:val="20"/>
           <w:lang w:val="en-GB"/>
         </w:rPr>
-        <w:t>:</w:t>
-      </w:r>
-      <w:proofErr w:type="gramEnd"/>
+        <w:t xml:space="preserve"> PyTorch</w:t>
+      </w:r>
       <w:r>
         <w:rPr>
           <w:b/>
@@ -3438,118 +3329,42 @@
           <w:szCs w:val="20"/>
           <w:lang w:val="en-GB"/>
         </w:rPr>
+        <w:t xml:space="preserve"> : </w:t>
+      </w:r>
+      <w:r>
+        <w:rPr>
+          <w:szCs w:val="20"/>
+          <w:lang w:val="en-GB"/>
+        </w:rPr>
+        <w:t>torch – PyTorch base</w:t>
+      </w:r>
+      <w:r>
+        <w:rPr>
+          <w:szCs w:val="20"/>
+          <w:lang w:val="en-GB"/>
+        </w:rPr>
         <w:t xml:space="preserve"> </w:t>
       </w:r>
-      <w:proofErr w:type="spellStart"/>
-      <w:proofErr w:type="gramStart"/>
-      <w:r>
-        <w:rPr>
-          <w:b/>
-          <w:bCs/>
+      <w:r>
+        <w:rPr>
           <w:szCs w:val="20"/>
           <w:lang w:val="en-GB"/>
         </w:rPr>
-        <w:t>PyTorch</w:t>
-      </w:r>
-      <w:proofErr w:type="spellEnd"/>
-      <w:r>
-        <w:rPr>
-          <w:b/>
-          <w:bCs/>
+        <w:t>torch.nn – for defining neural networks (e.g., LSTM, MLP)</w:t>
+      </w:r>
+      <w:r>
+        <w:rPr>
           <w:szCs w:val="20"/>
           <w:lang w:val="en-GB"/>
         </w:rPr>
-        <w:t xml:space="preserve"> :</w:t>
-      </w:r>
-      <w:proofErr w:type="gramEnd"/>
-      <w:r>
-        <w:rPr>
-          <w:b/>
-          <w:bCs/>
+        <w:t xml:space="preserve"> and </w:t>
+      </w:r>
+      <w:r>
+        <w:rPr>
           <w:szCs w:val="20"/>
           <w:lang w:val="en-GB"/>
         </w:rPr>
-        <w:t xml:space="preserve"> </w:t>
-      </w:r>
-      <w:r>
-        <w:rPr>
-          <w:szCs w:val="20"/>
-          <w:lang w:val="en-GB"/>
-        </w:rPr>
-        <w:t xml:space="preserve">torch – </w:t>
-      </w:r>
-      <w:proofErr w:type="spellStart"/>
-      <w:r>
-        <w:rPr>
-          <w:szCs w:val="20"/>
-          <w:lang w:val="en-GB"/>
-        </w:rPr>
-        <w:t>PyTorch</w:t>
-      </w:r>
-      <w:proofErr w:type="spellEnd"/>
-      <w:r>
-        <w:rPr>
-          <w:szCs w:val="20"/>
-          <w:lang w:val="en-GB"/>
-        </w:rPr>
-        <w:t xml:space="preserve"> base</w:t>
-      </w:r>
-      <w:r>
-        <w:rPr>
-          <w:szCs w:val="20"/>
-          <w:lang w:val="en-GB"/>
-        </w:rPr>
-        <w:t xml:space="preserve"> </w:t>
-      </w:r>
-      <w:proofErr w:type="spellStart"/>
-      <w:proofErr w:type="gramStart"/>
-      <w:r>
-        <w:rPr>
-          <w:szCs w:val="20"/>
-          <w:lang w:val="en-GB"/>
-        </w:rPr>
-        <w:t>torch.nn</w:t>
-      </w:r>
-      <w:proofErr w:type="spellEnd"/>
-      <w:proofErr w:type="gramEnd"/>
-      <w:r>
-        <w:rPr>
-          <w:szCs w:val="20"/>
-          <w:lang w:val="en-GB"/>
-        </w:rPr>
-        <w:t xml:space="preserve"> – for defining neural networks (e.g., LSTM, MLP)</w:t>
-      </w:r>
-      <w:r>
-        <w:rPr>
-          <w:szCs w:val="20"/>
-          <w:lang w:val="en-GB"/>
-        </w:rPr>
-        <w:t xml:space="preserve"> and </w:t>
-      </w:r>
-      <w:proofErr w:type="spellStart"/>
-      <w:proofErr w:type="gramStart"/>
-      <w:r>
-        <w:rPr>
-          <w:szCs w:val="20"/>
-          <w:lang w:val="en-GB"/>
-        </w:rPr>
-        <w:t>torch.utils</w:t>
-      </w:r>
-      <w:proofErr w:type="gramEnd"/>
-      <w:r>
-        <w:rPr>
-          <w:szCs w:val="20"/>
-          <w:lang w:val="en-GB"/>
-        </w:rPr>
-        <w:t>.data</w:t>
-      </w:r>
-      <w:proofErr w:type="spellEnd"/>
-      <w:r>
-        <w:rPr>
-          <w:szCs w:val="20"/>
-          <w:lang w:val="en-GB"/>
-        </w:rPr>
-        <w:t xml:space="preserve"> – for datasets and data loaders</w:t>
+        <w:t>torch.utils.data – for datasets and data loaders</w:t>
       </w:r>
     </w:p>
     <w:p>
@@ -3596,30 +3411,12 @@
         </w:rPr>
         <w:t xml:space="preserve"> </w:t>
       </w:r>
-      <w:proofErr w:type="spellStart"/>
-      <w:proofErr w:type="gramStart"/>
       <w:r>
         <w:rPr>
           <w:szCs w:val="20"/>
           <w:lang w:val="en-GB"/>
         </w:rPr>
-        <w:t>sklearn.preprocessing</w:t>
-      </w:r>
-      <w:proofErr w:type="gramEnd"/>
-      <w:r>
-        <w:rPr>
-          <w:szCs w:val="20"/>
-          <w:lang w:val="en-GB"/>
-        </w:rPr>
-        <w:t>.MinMaxScaler</w:t>
-      </w:r>
-      <w:proofErr w:type="spellEnd"/>
-      <w:r>
-        <w:rPr>
-          <w:szCs w:val="20"/>
-          <w:lang w:val="en-GB"/>
-        </w:rPr>
-        <w:t xml:space="preserve"> – feature scaling</w:t>
+        <w:t>sklearn.preprocessing.MinMaxScaler – feature scaling</w:t>
       </w:r>
     </w:p>
     <w:p>
@@ -3639,79 +3436,62 @@
           <w:lang w:val="en-GB"/>
         </w:rPr>
       </w:pPr>
-      <w:proofErr w:type="spellStart"/>
-      <w:proofErr w:type="gramStart"/>
       <w:r>
         <w:rPr>
           <w:szCs w:val="20"/>
           <w:lang w:val="en-GB"/>
         </w:rPr>
-        <w:t>sklearn.metrics</w:t>
-      </w:r>
-      <w:proofErr w:type="spellEnd"/>
-      <w:proofErr w:type="gramEnd"/>
+        <w:t>sklearn.metrics – evaluation metrics</w:t>
+      </w:r>
       <w:r>
         <w:rPr>
           <w:szCs w:val="20"/>
           <w:lang w:val="en-GB"/>
         </w:rPr>
-        <w:t xml:space="preserve"> – evaluation metrics</w:t>
+        <w:t xml:space="preserve">, </w:t>
       </w:r>
       <w:r>
         <w:rPr>
           <w:szCs w:val="20"/>
           <w:lang w:val="en-GB"/>
         </w:rPr>
+        <w:t>mean_absolute_error</w:t>
+      </w:r>
+      <w:r>
+        <w:rPr>
+          <w:szCs w:val="20"/>
+          <w:lang w:val="en-GB"/>
+        </w:rPr>
         <w:t xml:space="preserve">, </w:t>
       </w:r>
-      <w:proofErr w:type="spellStart"/>
       <w:r>
         <w:rPr>
           <w:szCs w:val="20"/>
           <w:lang w:val="en-GB"/>
         </w:rPr>
-        <w:t>mean_absolute_error</w:t>
-      </w:r>
-      <w:proofErr w:type="spellEnd"/>
+        <w:t>accuracy_score</w:t>
+      </w:r>
       <w:r>
         <w:rPr>
           <w:szCs w:val="20"/>
           <w:lang w:val="en-GB"/>
         </w:rPr>
-        <w:t xml:space="preserve">, </w:t>
-      </w:r>
-      <w:proofErr w:type="spellStart"/>
+        <w:t>,</w:t>
+      </w:r>
       <w:r>
         <w:rPr>
           <w:szCs w:val="20"/>
           <w:lang w:val="en-GB"/>
         </w:rPr>
-        <w:t>accuracy_score</w:t>
-      </w:r>
-      <w:proofErr w:type="spellEnd"/>
+        <w:t xml:space="preserve"> </w:t>
+      </w:r>
       <w:r>
         <w:rPr>
           <w:szCs w:val="20"/>
           <w:lang w:val="en-GB"/>
         </w:rPr>
-        <w:t>,</w:t>
-      </w:r>
-      <w:r>
-        <w:rPr>
-          <w:szCs w:val="20"/>
-          <w:lang w:val="en-GB"/>
-        </w:rPr>
-        <w:t xml:space="preserve"> </w:t>
-      </w:r>
-      <w:proofErr w:type="spellStart"/>
-      <w:r>
-        <w:rPr>
-          <w:szCs w:val="20"/>
-          <w:lang w:val="en-GB"/>
-        </w:rPr>
         <w:t>precision_score</w:t>
       </w:r>
-      <w:proofErr w:type="spellEnd"/>
     </w:p>
     <w:p>
       <w:pPr>
@@ -3730,7 +3510,6 @@
           <w:lang w:val="en-GB"/>
         </w:rPr>
       </w:pPr>
-      <w:proofErr w:type="spellStart"/>
       <w:r>
         <w:rPr>
           <w:szCs w:val="20"/>
@@ -3738,7 +3517,6 @@
         </w:rPr>
         <w:t>recall_score</w:t>
       </w:r>
-      <w:proofErr w:type="spellEnd"/>
       <w:r>
         <w:rPr>
           <w:szCs w:val="20"/>
@@ -4091,15 +3869,7 @@
         <w:t>Shipment weight</w:t>
       </w:r>
       <w:r>
-        <w:t>: (</w:t>
-      </w:r>
-      <w:proofErr w:type="gramStart"/>
-      <w:r>
-        <w:t>n grams</w:t>
-      </w:r>
-      <w:proofErr w:type="gramEnd"/>
-      <w:r>
-        <w:t>)</w:t>
+        <w:t>: (n grams)</w:t>
       </w:r>
       <w:r>
         <w:t xml:space="preserve"> SND_GEW</w:t>
@@ -4195,15 +3965,7 @@
           <w:b/>
           <w:bCs/>
         </w:rPr>
-        <w:t xml:space="preserve">Sorting center </w:t>
-      </w:r>
-      <w:proofErr w:type="gramStart"/>
-      <w:r>
-        <w:rPr>
-          <w:b/>
-          <w:bCs/>
-        </w:rPr>
-        <w:t>Number</w:t>
+        <w:t>Sorting center Number</w:t>
       </w:r>
       <w:r>
         <w:t xml:space="preserve"> </w:t>
@@ -4211,17 +3973,8 @@
       <w:r>
         <w:t xml:space="preserve"> </w:t>
       </w:r>
-      <w:proofErr w:type="spellStart"/>
-      <w:r>
-        <w:t>CODS</w:t>
-      </w:r>
-      <w:proofErr w:type="gramEnd"/>
-      <w:r>
-        <w:t>_ZENT_NR_x</w:t>
-      </w:r>
-      <w:proofErr w:type="spellEnd"/>
-      <w:r>
-        <w:t xml:space="preserve"> </w:t>
+      <w:r>
+        <w:t xml:space="preserve">CODS_ZENT_NR_x </w:t>
       </w:r>
       <w:r>
         <w:t xml:space="preserve"> </w:t>
@@ -6210,7 +5963,6 @@
                 <w14:ligatures w14:val="none"/>
               </w:rPr>
             </w:pPr>
-            <w:proofErr w:type="spellStart"/>
             <w:r>
               <w:rPr>
                 <w:rFonts w:ascii="Arial Unicode MS" w:eastAsia="Times New Roman" w:hAnsi="Arial Unicode MS" w:cs="Frutiger 45 Light"/>
@@ -6222,7 +5974,6 @@
               </w:rPr>
               <w:t>processing_time_minutes</w:t>
             </w:r>
-            <w:proofErr w:type="spellEnd"/>
           </w:p>
         </w:tc>
         <w:tc>
@@ -6378,15 +6129,7 @@
       </w:pPr>
       <w:r>
         <w:lastRenderedPageBreak/>
-        <w:t xml:space="preserve">Calculated Field: </w:t>
-      </w:r>
-      <w:proofErr w:type="spellStart"/>
-      <w:r>
-        <w:t>processing_time_minutes</w:t>
-      </w:r>
-      <w:proofErr w:type="spellEnd"/>
-      <w:r>
-        <w:t xml:space="preserve"> is derived from CODS_COD_DAT and CODS_LERE_DAT to measure the time a shipment spends in the sorting center.</w:t>
+        <w:t>Calculated Field: processing_time_minutes is derived from CODS_COD_DAT and CODS_LERE_DAT to measure the time a shipment spends in the sorting center.</w:t>
       </w:r>
     </w:p>
     <w:p>
@@ -6578,21 +6321,7 @@
         <w:rPr>
           <w:szCs w:val="20"/>
         </w:rPr>
-        <w:t xml:space="preserve">The correlation between specific shipments or packages and performance bottlenecks will be analyzed to determine if certain supplier lots arriving at the center are contributing to the overutilization of </w:t>
-      </w:r>
-      <w:proofErr w:type="gramStart"/>
-      <w:r>
-        <w:rPr>
-          <w:szCs w:val="20"/>
-        </w:rPr>
-        <w:t>particular chutes</w:t>
-      </w:r>
-      <w:proofErr w:type="gramEnd"/>
-      <w:r>
-        <w:rPr>
-          <w:szCs w:val="20"/>
-        </w:rPr>
-        <w:t>. By identifying these patterns, proactive redistribution measures can be implemented to prevent bottlenecks and optimize center efficiency.</w:t>
+        <w:t>The correlation between specific shipments or packages and performance bottlenecks will be analyzed to determine if certain supplier lots arriving at the center are contributing to the overutilization of particular chutes. By identifying these patterns, proactive redistribution measures can be implemented to prevent bottlenecks and optimize center efficiency.</w:t>
       </w:r>
     </w:p>
     <w:p>
@@ -7255,21 +6984,12 @@
         </w:rPr>
         <w:t xml:space="preserve"> (</w:t>
       </w:r>
-      <w:proofErr w:type="spellStart"/>
-      <w:r>
-        <w:rPr>
-          <w:b/>
-          <w:bCs/>
-        </w:rPr>
-        <w:t>processing_time_minutes</w:t>
-      </w:r>
-      <w:proofErr w:type="spellEnd"/>
-      <w:r>
-        <w:rPr>
-          <w:b/>
-          <w:bCs/>
-        </w:rPr>
-        <w:t>)</w:t>
+      <w:r>
+        <w:rPr>
+          <w:b/>
+          <w:bCs/>
+        </w:rPr>
+        <w:t>processing_time_minutes)</w:t>
       </w:r>
     </w:p>
     <w:p>
@@ -7280,16 +7000,11 @@
       <w:r>
         <w:t xml:space="preserve">To evaluate the performance of the sorting center, we introduced a new column that captures processing time, which is a key performance metric. Processing time refers to the duration a package spends in the sorting process, from the moment it is scanned until it leaves the sorting </w:t>
       </w:r>
-      <w:proofErr w:type="gramStart"/>
       <w:r>
         <w:t>center,</w:t>
       </w:r>
       <w:r>
-        <w:t xml:space="preserve">  added</w:t>
-      </w:r>
-      <w:proofErr w:type="gramEnd"/>
-      <w:r>
-        <w:t xml:space="preserve"> to the dataset</w:t>
+        <w:t xml:space="preserve">  added to the dataset</w:t>
       </w:r>
     </w:p>
     <w:p>
@@ -7304,51 +7019,26 @@
           <w:bCs/>
         </w:rPr>
       </w:pPr>
-      <w:proofErr w:type="spellStart"/>
-      <w:r>
-        <w:rPr>
-          <w:b/>
-          <w:bCs/>
-        </w:rPr>
-        <w:t>processing_time_minutes</w:t>
-      </w:r>
-      <w:proofErr w:type="spellEnd"/>
-      <w:r>
-        <w:rPr>
-          <w:b/>
-          <w:bCs/>
-        </w:rPr>
-        <w:t xml:space="preserve"> (i) = CODS_COD_DAT</w:t>
-      </w:r>
-      <w:r>
-        <w:rPr>
-          <w:b/>
-          <w:bCs/>
-        </w:rPr>
-        <w:t>(i</w:t>
-      </w:r>
-      <w:proofErr w:type="gramStart"/>
-      <w:r>
-        <w:rPr>
-          <w:b/>
-          <w:bCs/>
-        </w:rPr>
-        <w:t xml:space="preserve">) </w:t>
-      </w:r>
-      <w:r>
-        <w:rPr>
-          <w:b/>
-          <w:bCs/>
-        </w:rPr>
-        <w:t xml:space="preserve"> -</w:t>
-      </w:r>
-      <w:proofErr w:type="gramEnd"/>
-      <w:r>
-        <w:rPr>
-          <w:b/>
-          <w:bCs/>
-        </w:rPr>
-        <w:t xml:space="preserve"> CODS_LERE_DAT</w:t>
+      <w:r>
+        <w:rPr>
+          <w:b/>
+          <w:bCs/>
+        </w:rPr>
+        <w:t>processing_time_minutes (i) = CODS_COD_DAT</w:t>
+      </w:r>
+      <w:r>
+        <w:rPr>
+          <w:b/>
+          <w:bCs/>
+        </w:rPr>
+        <w:t xml:space="preserve">(i) </w:t>
+      </w:r>
+      <w:r>
+        <w:rPr>
+          <w:b/>
+          <w:bCs/>
+        </w:rPr>
+        <w:t xml:space="preserve"> - CODS_LERE_DAT</w:t>
       </w:r>
       <w:r>
         <w:rPr>
@@ -7378,15 +7068,7 @@
         <w:ind w:right="0"/>
       </w:pPr>
       <w:r>
-        <w:t xml:space="preserve">Identify Delays: The </w:t>
-      </w:r>
-      <w:proofErr w:type="spellStart"/>
-      <w:r>
-        <w:t>processing_time_minutes</w:t>
-      </w:r>
-      <w:proofErr w:type="spellEnd"/>
-      <w:r>
-        <w:t xml:space="preserve"> column allows us to detect delays and inefficiencies in the sorting process. A high value indicates a potential issue, such as congestion or slow processing, while a lower value suggests efficient performance.</w:t>
+        <w:t>Identify Delays: The processing_time_minutes column allows us to detect delays and inefficiencies in the sorting process. A high value indicates a potential issue, such as congestion or slow processing, while a lower value suggests efficient performance.</w:t>
       </w:r>
     </w:p>
     <w:p>
@@ -7411,29 +7093,8 @@
         <w:spacing w:after="195" w:line="259" w:lineRule="auto"/>
         <w:ind w:right="0"/>
       </w:pPr>
-      <w:proofErr w:type="gramStart"/>
-      <w:r>
-        <w:t>Overall</w:t>
-      </w:r>
-      <w:proofErr w:type="gramEnd"/>
-      <w:r>
-        <w:t xml:space="preserve"> Center Performance can be calculated on </w:t>
-      </w:r>
-      <w:proofErr w:type="gramStart"/>
-      <w:r>
-        <w:t>time period</w:t>
-      </w:r>
-      <w:proofErr w:type="gramEnd"/>
-      <w:r>
-        <w:t xml:space="preserve"> </w:t>
-      </w:r>
-      <w:proofErr w:type="gramStart"/>
-      <w:r>
-        <w:t>bases</w:t>
-      </w:r>
-      <w:proofErr w:type="gramEnd"/>
-      <w:r>
-        <w:t xml:space="preserve"> like daily or hourly and then can be compared with other centers to identify which is more performant and validate the predictions </w:t>
+      <w:r>
+        <w:t xml:space="preserve">Overall Center Performance can be calculated on time period bases like daily or hourly and then can be compared with other centers to identify which is more performant and validate the predictions </w:t>
       </w:r>
     </w:p>
     <w:p>
@@ -7457,23 +7118,7 @@
           <w:bCs/>
         </w:rPr>
         <w:tab/>
-        <w:t>Performance (Center) = SUM (</w:t>
-      </w:r>
-      <w:proofErr w:type="spellStart"/>
-      <w:r>
-        <w:rPr>
-          <w:b/>
-          <w:bCs/>
-        </w:rPr>
-        <w:t>processing_time_minutes</w:t>
-      </w:r>
-      <w:proofErr w:type="spellEnd"/>
-      <w:r>
-        <w:rPr>
-          <w:b/>
-          <w:bCs/>
-        </w:rPr>
-        <w:t xml:space="preserve"> (i)) / Count</w:t>
+        <w:t>Performance (Center) = SUM (processing_time_minutes (i)) / Count</w:t>
       </w:r>
     </w:p>
     <w:p>
@@ -7574,45 +7219,13 @@
           <w:bCs/>
           <w:szCs w:val="20"/>
         </w:rPr>
-        <w:t xml:space="preserve">Feature </w:t>
-      </w:r>
-      <w:proofErr w:type="spellStart"/>
-      <w:proofErr w:type="gramStart"/>
-      <w:r>
-        <w:rPr>
-          <w:b/>
-          <w:bCs/>
-          <w:szCs w:val="20"/>
-        </w:rPr>
-        <w:t>Creation</w:t>
-      </w:r>
-      <w:r>
-        <w:rPr>
-          <w:szCs w:val="20"/>
-        </w:rPr>
-        <w:t>:The</w:t>
-      </w:r>
-      <w:proofErr w:type="spellEnd"/>
-      <w:proofErr w:type="gramEnd"/>
-      <w:r>
-        <w:rPr>
-          <w:szCs w:val="20"/>
-        </w:rPr>
-        <w:t xml:space="preserve"> </w:t>
-      </w:r>
-      <w:proofErr w:type="spellStart"/>
-      <w:r>
-        <w:rPr>
-          <w:szCs w:val="20"/>
-        </w:rPr>
-        <w:t>processing_time_minutes</w:t>
-      </w:r>
-      <w:proofErr w:type="spellEnd"/>
-      <w:r>
-        <w:rPr>
-          <w:szCs w:val="20"/>
-        </w:rPr>
-        <w:t xml:space="preserve"> column was derived by calculating the difference between the entry and exit timestamps for each shipment.</w:t>
+        <w:t>Feature Creation</w:t>
+      </w:r>
+      <w:r>
+        <w:rPr>
+          <w:szCs w:val="20"/>
+        </w:rPr>
+        <w:t>:The processing_time_minutes column was derived by calculating the difference between the entry and exit timestamps for each shipment.</w:t>
       </w:r>
     </w:p>
     <w:p>
@@ -7689,21 +7302,7 @@
         <w:rPr>
           <w:szCs w:val="20"/>
         </w:rPr>
-        <w:t xml:space="preserve">Outliers in key fields, such as SND_GEW (weight) and </w:t>
-      </w:r>
-      <w:proofErr w:type="spellStart"/>
-      <w:r>
-        <w:rPr>
-          <w:szCs w:val="20"/>
-        </w:rPr>
-        <w:t>processing_time_minutes</w:t>
-      </w:r>
-      <w:proofErr w:type="spellEnd"/>
-      <w:r>
-        <w:rPr>
-          <w:szCs w:val="20"/>
-        </w:rPr>
-        <w:t xml:space="preserve">, were identified using the </w:t>
+        <w:t xml:space="preserve">Outliers in key fields, such as SND_GEW (weight) and processing_time_minutes, were identified using the </w:t>
       </w:r>
       <w:r>
         <w:rPr>
@@ -7744,15 +7343,7 @@
       </w:pPr>
       <w:r>
         <w:lastRenderedPageBreak/>
-        <w:t xml:space="preserve">For </w:t>
-      </w:r>
-      <w:proofErr w:type="gramStart"/>
-      <w:r>
-        <w:t>example</w:t>
-      </w:r>
-      <w:proofErr w:type="gramEnd"/>
-      <w:r>
-        <w:t xml:space="preserve"> The processing time outfitters and the negative time values should be cleaned </w:t>
+        <w:t xml:space="preserve">For example The processing time outfitters and the negative time values should be cleaned </w:t>
       </w:r>
     </w:p>
     <w:p>
@@ -7773,23 +7364,7 @@
         <w:t>Calculate IQR</w:t>
       </w:r>
       <w:r>
-        <w:t xml:space="preserve"> = Q3 - Q1 and Define the bounds for outliers </w:t>
-      </w:r>
-      <w:proofErr w:type="spellStart"/>
-      <w:r>
-        <w:t>lower_bound</w:t>
-      </w:r>
-      <w:proofErr w:type="spellEnd"/>
-      <w:r>
-        <w:t xml:space="preserve"> = Q1 - 1.5 * IQR </w:t>
-      </w:r>
-      <w:proofErr w:type="spellStart"/>
-      <w:r>
-        <w:t>upper_bound</w:t>
-      </w:r>
-      <w:proofErr w:type="spellEnd"/>
-      <w:r>
-        <w:t xml:space="preserve"> = Q3 + 1.5 * IQR </w:t>
+        <w:t xml:space="preserve"> = Q3 - Q1 and Define the bounds for outliers lower_bound = Q1 - 1.5 * IQR upper_bound = Q3 + 1.5 * IQR </w:t>
       </w:r>
     </w:p>
     <w:p>
@@ -7810,39 +7385,7 @@
         <w:t>Identify outliers</w:t>
       </w:r>
       <w:r>
-        <w:t xml:space="preserve"> = data[(data['</w:t>
-      </w:r>
-      <w:proofErr w:type="spellStart"/>
-      <w:r>
-        <w:t>processing_time_minutes</w:t>
-      </w:r>
-      <w:proofErr w:type="spellEnd"/>
-      <w:r>
-        <w:t xml:space="preserve">'] &lt; </w:t>
-      </w:r>
-      <w:proofErr w:type="spellStart"/>
-      <w:r>
-        <w:t>lower_bound</w:t>
-      </w:r>
-      <w:proofErr w:type="spellEnd"/>
-      <w:r>
-        <w:t>) | (data['</w:t>
-      </w:r>
-      <w:proofErr w:type="spellStart"/>
-      <w:r>
-        <w:t>processing_time_minutes</w:t>
-      </w:r>
-      <w:proofErr w:type="spellEnd"/>
-      <w:r>
-        <w:t xml:space="preserve">'] &gt; </w:t>
-      </w:r>
-      <w:proofErr w:type="spellStart"/>
-      <w:r>
-        <w:t>upper_bound</w:t>
-      </w:r>
-      <w:proofErr w:type="spellEnd"/>
-      <w:r>
-        <w:t>)]</w:t>
+        <w:t xml:space="preserve"> = data[(data['processing_time_minutes'] &lt; lower_bound) | (data['processing_time_minutes'] &gt; upper_bound)]</w:t>
       </w:r>
     </w:p>
     <w:p>
@@ -7865,7 +7408,6 @@
       <w:r>
         <w:t xml:space="preserve"> </w:t>
       </w:r>
-      <w:proofErr w:type="spellStart"/>
       <w:r>
         <w:rPr>
           <w:b/>
@@ -7873,41 +7415,8 @@
         </w:rPr>
         <w:t>cleaned_data</w:t>
       </w:r>
-      <w:proofErr w:type="spellEnd"/>
-      <w:r>
-        <w:t xml:space="preserve"> = data[(data['</w:t>
-      </w:r>
-      <w:proofErr w:type="spellStart"/>
-      <w:r>
-        <w:t>processing_time_minutes</w:t>
-      </w:r>
-      <w:proofErr w:type="spellEnd"/>
-      <w:r>
-        <w:t xml:space="preserve">'] &gt;= </w:t>
-      </w:r>
-      <w:proofErr w:type="spellStart"/>
-      <w:r>
-        <w:t>lower_bound</w:t>
-      </w:r>
-      <w:proofErr w:type="spellEnd"/>
-      <w:r>
-        <w:t>) &amp; (data['</w:t>
-      </w:r>
-      <w:proofErr w:type="spellStart"/>
-      <w:r>
-        <w:t>processing_time_minutes</w:t>
-      </w:r>
-      <w:proofErr w:type="spellEnd"/>
-      <w:r>
-        <w:t xml:space="preserve">'] &lt;= </w:t>
-      </w:r>
-      <w:proofErr w:type="spellStart"/>
-      <w:r>
-        <w:t>upper_bound</w:t>
-      </w:r>
-      <w:proofErr w:type="spellEnd"/>
-      <w:r>
-        <w:t>)]</w:t>
+      <w:r>
+        <w:t xml:space="preserve"> = data[(data['processing_time_minutes'] &gt;= lower_bound) &amp; (data['processing_time_minutes'] &lt;= upper_bound)]</w:t>
       </w:r>
     </w:p>
     <w:p>
@@ -8080,15 +7589,7 @@
         <w:t>Missing Data</w:t>
       </w:r>
       <w:r>
-        <w:t xml:space="preserve">: Certain fields, such as CODS_COD_DAT and CODS_LERE_DAT, are essential for calculating processing time. Rows with missing or incorrect timestamps result in missing </w:t>
-      </w:r>
-      <w:proofErr w:type="spellStart"/>
-      <w:r>
-        <w:t>processing_time_minutes</w:t>
-      </w:r>
-      <w:proofErr w:type="spellEnd"/>
-      <w:r>
-        <w:t xml:space="preserve"> values.</w:t>
+        <w:t>: Certain fields, such as CODS_COD_DAT and CODS_LERE_DAT, are essential for calculating processing time. Rows with missing or incorrect timestamps result in missing processing_time_minutes values.</w:t>
       </w:r>
     </w:p>
     <w:p>
@@ -8196,15 +7697,7 @@
         <w:t>Outliers</w:t>
       </w:r>
       <w:r>
-        <w:t xml:space="preserve">: The data was checked for extreme values or outliers, particularly in the SND_GEW (weight) and </w:t>
-      </w:r>
-      <w:proofErr w:type="spellStart"/>
-      <w:r>
-        <w:t>processing_time_minutes</w:t>
-      </w:r>
-      <w:proofErr w:type="spellEnd"/>
-      <w:r>
-        <w:t xml:space="preserve"> fields. Outliers may indicate potential data entry errors or operational inefficiencies. The Interquartile Range (IQR) method was used to detect and remove outliers from the dataset.</w:t>
+        <w:t>: The data was checked for extreme values or outliers, particularly in the SND_GEW (weight) and processing_time_minutes fields. Outliers may indicate potential data entry errors or operational inefficiencies. The Interquartile Range (IQR) method was used to detect and remove outliers from the dataset.</w:t>
       </w:r>
     </w:p>
     <w:p>
@@ -8526,15 +8019,7 @@
         <w:t>Feature Engineering</w:t>
       </w:r>
       <w:r>
-        <w:t xml:space="preserve">: Key features such as shipment size, weight, and timestamps are used and Derived metrics like </w:t>
-      </w:r>
-      <w:proofErr w:type="spellStart"/>
-      <w:r>
-        <w:t>processing_time_minutes</w:t>
-      </w:r>
-      <w:proofErr w:type="spellEnd"/>
-      <w:r>
-        <w:t xml:space="preserve"> are created to evaluate performance.</w:t>
+        <w:t>: Key features such as shipment size, weight, and timestamps are used and Derived metrics like processing_time_minutes are created to evaluate performance.</w:t>
       </w:r>
     </w:p>
     <w:p>
@@ -8585,15 +8070,7 @@
         <w:t xml:space="preserve">: </w:t>
       </w:r>
       <w:r>
-        <w:t xml:space="preserve">Data is </w:t>
-      </w:r>
-      <w:proofErr w:type="gramStart"/>
-      <w:r>
-        <w:t>passed</w:t>
-      </w:r>
-      <w:proofErr w:type="gramEnd"/>
-      <w:r>
-        <w:t xml:space="preserve"> to machine learning models to predict and analyze sorting performance.</w:t>
+        <w:t>Data is passed to machine learning models to predict and analyze sorting performance.</w:t>
       </w:r>
     </w:p>
     <w:p>
@@ -8947,13 +8424,8 @@
         <w:spacing w:after="195" w:line="259" w:lineRule="auto"/>
         <w:ind w:left="0" w:right="0" w:firstLine="0"/>
       </w:pPr>
-      <w:proofErr w:type="spellStart"/>
-      <w:r>
-        <w:t>processing_time_minutes</w:t>
-      </w:r>
-      <w:proofErr w:type="spellEnd"/>
-      <w:r>
-        <w:t>: Calculated metric, representing the difference between CODS_COD_DAT and CODS_LERE_DAT (time taken for a shipment to be processed, in minutes).</w:t>
+      <w:r>
+        <w:t>processing_time_minutes: Calculated metric, representing the difference between CODS_COD_DAT and CODS_LERE_DAT (time taken for a shipment to be processed, in minutes).</w:t>
       </w:r>
     </w:p>
     <w:p>
@@ -9085,18 +8557,10 @@
         <w:t xml:space="preserve">: The dataset is stored </w:t>
       </w:r>
       <w:r>
-        <w:t xml:space="preserve">in database </w:t>
-      </w:r>
-      <w:proofErr w:type="gramStart"/>
-      <w:r>
-        <w:t xml:space="preserve">Tables </w:t>
-      </w:r>
-      <w:r>
-        <w:t>,</w:t>
-      </w:r>
-      <w:proofErr w:type="gramEnd"/>
-      <w:r>
-        <w:t xml:space="preserve"> with each row representing a shipment and the associated attributes. The data can be loaded into </w:t>
+        <w:t xml:space="preserve">in database Tables </w:t>
+      </w:r>
+      <w:r>
+        <w:t xml:space="preserve">, with each row representing a shipment and the associated attributes. The data can be loaded into </w:t>
       </w:r>
       <w:r>
         <w:t>python data frame</w:t>
@@ -9381,21 +8845,7 @@
         <w:rPr>
           <w:szCs w:val="20"/>
         </w:rPr>
-        <w:t xml:space="preserve">: The Random Forest model is robust to overfitting and handles large datasets efficiently. It can </w:t>
-      </w:r>
-      <w:proofErr w:type="gramStart"/>
-      <w:r>
-        <w:rPr>
-          <w:szCs w:val="20"/>
-        </w:rPr>
-        <w:t>also output</w:t>
-      </w:r>
-      <w:proofErr w:type="gramEnd"/>
-      <w:r>
-        <w:rPr>
-          <w:szCs w:val="20"/>
-        </w:rPr>
-        <w:t xml:space="preserve"> feature importance, helping identify which factors contribute most to chute congestion.</w:t>
+        <w:t>: The Random Forest model is robust to overfitting and handles large datasets efficiently. It can also output feature importance, helping identify which factors contribute most to chute congestion.</w:t>
       </w:r>
     </w:p>
     <w:p>
@@ -9532,35 +8982,7 @@
         <w:rPr>
           <w:szCs w:val="20"/>
         </w:rPr>
-        <w:t>The Random Forest model’s hyperparameters, such as the number of decision trees (</w:t>
-      </w:r>
-      <w:proofErr w:type="spellStart"/>
-      <w:r>
-        <w:rPr>
-          <w:szCs w:val="20"/>
-        </w:rPr>
-        <w:t>n_estimators</w:t>
-      </w:r>
-      <w:proofErr w:type="spellEnd"/>
-      <w:r>
-        <w:rPr>
-          <w:szCs w:val="20"/>
-        </w:rPr>
-        <w:t>) and maximum tree depth (</w:t>
-      </w:r>
-      <w:proofErr w:type="spellStart"/>
-      <w:r>
-        <w:rPr>
-          <w:szCs w:val="20"/>
-        </w:rPr>
-        <w:t>max_depth</w:t>
-      </w:r>
-      <w:proofErr w:type="spellEnd"/>
-      <w:r>
-        <w:rPr>
-          <w:szCs w:val="20"/>
-        </w:rPr>
-        <w:t>), were tuned using grid search cross-validation.</w:t>
+        <w:t>The Random Forest model’s hyperparameters, such as the number of decision trees (n_estimators) and maximum tree depth (max_depth), were tuned using grid search cross-validation.</w:t>
       </w:r>
     </w:p>
     <w:p>
@@ -10096,25 +9518,7 @@
           <w:bCs/>
           <w:szCs w:val="20"/>
         </w:rPr>
-        <w:t xml:space="preserve">Continue refining the performance models with updated data and </w:t>
-      </w:r>
-      <w:proofErr w:type="gramStart"/>
-      <w:r>
-        <w:rPr>
-          <w:b/>
-          <w:bCs/>
-          <w:szCs w:val="20"/>
-        </w:rPr>
-        <w:t>explore</w:t>
-      </w:r>
-      <w:proofErr w:type="gramEnd"/>
-      <w:r>
-        <w:rPr>
-          <w:b/>
-          <w:bCs/>
-          <w:szCs w:val="20"/>
-        </w:rPr>
-        <w:t xml:space="preserve"> additional machine learning techniques to predict sorting center performance under different conditions.</w:t>
+        <w:t>Continue refining the performance models with updated data and explore additional machine learning techniques to predict sorting center performance under different conditions.</w:t>
       </w:r>
     </w:p>
     <w:p>
@@ -11369,10 +10773,45 @@
           <w:lang w:eastAsia="en-US"/>
           <w14:ligatures w14:val="none"/>
         </w:rPr>
-        <w:t xml:space="preserve">- Simplicity: Fast </w:t>
-      </w:r>
-      <w:proofErr w:type="gramStart"/>
-      <w:r>
+        <w:t>- Simplicity: Fast to train, low complexity</w:t>
+      </w:r>
+    </w:p>
+    <w:p>
+      <w:pPr>
+        <w:keepNext/>
+        <w:keepLines/>
+        <w:spacing w:before="200" w:after="0" w:line="276" w:lineRule="auto"/>
+        <w:ind w:left="0" w:right="0" w:firstLine="0"/>
+        <w:outlineLvl w:val="2"/>
+        <w:rPr>
+          <w:rFonts w:eastAsia="MS Gothic"/>
+          <w:b/>
+          <w:bCs/>
+          <w:color w:val="4F81BD"/>
+          <w:kern w:val="0"/>
+          <w:szCs w:val="22"/>
+          <w:lang w:eastAsia="en-US"/>
+          <w14:ligatures w14:val="none"/>
+        </w:rPr>
+      </w:pPr>
+      <w:r>
+        <w:rPr>
+          <w:rFonts w:eastAsia="MS Gothic"/>
+          <w:b/>
+          <w:bCs/>
+          <w:color w:val="4F81BD"/>
+          <w:kern w:val="0"/>
+          <w:szCs w:val="22"/>
+          <w:lang w:eastAsia="en-US"/>
+          <w14:ligatures w14:val="none"/>
+        </w:rPr>
+        <w:t>Model 2: Multivariate Hybrid LSTM</w:t>
+      </w:r>
+    </w:p>
+    <w:p>
+      <w:pPr>
+        <w:spacing w:after="200" w:line="276" w:lineRule="auto"/>
+        <w:ind w:left="0" w:right="0" w:firstLine="0"/>
         <w:rPr>
           <w:rFonts w:eastAsia="MS Mincho"/>
           <w:color w:val="auto"/>
@@ -11381,9 +10820,7 @@
           <w:lang w:eastAsia="en-US"/>
           <w14:ligatures w14:val="none"/>
         </w:rPr>
-        <w:t>to train</w:t>
-      </w:r>
-      <w:proofErr w:type="gramEnd"/>
+      </w:pPr>
       <w:r>
         <w:rPr>
           <w:rFonts w:eastAsia="MS Mincho"/>
@@ -11393,39 +10830,7 @@
           <w:lang w:eastAsia="en-US"/>
           <w14:ligatures w14:val="none"/>
         </w:rPr>
-        <w:t>, low complexity</w:t>
-      </w:r>
-    </w:p>
-    <w:p>
-      <w:pPr>
-        <w:keepNext/>
-        <w:keepLines/>
-        <w:spacing w:before="200" w:after="0" w:line="276" w:lineRule="auto"/>
-        <w:ind w:left="0" w:right="0" w:firstLine="0"/>
-        <w:outlineLvl w:val="2"/>
-        <w:rPr>
-          <w:rFonts w:eastAsia="MS Gothic"/>
-          <w:b/>
-          <w:bCs/>
-          <w:color w:val="4F81BD"/>
-          <w:kern w:val="0"/>
-          <w:szCs w:val="22"/>
-          <w:lang w:eastAsia="en-US"/>
-          <w14:ligatures w14:val="none"/>
-        </w:rPr>
-      </w:pPr>
-      <w:r>
-        <w:rPr>
-          <w:rFonts w:eastAsia="MS Gothic"/>
-          <w:b/>
-          <w:bCs/>
-          <w:color w:val="4F81BD"/>
-          <w:kern w:val="0"/>
-          <w:szCs w:val="22"/>
-          <w:lang w:eastAsia="en-US"/>
-          <w14:ligatures w14:val="none"/>
-        </w:rPr>
-        <w:t>Model 2: Multivariate Hybrid LSTM</w:t>
+        <w:t>- Input Features: CHUTE, ZIP_CODE, LOAD, PACKAGE_COUNT, HOUR_OF_DAY, DAY_OF_WEEK</w:t>
       </w:r>
     </w:p>
     <w:p>
@@ -11450,7 +10855,7 @@
           <w:lang w:eastAsia="en-US"/>
           <w14:ligatures w14:val="none"/>
         </w:rPr>
-        <w:t>- Input Features: CHUTE, ZIP_CODE, LOAD, PACKAGE_COUNT, HOUR_OF_DAY, DAY_OF_WEEK</w:t>
+        <w:t>- Targets:</w:t>
       </w:r>
     </w:p>
     <w:p>
@@ -11475,7 +10880,7 @@
           <w:lang w:eastAsia="en-US"/>
           <w14:ligatures w14:val="none"/>
         </w:rPr>
-        <w:t>- Targets:</w:t>
+        <w:t xml:space="preserve">   • AVG_PROCESSING_TIME_MINUTES (regression)</w:t>
       </w:r>
     </w:p>
     <w:p>
@@ -11500,7 +10905,7 @@
           <w:lang w:eastAsia="en-US"/>
           <w14:ligatures w14:val="none"/>
         </w:rPr>
-        <w:t xml:space="preserve">   • AVG_PROCESSING_TIME_MINUTES (regression)</w:t>
+        <w:t xml:space="preserve">   • PERFORMANCE_ISSUE (binary classification)</w:t>
       </w:r>
     </w:p>
     <w:p>
@@ -11525,7 +10930,7 @@
           <w:lang w:eastAsia="en-US"/>
           <w14:ligatures w14:val="none"/>
         </w:rPr>
-        <w:t xml:space="preserve">   • PERFORMANCE_ISSUE (binary classification)</w:t>
+        <w:t>- Use Case: Detect delays and raise alarms proactively</w:t>
       </w:r>
     </w:p>
     <w:p>
@@ -11550,7 +10955,39 @@
           <w:lang w:eastAsia="en-US"/>
           <w14:ligatures w14:val="none"/>
         </w:rPr>
-        <w:t>- Use Case: Detect delays and raise alarms proactively</w:t>
+        <w:t>- Benefit: Captures context and patterns across multiple dimensions</w:t>
+      </w:r>
+    </w:p>
+    <w:p>
+      <w:pPr>
+        <w:keepNext/>
+        <w:keepLines/>
+        <w:spacing w:before="200" w:after="0" w:line="276" w:lineRule="auto"/>
+        <w:ind w:left="0" w:right="0" w:firstLine="0"/>
+        <w:outlineLvl w:val="1"/>
+        <w:rPr>
+          <w:rFonts w:eastAsia="MS Gothic"/>
+          <w:b/>
+          <w:bCs/>
+          <w:color w:val="4F81BD"/>
+          <w:kern w:val="0"/>
+          <w:szCs w:val="22"/>
+          <w:lang w:eastAsia="en-US"/>
+          <w14:ligatures w14:val="none"/>
+        </w:rPr>
+      </w:pPr>
+      <w:r>
+        <w:rPr>
+          <w:rFonts w:eastAsia="MS Gothic"/>
+          <w:b/>
+          <w:bCs/>
+          <w:color w:val="4F81BD"/>
+          <w:kern w:val="0"/>
+          <w:szCs w:val="22"/>
+          <w:lang w:eastAsia="en-US"/>
+          <w14:ligatures w14:val="none"/>
+        </w:rPr>
+        <w:t>Evaluation and Results</w:t>
       </w:r>
     </w:p>
     <w:p>
@@ -11575,39 +11012,7 @@
           <w:lang w:eastAsia="en-US"/>
           <w14:ligatures w14:val="none"/>
         </w:rPr>
-        <w:t>- Benefit: Captures context and patterns across multiple dimensions</w:t>
-      </w:r>
-    </w:p>
-    <w:p>
-      <w:pPr>
-        <w:keepNext/>
-        <w:keepLines/>
-        <w:spacing w:before="200" w:after="0" w:line="276" w:lineRule="auto"/>
-        <w:ind w:left="0" w:right="0" w:firstLine="0"/>
-        <w:outlineLvl w:val="1"/>
-        <w:rPr>
-          <w:rFonts w:eastAsia="MS Gothic"/>
-          <w:b/>
-          <w:bCs/>
-          <w:color w:val="4F81BD"/>
-          <w:kern w:val="0"/>
-          <w:szCs w:val="22"/>
-          <w:lang w:eastAsia="en-US"/>
-          <w14:ligatures w14:val="none"/>
-        </w:rPr>
-      </w:pPr>
-      <w:r>
-        <w:rPr>
-          <w:rFonts w:eastAsia="MS Gothic"/>
-          <w:b/>
-          <w:bCs/>
-          <w:color w:val="4F81BD"/>
-          <w:kern w:val="0"/>
-          <w:szCs w:val="22"/>
-          <w:lang w:eastAsia="en-US"/>
-          <w14:ligatures w14:val="none"/>
-        </w:rPr>
-        <w:t>Evaluation and Results</w:t>
+        <w:t>- Metrics: MAE for regression, Accuracy/Precision/Recall/F1 for classification</w:t>
       </w:r>
     </w:p>
     <w:p>
@@ -11632,56 +11037,7 @@
           <w:lang w:eastAsia="en-US"/>
           <w14:ligatures w14:val="none"/>
         </w:rPr>
-        <w:t>- Metrics: MAE for regression, Accuracy/Precision/Recall/F1 for classification</w:t>
-      </w:r>
-    </w:p>
-    <w:p>
-      <w:pPr>
-        <w:spacing w:after="200" w:line="276" w:lineRule="auto"/>
-        <w:ind w:left="0" w:right="0" w:firstLine="0"/>
-        <w:rPr>
-          <w:rFonts w:eastAsia="MS Mincho"/>
-          <w:color w:val="auto"/>
-          <w:kern w:val="0"/>
-          <w:szCs w:val="22"/>
-          <w:lang w:eastAsia="en-US"/>
-          <w14:ligatures w14:val="none"/>
-        </w:rPr>
-      </w:pPr>
-      <w:r>
-        <w:rPr>
-          <w:rFonts w:eastAsia="MS Mincho"/>
-          <w:color w:val="auto"/>
-          <w:kern w:val="0"/>
-          <w:szCs w:val="22"/>
-          <w:lang w:eastAsia="en-US"/>
-          <w14:ligatures w14:val="none"/>
-        </w:rPr>
-        <w:t xml:space="preserve">- Validation: Performed over </w:t>
-      </w:r>
-      <w:proofErr w:type="gramStart"/>
-      <w:r>
-        <w:rPr>
-          <w:rFonts w:eastAsia="MS Mincho"/>
-          <w:color w:val="auto"/>
-          <w:kern w:val="0"/>
-          <w:szCs w:val="22"/>
-          <w:lang w:eastAsia="en-US"/>
-          <w14:ligatures w14:val="none"/>
-        </w:rPr>
-        <w:t>holdout</w:t>
-      </w:r>
-      <w:proofErr w:type="gramEnd"/>
-      <w:r>
-        <w:rPr>
-          <w:rFonts w:eastAsia="MS Mincho"/>
-          <w:color w:val="auto"/>
-          <w:kern w:val="0"/>
-          <w:szCs w:val="22"/>
-          <w:lang w:eastAsia="en-US"/>
-          <w14:ligatures w14:val="none"/>
-        </w:rPr>
-        <w:t xml:space="preserve"> time windows</w:t>
+        <w:t>- Validation: Performed over holdout time windows</w:t>
       </w:r>
     </w:p>
     <w:p>
@@ -12133,49 +11489,7 @@
         <w:rPr>
           <w:szCs w:val="22"/>
         </w:rPr>
-        <w:t xml:space="preserve">Sequences of 12 historical records were prepared to feed into an LSTM model. The objective was to forecast </w:t>
-      </w:r>
-      <w:proofErr w:type="gramStart"/>
-      <w:r>
-        <w:rPr>
-          <w:szCs w:val="22"/>
-        </w:rPr>
-        <w:t>average</w:t>
-      </w:r>
-      <w:proofErr w:type="gramEnd"/>
-      <w:r>
-        <w:rPr>
-          <w:szCs w:val="22"/>
-        </w:rPr>
-        <w:t xml:space="preserve"> processing time for the </w:t>
-      </w:r>
-      <w:proofErr w:type="gramStart"/>
-      <w:r>
-        <w:rPr>
-          <w:szCs w:val="22"/>
-        </w:rPr>
-        <w:t>next time</w:t>
-      </w:r>
-      <w:proofErr w:type="gramEnd"/>
-      <w:r>
-        <w:rPr>
-          <w:szCs w:val="22"/>
-        </w:rPr>
-        <w:t xml:space="preserve"> step. Although </w:t>
-      </w:r>
-      <w:proofErr w:type="gramStart"/>
-      <w:r>
-        <w:rPr>
-          <w:szCs w:val="22"/>
-        </w:rPr>
-        <w:t>the LSTM</w:t>
-      </w:r>
-      <w:proofErr w:type="gramEnd"/>
-      <w:r>
-        <w:rPr>
-          <w:szCs w:val="22"/>
-        </w:rPr>
-        <w:t xml:space="preserve"> showed promising results in short-term forecasting, it still could not prevent bottlenecks, only predict them.</w:t>
+        <w:t>Sequences of 12 historical records were prepared to feed into an LSTM model. The objective was to forecast average processing time for the next time step. Although the LSTM showed promising results in short-term forecasting, it still could not prevent bottlenecks, only predict them.</w:t>
       </w:r>
     </w:p>
     <w:p>
@@ -12311,49 +11625,7 @@
         <w:rPr>
           <w:szCs w:val="22"/>
         </w:rPr>
-        <w:t>We developed a custom OpenAI Gym environment (`</w:t>
-      </w:r>
-      <w:proofErr w:type="spellStart"/>
-      <w:r>
-        <w:rPr>
-          <w:szCs w:val="22"/>
-        </w:rPr>
-        <w:t>ZipChuteEnv</w:t>
-      </w:r>
-      <w:proofErr w:type="spellEnd"/>
-      <w:r>
-        <w:rPr>
-          <w:szCs w:val="22"/>
-        </w:rPr>
-        <w:t xml:space="preserve">`) that simulates the decision space for ZIP-to-chute assignment. The environment defines a state (current chute loads, ZIP, time), an action (e.g., reroute, </w:t>
-      </w:r>
-      <w:proofErr w:type="spellStart"/>
-      <w:r>
-        <w:rPr>
-          <w:szCs w:val="22"/>
-        </w:rPr>
-        <w:t>do_nothing</w:t>
-      </w:r>
-      <w:proofErr w:type="spellEnd"/>
-      <w:r>
-        <w:rPr>
-          <w:szCs w:val="22"/>
-        </w:rPr>
-        <w:t xml:space="preserve">), and a reward function (e.g., negative delay). A PPO (Proximal Policy Optimization) agent from the `stable-baselines3` library was trained to interact with this environment and learn a strategy to minimize </w:t>
-      </w:r>
-      <w:proofErr w:type="gramStart"/>
-      <w:r>
-        <w:rPr>
-          <w:szCs w:val="22"/>
-        </w:rPr>
-        <w:t>delay</w:t>
-      </w:r>
-      <w:proofErr w:type="gramEnd"/>
-      <w:r>
-        <w:rPr>
-          <w:szCs w:val="22"/>
-        </w:rPr>
-        <w:t>.</w:t>
+        <w:t>We developed a custom OpenAI Gym environment (`ZipChuteEnv`) that simulates the decision space for ZIP-to-chute assignment. The environment defines a state (current chute loads, ZIP, time), an action (e.g., reroute, do_nothing), and a reward function (e.g., negative delay). A PPO (Proximal Policy Optimization) agent from the `stable-baselines3` library was trained to interact with this environment and learn a strategy to minimize delay.</w:t>
       </w:r>
     </w:p>
     <w:p>
@@ -13321,6 +12593,44 @@
       <w:r>
         <w:br w:type="page"/>
       </w:r>
+      <w:r>
+        <w:lastRenderedPageBreak/>
+        <w:drawing>
+          <wp:inline distT="0" distB="0" distL="0" distR="0" wp14:anchorId="6E6F1320" wp14:editId="6727E64B">
+            <wp:extent cx="5981700" cy="4495800"/>
+            <wp:effectExtent l="0" t="0" r="0" b="0"/>
+            <wp:docPr id="787363543" name="Picture 1" descr="A group of graphs on a white background&#10;&#10;AI-generated content may be incorrect."/>
+            <wp:cNvGraphicFramePr>
+              <a:graphicFrameLocks xmlns:a="http://schemas.openxmlformats.org/drawingml/2006/main" noChangeAspect="1"/>
+            </wp:cNvGraphicFramePr>
+            <a:graphic xmlns:a="http://schemas.openxmlformats.org/drawingml/2006/main">
+              <a:graphicData uri="http://schemas.openxmlformats.org/drawingml/2006/picture">
+                <pic:pic xmlns:pic="http://schemas.openxmlformats.org/drawingml/2006/picture">
+                  <pic:nvPicPr>
+                    <pic:cNvPr id="787363543" name="Picture 1" descr="A group of graphs on a white background&#10;&#10;AI-generated content may be incorrect."/>
+                    <pic:cNvPicPr/>
+                  </pic:nvPicPr>
+                  <pic:blipFill>
+                    <a:blip r:embed="rId45"/>
+                    <a:stretch>
+                      <a:fillRect/>
+                    </a:stretch>
+                  </pic:blipFill>
+                  <pic:spPr>
+                    <a:xfrm>
+                      <a:off x="0" y="0"/>
+                      <a:ext cx="5981700" cy="4495800"/>
+                    </a:xfrm>
+                    <a:prstGeom prst="rect">
+                      <a:avLst/>
+                    </a:prstGeom>
+                  </pic:spPr>
+                </pic:pic>
+              </a:graphicData>
+            </a:graphic>
+          </wp:inline>
+        </w:drawing>
+      </w:r>
     </w:p>
     <w:p>
       <w:pPr>
@@ -13343,7 +12653,6 @@
           <w:szCs w:val="28"/>
           <w:lang w:val="en-GB"/>
         </w:rPr>
-        <w:lastRenderedPageBreak/>
         <w:t xml:space="preserve"> </w:t>
       </w:r>
       <w:bookmarkStart w:id="12" w:name="_Toc201642384"/>
@@ -13405,15 +12714,7 @@
         <w:t xml:space="preserve">Data Transformation </w:t>
       </w:r>
       <w:r>
-        <w:t xml:space="preserve">The creation of new variables, and any </w:t>
-      </w:r>
-      <w:proofErr w:type="gramStart"/>
-      <w:r>
-        <w:t>feature</w:t>
-      </w:r>
-      <w:proofErr w:type="gramEnd"/>
-      <w:r>
-        <w:t xml:space="preserve"> engineering applied </w:t>
+        <w:t xml:space="preserve">The creation of new variables, and any feature engineering applied </w:t>
       </w:r>
     </w:p>
     <w:p>
@@ -13453,15 +12754,7 @@
         <w:t xml:space="preserve">Model Implementation </w:t>
       </w:r>
       <w:r>
-        <w:t xml:space="preserve">the models used for performance prediction and analysis, including the </w:t>
-      </w:r>
-      <w:proofErr w:type="gramStart"/>
-      <w:r>
-        <w:t>algorithms selected</w:t>
-      </w:r>
-      <w:proofErr w:type="gramEnd"/>
-      <w:r>
-        <w:t xml:space="preserve"> (e.g., Random Forest), feature selection, and evaluation metrics.</w:t>
+        <w:t>the models used for performance prediction and analysis, including the algorithms selected (e.g., Random Forest), feature selection, and evaluation metrics.</w:t>
       </w:r>
     </w:p>
     <w:p>
@@ -13487,15 +12780,7 @@
         <w:ind w:left="708" w:right="0" w:firstLine="0"/>
       </w:pPr>
       <w:r>
-        <w:t xml:space="preserve">Any assumptions made during the analysis (e.g., the correctness of </w:t>
-      </w:r>
-      <w:proofErr w:type="gramStart"/>
-      <w:r>
-        <w:t>timestamps</w:t>
-      </w:r>
-      <w:proofErr w:type="gramEnd"/>
-      <w:r>
-        <w:t xml:space="preserve"> or the relevance of data) will be documented. Additionally, limitations encountered during the analysis, such as incomplete data or potential biases, will be included.</w:t>
+        <w:t>Any assumptions made during the analysis (e.g., the correctness of timestamps or the relevance of data) will be documented. Additionally, limitations encountered during the analysis, such as incomplete data or potential biases, will be included.</w:t>
       </w:r>
     </w:p>
     <w:p>
@@ -13517,6 +12802,7 @@
         <w:ind w:left="360" w:right="0" w:firstLine="0"/>
       </w:pPr>
       <w:r>
+        <w:lastRenderedPageBreak/>
         <w:t>The final outcomes of the analysis, including any performance insights and recommendations for optimizing the sorting process, will be clearly documented. This section will summarize the results of the analysis and suggest next steps for improving operations.</w:t>
       </w:r>
     </w:p>
@@ -13679,15 +12965,7 @@
         <w:t>Overfitting</w:t>
       </w:r>
       <w:r>
-        <w:t xml:space="preserve">: The model </w:t>
-      </w:r>
-      <w:proofErr w:type="gramStart"/>
-      <w:r>
-        <w:t>may</w:t>
-      </w:r>
-      <w:proofErr w:type="gramEnd"/>
-      <w:r>
-        <w:t xml:space="preserve"> overfit on specific stations or shipment types, reducing generalization to other stations.</w:t>
+        <w:t>: The model may overfit on specific stations or shipment types, reducing generalization to other stations.</w:t>
       </w:r>
     </w:p>
     <w:p>
@@ -13722,7 +13000,6 @@
           <w:b/>
           <w:bCs/>
         </w:rPr>
-        <w:lastRenderedPageBreak/>
         <w:t>Chute congestion or Machine Malfunction</w:t>
       </w:r>
       <w:r>
@@ -13988,16 +13265,7 @@
         </w:numPr>
       </w:pPr>
       <w:r>
-        <w:lastRenderedPageBreak/>
-        <w:t xml:space="preserve">Outliers were detected in fields such as SND_GEW and </w:t>
-      </w:r>
-      <w:proofErr w:type="spellStart"/>
-      <w:r>
-        <w:t>processing_time_minutes</w:t>
-      </w:r>
-      <w:proofErr w:type="spellEnd"/>
-      <w:r>
-        <w:t>. These outliers were removed to ensure that the analysis was not skewed by extreme or anomalous data points.</w:t>
+        <w:t>Outliers were detected in fields such as SND_GEW and processing_time_minutes. These outliers were removed to ensure that the analysis was not skewed by extreme or anomalous data points.</w:t>
       </w:r>
     </w:p>
     <w:p>
@@ -14048,24 +13316,10 @@
           <w:b/>
           <w:bCs/>
         </w:rPr>
-        <w:t xml:space="preserve">Overutilization </w:t>
-      </w:r>
-      <w:proofErr w:type="spellStart"/>
-      <w:proofErr w:type="gramStart"/>
-      <w:r>
-        <w:rPr>
-          <w:b/>
-          <w:bCs/>
-        </w:rPr>
-        <w:t>Definition</w:t>
-      </w:r>
-      <w:r>
-        <w:t>:We</w:t>
-      </w:r>
-      <w:proofErr w:type="spellEnd"/>
-      <w:proofErr w:type="gramEnd"/>
-      <w:r>
-        <w:t xml:space="preserve"> can calculate the </w:t>
+        <w:t>Overutilization Definition</w:t>
+      </w:r>
+      <w:r>
+        <w:t xml:space="preserve">:We can calculate the </w:t>
       </w:r>
       <w:r>
         <w:rPr>
@@ -14112,15 +13366,7 @@
         <w:t>Time-Based Utilization Analysis</w:t>
       </w:r>
       <w:r>
-        <w:t xml:space="preserve">: </w:t>
-      </w:r>
-      <w:proofErr w:type="gramStart"/>
-      <w:r>
-        <w:t>investigate</w:t>
-      </w:r>
-      <w:proofErr w:type="gramEnd"/>
-      <w:r>
-        <w:t xml:space="preserve"> certain chutes are overloaded at specific times.</w:t>
+        <w:t>: investigate certain chutes are overloaded at specific times.</w:t>
       </w:r>
     </w:p>
     <w:p>
@@ -14156,27 +13402,14 @@
           <w:b/>
           <w:bCs/>
         </w:rPr>
-        <w:t xml:space="preserve">Correlation with Processing </w:t>
-      </w:r>
-      <w:proofErr w:type="spellStart"/>
-      <w:proofErr w:type="gramStart"/>
-      <w:r>
-        <w:rPr>
-          <w:b/>
-          <w:bCs/>
-        </w:rPr>
-        <w:t>Time</w:t>
+        <w:lastRenderedPageBreak/>
+        <w:t>Correlation with Processing Time</w:t>
       </w:r>
       <w:r>
         <w:t>:</w:t>
       </w:r>
       <w:r>
-        <w:t>Analyze</w:t>
-      </w:r>
-      <w:proofErr w:type="spellEnd"/>
-      <w:proofErr w:type="gramEnd"/>
-      <w:r>
-        <w:t xml:space="preserve"> whether chutes with higher utilization also exhibit longer processing times, indicating that overutilization leads to delays, and examine the correlation between chute overutilization and poor performance.</w:t>
+        <w:t>Analyze whether chutes with higher utilization also exhibit longer processing times, indicating that overutilization leads to delays, and examine the correlation between chute overutilization and poor performance.</w:t>
       </w:r>
     </w:p>
     <w:p>
@@ -14379,7 +13612,6 @@
           <w:b/>
           <w:bCs/>
         </w:rPr>
-        <w:lastRenderedPageBreak/>
         <w:t>Chute Balancing</w:t>
       </w:r>
       <w:r>
@@ -14458,15 +13690,7 @@
         <w:ind w:right="0"/>
       </w:pPr>
       <w:r>
-        <w:t xml:space="preserve">Continue refining the performance models with updated data and </w:t>
-      </w:r>
-      <w:proofErr w:type="gramStart"/>
-      <w:r>
-        <w:t>explore</w:t>
-      </w:r>
-      <w:proofErr w:type="gramEnd"/>
-      <w:r>
-        <w:t xml:space="preserve"> additional machine learning techniques to predict sorting center performance under different conditions.</w:t>
+        <w:t>Continue refining the performance models with updated data and explore additional machine learning techniques to predict sorting center performance under different conditions.</w:t>
       </w:r>
     </w:p>
     <w:p>
@@ -14479,6 +13703,7 @@
         <w:ind w:right="0"/>
       </w:pPr>
       <w:r>
+        <w:lastRenderedPageBreak/>
         <w:t>Implement operational changes based on the findings and monitor their impact on sorting efficiency.</w:t>
       </w:r>
     </w:p>
@@ -14637,18 +13862,8 @@
           <w:bCs/>
           <w:lang w:val="de-CH"/>
         </w:rPr>
-        <w:t xml:space="preserve">References and </w:t>
-      </w:r>
-      <w:proofErr w:type="spellStart"/>
-      <w:r>
-        <w:rPr>
-          <w:b/>
-          <w:bCs/>
-          <w:lang w:val="de-CH"/>
-        </w:rPr>
-        <w:t>Bibliography</w:t>
-      </w:r>
-      <w:proofErr w:type="spellEnd"/>
+        <w:t>References and Bibliography</w:t>
+      </w:r>
     </w:p>
     <w:p>
       <w:pPr>
@@ -14668,33 +13883,19 @@
         <w:rPr>
           <w:lang w:val="de-CH"/>
         </w:rPr>
-        <w:t>Hueni Jonathan, LS75.</w:t>
-      </w:r>
-      <w:proofErr w:type="gramStart"/>
+        <w:t xml:space="preserve">Hueni Jonathan, LS75.3 </w:t>
+      </w:r>
       <w:r>
         <w:rPr>
           <w:lang w:val="de-CH"/>
         </w:rPr>
-        <w:t xml:space="preserve">3 </w:t>
+        <w:t xml:space="preserve"> </w:t>
       </w:r>
       <w:r>
         <w:rPr>
           <w:lang w:val="de-CH"/>
         </w:rPr>
-        <w:t xml:space="preserve"> </w:t>
-      </w:r>
-      <w:r>
-        <w:rPr>
-          <w:lang w:val="de-CH"/>
-        </w:rPr>
-        <w:t>internal</w:t>
-      </w:r>
-      <w:proofErr w:type="gramEnd"/>
-      <w:r>
-        <w:rPr>
-          <w:lang w:val="de-CH"/>
-        </w:rPr>
-        <w:t xml:space="preserve"> </w:t>
+        <w:t xml:space="preserve">internal </w:t>
       </w:r>
       <w:r>
         <w:rPr>
@@ -14732,21 +13933,7 @@
         <w:rPr>
           <w:lang w:val="de-CH"/>
         </w:rPr>
-        <w:t xml:space="preserve">LS75.3-05 </w:t>
-      </w:r>
-      <w:proofErr w:type="gramStart"/>
-      <w:r>
-        <w:rPr>
-          <w:lang w:val="de-CH"/>
-        </w:rPr>
-        <w:t>AT Konzeption</w:t>
-      </w:r>
-      <w:proofErr w:type="gramEnd"/>
-      <w:r>
-        <w:rPr>
-          <w:lang w:val="de-CH"/>
-        </w:rPr>
-        <w:t xml:space="preserve"> und Entwicklung</w:t>
+        <w:t>LS75.3-05 AT Konzeption und Entwicklung</w:t>
       </w:r>
       <w:r>
         <w:rPr>
@@ -14781,7 +13968,6 @@
         <w:ind w:left="720" w:right="0" w:firstLine="0"/>
       </w:pPr>
       <w:r>
-        <w:lastRenderedPageBreak/>
         <w:t>[</w:t>
       </w:r>
       <w:r>
@@ -14862,7 +14048,7 @@
         <w:spacing w:after="195" w:line="259" w:lineRule="auto"/>
         <w:ind w:left="720" w:right="0" w:firstLine="0"/>
       </w:pPr>
-      <w:hyperlink r:id="rId45" w:history="1">
+      <w:hyperlink r:id="rId46" w:history="1">
         <w:r>
           <w:rPr>
             <w:rStyle w:val="Hyperlink"/>
@@ -14875,12 +14061,12 @@
       </w:r>
     </w:p>
     <w:sectPr>
-      <w:headerReference w:type="even" r:id="rId46"/>
-      <w:headerReference w:type="default" r:id="rId47"/>
-      <w:footerReference w:type="even" r:id="rId48"/>
-      <w:footerReference w:type="default" r:id="rId49"/>
-      <w:headerReference w:type="first" r:id="rId50"/>
-      <w:footerReference w:type="first" r:id="rId51"/>
+      <w:headerReference w:type="even" r:id="rId47"/>
+      <w:headerReference w:type="default" r:id="rId48"/>
+      <w:footerReference w:type="even" r:id="rId49"/>
+      <w:footerReference w:type="default" r:id="rId50"/>
+      <w:headerReference w:type="first" r:id="rId51"/>
+      <w:footerReference w:type="first" r:id="rId52"/>
       <w:pgSz w:w="12240" w:h="15840"/>
       <w:pgMar w:top="231" w:right="1379" w:bottom="794" w:left="1441" w:header="720" w:footer="720" w:gutter="0"/>
       <w:pgNumType w:start="0"/>
@@ -15030,15 +14216,7 @@
       <w:jc w:val="right"/>
     </w:pPr>
     <w:r>
-      <w:t xml:space="preserve">Galina </w:t>
-    </w:r>
-    <w:proofErr w:type="spellStart"/>
-    <w:r>
-      <w:t>Glousker</w:t>
-    </w:r>
-    <w:proofErr w:type="spellEnd"/>
-    <w:r>
-      <w:t>, CAS Applied Data Science, University of Bern</w:t>
+      <w:t>Galina Glousker, CAS Applied Data Science, University of Bern</w:t>
     </w:r>
   </w:p>
   <w:p>
@@ -15473,14 +14651,12 @@
     <w:r>
       <w:t xml:space="preserve">/Tobias </w:t>
     </w:r>
-    <w:proofErr w:type="spellStart"/>
     <w:r>
       <w:t>B</w:t>
     </w:r>
     <w:r>
       <w:t>öni</w:t>
     </w:r>
-    <w:proofErr w:type="spellEnd"/>
     <w:r>
       <w:t>, CAS Applied Data Science, University of Bern</w:t>
     </w:r>

</xml_diff>

<commit_message>
Enhance reward structure in RL environment by penalizing high chute load and encouraging action diversity
</commit_message>
<xml_diff>
--- a/POST_SORTING_CAS-ADS-Project.docx
+++ b/POST_SORTING_CAS-ADS-Project.docx
@@ -1830,7 +1830,7 @@
                 <w:noProof/>
                 <w:webHidden/>
               </w:rPr>
-              <w:t>28</w:t>
+              <w:t>29</w:t>
             </w:r>
             <w:r>
               <w:rPr>
@@ -12589,6 +12589,9 @@
       <w:pPr>
         <w:spacing w:after="160" w:line="278" w:lineRule="auto"/>
         <w:ind w:left="0" w:right="0" w:firstLine="0"/>
+        <w:rPr>
+          <w:noProof/>
+        </w:rPr>
       </w:pPr>
       <w:r>
         <w:br w:type="page"/>
@@ -12596,10 +12599,10 @@
       <w:r>
         <w:lastRenderedPageBreak/>
         <w:drawing>
-          <wp:inline distT="0" distB="0" distL="0" distR="0" wp14:anchorId="6E6F1320" wp14:editId="6727E64B">
+          <wp:inline distT="0" distB="0" distL="0" distR="0" wp14:anchorId="7F34E1BB" wp14:editId="488DF646">
             <wp:extent cx="5981700" cy="4495800"/>
             <wp:effectExtent l="0" t="0" r="0" b="0"/>
-            <wp:docPr id="787363543" name="Picture 1" descr="A group of graphs on a white background&#10;&#10;AI-generated content may be incorrect."/>
+            <wp:docPr id="975725823" name="Picture 1" descr="A group of graphs with different colored lines&#10;&#10;AI-generated content may be incorrect."/>
             <wp:cNvGraphicFramePr>
               <a:graphicFrameLocks xmlns:a="http://schemas.openxmlformats.org/drawingml/2006/main" noChangeAspect="1"/>
             </wp:cNvGraphicFramePr>
@@ -12607,7 +12610,7 @@
               <a:graphicData uri="http://schemas.openxmlformats.org/drawingml/2006/picture">
                 <pic:pic xmlns:pic="http://schemas.openxmlformats.org/drawingml/2006/picture">
                   <pic:nvPicPr>
-                    <pic:cNvPr id="787363543" name="Picture 1" descr="A group of graphs on a white background&#10;&#10;AI-generated content may be incorrect."/>
+                    <pic:cNvPr id="975725823" name="Picture 1" descr="A group of graphs with different colored lines&#10;&#10;AI-generated content may be incorrect."/>
                     <pic:cNvPicPr/>
                   </pic:nvPicPr>
                   <pic:blipFill>
@@ -12631,6 +12634,262 @@
           </wp:inline>
         </w:drawing>
       </w:r>
+      <w:r>
+        <w:rPr>
+          <w:noProof/>
+        </w:rPr>
+        <w:t xml:space="preserve"> </w:t>
+      </w:r>
+    </w:p>
+    <w:p>
+      <w:pPr>
+        <w:spacing w:after="160" w:line="278" w:lineRule="auto"/>
+        <w:ind w:left="0" w:right="0" w:firstLine="0"/>
+        <w:rPr>
+          <w:noProof/>
+        </w:rPr>
+      </w:pPr>
+    </w:p>
+    <w:p>
+      <w:pPr>
+        <w:spacing w:after="160" w:line="278" w:lineRule="auto"/>
+        <w:ind w:left="0" w:right="0" w:firstLine="0"/>
+        <w:rPr>
+          <w:lang w:val="en-GB"/>
+        </w:rPr>
+      </w:pPr>
+      <w:r>
+        <w:rPr>
+          <w:lang w:val="en-GB"/>
+        </w:rPr>
+        <w:t>SIMULATION SUMMARY</w:t>
+      </w:r>
+    </w:p>
+    <w:p>
+      <w:pPr>
+        <w:spacing w:after="160" w:line="278" w:lineRule="auto"/>
+        <w:ind w:left="0" w:right="0" w:firstLine="0"/>
+        <w:rPr>
+          <w:lang w:val="en-GB"/>
+        </w:rPr>
+      </w:pPr>
+      <w:r>
+        <w:rPr>
+          <w:lang w:val="en-GB"/>
+        </w:rPr>
+        <w:t>==================================================</w:t>
+      </w:r>
+    </w:p>
+    <w:p>
+      <w:pPr>
+        <w:spacing w:after="160" w:line="278" w:lineRule="auto"/>
+        <w:ind w:left="0" w:right="0" w:firstLine="0"/>
+        <w:rPr>
+          <w:lang w:val="en-GB"/>
+        </w:rPr>
+      </w:pPr>
+      <w:r>
+        <w:rPr>
+          <w:lang w:val="en-GB"/>
+        </w:rPr>
+        <w:t>Total Steps Simulated: 100</w:t>
+      </w:r>
+    </w:p>
+    <w:p>
+      <w:pPr>
+        <w:spacing w:after="160" w:line="278" w:lineRule="auto"/>
+        <w:ind w:left="0" w:right="0" w:firstLine="0"/>
+        <w:rPr>
+          <w:lang w:val="en-GB"/>
+        </w:rPr>
+      </w:pPr>
+      <w:r>
+        <w:rPr>
+          <w:lang w:val="en-GB"/>
+        </w:rPr>
+        <w:t>Average Load Level: 0.143</w:t>
+      </w:r>
+    </w:p>
+    <w:p>
+      <w:pPr>
+        <w:spacing w:after="160" w:line="278" w:lineRule="auto"/>
+        <w:ind w:left="0" w:right="0" w:firstLine="0"/>
+        <w:rPr>
+          <w:lang w:val="en-GB"/>
+        </w:rPr>
+      </w:pPr>
+      <w:r>
+        <w:rPr>
+          <w:lang w:val="en-GB"/>
+        </w:rPr>
+        <w:t>Average Queue Length: 8.9 packages</w:t>
+      </w:r>
+    </w:p>
+    <w:p>
+      <w:pPr>
+        <w:spacing w:after="160" w:line="278" w:lineRule="auto"/>
+        <w:ind w:left="0" w:right="0" w:firstLine="0"/>
+        <w:rPr>
+          <w:lang w:val="en-GB"/>
+        </w:rPr>
+      </w:pPr>
+      <w:r>
+        <w:rPr>
+          <w:lang w:val="en-GB"/>
+        </w:rPr>
+        <w:t>Average Throughput: 1.146</w:t>
+      </w:r>
+    </w:p>
+    <w:p>
+      <w:pPr>
+        <w:spacing w:after="160" w:line="278" w:lineRule="auto"/>
+        <w:ind w:left="0" w:right="0" w:firstLine="0"/>
+        <w:rPr>
+          <w:lang w:val="en-GB"/>
+        </w:rPr>
+      </w:pPr>
+      <w:r>
+        <w:rPr>
+          <w:lang w:val="en-GB"/>
+        </w:rPr>
+        <w:t>Average Delay: 0.143 hours</w:t>
+      </w:r>
+    </w:p>
+    <w:p>
+      <w:pPr>
+        <w:spacing w:after="160" w:line="278" w:lineRule="auto"/>
+        <w:ind w:left="0" w:right="0" w:firstLine="0"/>
+        <w:rPr>
+          <w:lang w:val="en-GB"/>
+        </w:rPr>
+      </w:pPr>
+      <w:r>
+        <w:rPr>
+          <w:lang w:val="en-GB"/>
+        </w:rPr>
+        <w:t>Total Reward Earned: 902.31</w:t>
+      </w:r>
+    </w:p>
+    <w:p>
+      <w:pPr>
+        <w:spacing w:after="160" w:line="278" w:lineRule="auto"/>
+        <w:ind w:left="0" w:right="0" w:firstLine="0"/>
+        <w:rPr>
+          <w:lang w:val="en-GB"/>
+        </w:rPr>
+      </w:pPr>
+      <w:r>
+        <w:rPr>
+          <w:lang w:val="en-GB"/>
+        </w:rPr>
+        <w:t>Peak Load Reached: 0.375</w:t>
+      </w:r>
+    </w:p>
+    <w:p>
+      <w:pPr>
+        <w:spacing w:after="160" w:line="278" w:lineRule="auto"/>
+        <w:ind w:left="0" w:right="0" w:firstLine="0"/>
+        <w:rPr>
+          <w:lang w:val="en-GB"/>
+        </w:rPr>
+      </w:pPr>
+      <w:r>
+        <w:rPr>
+          <w:lang w:val="en-GB"/>
+        </w:rPr>
+        <w:t>Maximum Queue Length: 24.0 packages</w:t>
+      </w:r>
+    </w:p>
+    <w:p>
+      <w:pPr>
+        <w:spacing w:after="160" w:line="278" w:lineRule="auto"/>
+        <w:ind w:left="0" w:right="0" w:firstLine="0"/>
+        <w:rPr>
+          <w:lang w:val="en-GB"/>
+        </w:rPr>
+      </w:pPr>
+    </w:p>
+    <w:p>
+      <w:pPr>
+        <w:spacing w:after="160" w:line="278" w:lineRule="auto"/>
+        <w:ind w:left="0" w:right="0" w:firstLine="0"/>
+        <w:rPr>
+          <w:lang w:val="en-GB"/>
+        </w:rPr>
+      </w:pPr>
+      <w:r>
+        <w:rPr>
+          <w:lang w:val="en-GB"/>
+        </w:rPr>
+        <w:lastRenderedPageBreak/>
+        <w:t>Agent Action Distribution:</w:t>
+      </w:r>
+    </w:p>
+    <w:p>
+      <w:pPr>
+        <w:spacing w:after="160" w:line="278" w:lineRule="auto"/>
+        <w:ind w:left="0" w:right="0" w:firstLine="0"/>
+        <w:rPr>
+          <w:lang w:val="en-GB"/>
+        </w:rPr>
+      </w:pPr>
+      <w:r>
+        <w:rPr>
+          <w:lang w:val="en-GB"/>
+        </w:rPr>
+        <w:t xml:space="preserve">  Do Nothing: 0 times (0.0%)</w:t>
+      </w:r>
+    </w:p>
+    <w:p>
+      <w:pPr>
+        <w:spacing w:after="160" w:line="278" w:lineRule="auto"/>
+        <w:ind w:left="0" w:right="0" w:firstLine="0"/>
+        <w:rPr>
+          <w:lang w:val="en-GB"/>
+        </w:rPr>
+      </w:pPr>
+      <w:r>
+        <w:rPr>
+          <w:lang w:val="en-GB"/>
+        </w:rPr>
+        <w:t xml:space="preserve">  Add Chute: 4 times (4.0%)</w:t>
+      </w:r>
+    </w:p>
+    <w:p>
+      <w:pPr>
+        <w:spacing w:after="160" w:line="278" w:lineRule="auto"/>
+        <w:ind w:left="0" w:right="0" w:firstLine="0"/>
+        <w:rPr>
+          <w:lang w:val="en-GB"/>
+        </w:rPr>
+      </w:pPr>
+      <w:r>
+        <w:rPr>
+          <w:lang w:val="en-GB"/>
+        </w:rPr>
+        <w:t xml:space="preserve">  Reroute Packages: 0 times (0.0%)</w:t>
+      </w:r>
+    </w:p>
+    <w:p>
+      <w:pPr>
+        <w:spacing w:after="160" w:line="278" w:lineRule="auto"/>
+        <w:ind w:left="0" w:right="0" w:firstLine="0"/>
+        <w:rPr>
+          <w:lang w:val="en-GB"/>
+        </w:rPr>
+      </w:pPr>
+      <w:r>
+        <w:rPr>
+          <w:lang w:val="en-GB"/>
+        </w:rPr>
+        <w:t xml:space="preserve">  Priority Processing: 96 times (96.0%)</w:t>
+      </w:r>
+    </w:p>
+    <w:p>
+      <w:pPr>
+        <w:spacing w:after="160" w:line="278" w:lineRule="auto"/>
+        <w:ind w:left="0" w:right="0" w:firstLine="0"/>
+      </w:pPr>
     </w:p>
     <w:p>
       <w:pPr>
@@ -12802,7 +13061,6 @@
         <w:ind w:left="360" w:right="0" w:firstLine="0"/>
       </w:pPr>
       <w:r>
-        <w:lastRenderedPageBreak/>
         <w:t>The final outcomes of the analysis, including any performance insights and recommendations for optimizing the sorting process, will be clearly documented. This section will summarize the results of the analysis and suggest next steps for improving operations.</w:t>
       </w:r>
     </w:p>
@@ -12930,6 +13188,7 @@
           <w:b/>
           <w:bCs/>
         </w:rPr>
+        <w:lastRenderedPageBreak/>
         <w:t>Model Limitations</w:t>
       </w:r>
       <w:r>
@@ -13193,6 +13452,7 @@
           <w:b/>
           <w:bCs/>
         </w:rPr>
+        <w:lastRenderedPageBreak/>
         <w:t>Initial Findings</w:t>
       </w:r>
       <w:r>
@@ -13402,7 +13662,6 @@
           <w:b/>
           <w:bCs/>
         </w:rPr>
-        <w:lastRenderedPageBreak/>
         <w:t>Correlation with Processing Time</w:t>
       </w:r>
       <w:r>
@@ -13535,6 +13794,7 @@
           <w:b/>
           <w:bCs/>
         </w:rPr>
+        <w:lastRenderedPageBreak/>
         <w:t>Data Quality Issues</w:t>
       </w:r>
       <w:r>
@@ -13703,7 +13963,6 @@
         <w:ind w:right="0"/>
       </w:pPr>
       <w:r>
-        <w:lastRenderedPageBreak/>
         <w:t>Implement operational changes based on the findings and monitor their impact on sorting efficiency.</w:t>
       </w:r>
     </w:p>
@@ -13832,7 +14091,16 @@
           <w:bCs/>
           <w:lang w:val="de-CH"/>
         </w:rPr>
-        <w:t>„Ich erkläre hiermit, dass ich diese Arbeit selbstständig verfasst und keine anderen als die angegebenen Quellen benutzt habe. Alle Stellen, die wörtlich oder sinngemäss aus Quellen entnommen wurden, habe ich als solche gekennzeichnet. Mir ist bekannt, dass andernfalls die Arbeit als nicht erfüllt bewertet wird und dass die Universitätsleitung bzw. der Senat zum Entzug des aufgrund dieser Arbeit verliehenen Abschlusses bzw. Titels berechtigt ist. Für die Zwecke der Begutachtung und der Überprüfung der Einhaltung der Selbstständigkeitserklärung bzw. der Reglemente betreffend Plagiate erteile ich der Universität Bern das Recht, die dazu erforderlichen Personendaten zu bearbeiten und Nutzungshandlungen vorzunehmen, insbesondere die schriftliche Arbeit zu vervielfältigen und dauerhaft in einer Datenbank zu speichern sowie diese zur Überprüfung von Arbeiten Dritter zu verwenden oder hierzu zur Verfügung zu stellen.“</w:t>
+        <w:t xml:space="preserve">„Ich erkläre hiermit, dass ich diese Arbeit selbstständig verfasst und keine anderen als die angegebenen Quellen benutzt habe. Alle Stellen, die wörtlich oder sinngemäss aus Quellen entnommen wurden, habe ich als solche gekennzeichnet. Mir ist bekannt, dass andernfalls die Arbeit als nicht erfüllt bewertet wird und dass die Universitätsleitung bzw. der Senat zum Entzug des aufgrund dieser Arbeit verliehenen Abschlusses bzw. Titels berechtigt ist. Für die Zwecke der Begutachtung und der Überprüfung der Einhaltung der Selbstständigkeitserklärung bzw. der Reglemente betreffend Plagiate erteile ich der Universität Bern das Recht, die dazu </w:t>
+      </w:r>
+      <w:r>
+        <w:rPr>
+          <w:b/>
+          <w:bCs/>
+          <w:lang w:val="de-CH"/>
+        </w:rPr>
+        <w:lastRenderedPageBreak/>
+        <w:t>erforderlichen Personendaten zu bearbeiten und Nutzungshandlungen vorzunehmen, insbesondere die schriftliche Arbeit zu vervielfältigen und dauerhaft in einer Datenbank zu speichern sowie diese zur Überprüfung von Arbeiten Dritter zu verwenden oder hierzu zur Verfügung zu stellen.“</w:t>
       </w:r>
     </w:p>
     <w:p>

</xml_diff>

<commit_message>
Revise table of contents and update document structure for improved clarity and consistency
</commit_message>
<xml_diff>
--- a/POST_SORTING_CAS-ADS-Project.docx
+++ b/POST_SORTING_CAS-ADS-Project.docx
@@ -92,6 +92,7 @@
         <w:ind w:left="-5" w:right="0"/>
         <w:rPr>
           <w:color w:val="auto"/>
+          <w:lang w:val="de-DE"/>
         </w:rPr>
       </w:pPr>
       <w:hyperlink r:id="rId10" w:history="1">
@@ -100,6 +101,7 @@
             <w:rStyle w:val="Hyperlink"/>
             <w:color w:val="auto"/>
             <w:sz w:val="20"/>
+            <w:lang w:val="de-DE"/>
           </w:rPr>
           <w:t>Moataz.mansour@bluewin.ch</w:t>
         </w:r>
@@ -108,6 +110,7 @@
         <w:rPr>
           <w:color w:val="auto"/>
           <w:sz w:val="20"/>
+          <w:lang w:val="de-DE"/>
         </w:rPr>
         <w:t xml:space="preserve"> </w:t>
       </w:r>
@@ -119,12 +122,14 @@
         <w:rPr>
           <w:color w:val="666666"/>
           <w:sz w:val="20"/>
+          <w:lang w:val="de-DE"/>
         </w:rPr>
       </w:pPr>
       <w:r>
         <w:rPr>
           <w:color w:val="666666"/>
           <w:sz w:val="20"/>
+          <w:lang w:val="de-DE"/>
         </w:rPr>
         <w:t xml:space="preserve"> </w:t>
       </w:r>
@@ -480,7 +485,7 @@
           <w:lang w:val="en-US"/>
         </w:rPr>
       </w:pPr>
-      <w:bookmarkStart w:id="0" w:name="_Toc202278876"/>
+      <w:bookmarkStart w:id="0" w:name="_Toc202283499"/>
       <w:r>
         <w:rPr>
           <w:lang w:val="en-US"/>
@@ -563,7 +568,7 @@
         <w:br w:type="page"/>
       </w:r>
     </w:p>
-    <w:bookmarkStart w:id="1" w:name="_Toc202278877" w:displacedByCustomXml="next"/>
+    <w:bookmarkStart w:id="1" w:name="_Toc202283500" w:displacedByCustomXml="next"/>
     <w:sdt>
       <w:sdtPr>
         <w:rPr>
@@ -623,7 +628,7 @@
               <w:noProof/>
               <w:color w:val="auto"/>
               <w:sz w:val="24"/>
-              <w:lang w:val="en-GB" w:eastAsia="en-GB"/>
+              <w:lang w:val="en-CH" w:eastAsia="en-CH"/>
             </w:rPr>
           </w:pPr>
           <w:r>
@@ -644,7 +649,7 @@
             </w:rPr>
             <w:fldChar w:fldCharType="separate"/>
           </w:r>
-          <w:hyperlink w:anchor="_Toc202278876" w:history="1">
+          <w:hyperlink w:anchor="_Toc202283499" w:history="1">
             <w:r>
               <w:rPr>
                 <w:rStyle w:val="Hyperlink"/>
@@ -672,7 +677,7 @@
                 <w:noProof/>
                 <w:webHidden/>
               </w:rPr>
-              <w:instrText xml:space="preserve"> PAGEREF _Toc202278876 \h </w:instrText>
+              <w:instrText xml:space="preserve"> PAGEREF _Toc202283499 \h </w:instrText>
             </w:r>
             <w:r>
               <w:rPr>
@@ -714,10 +719,10 @@
               <w:noProof/>
               <w:color w:val="auto"/>
               <w:sz w:val="24"/>
-              <w:lang w:val="en-GB" w:eastAsia="en-GB"/>
+              <w:lang w:val="en-CH" w:eastAsia="en-CH"/>
             </w:rPr>
           </w:pPr>
-          <w:hyperlink w:anchor="_Toc202278877" w:history="1">
+          <w:hyperlink w:anchor="_Toc202283500" w:history="1">
             <w:r>
               <w:rPr>
                 <w:rStyle w:val="Hyperlink"/>
@@ -745,7 +750,7 @@
                 <w:noProof/>
                 <w:webHidden/>
               </w:rPr>
-              <w:instrText xml:space="preserve"> PAGEREF _Toc202278877 \h </w:instrText>
+              <w:instrText xml:space="preserve"> PAGEREF _Toc202283500 \h </w:instrText>
             </w:r>
             <w:r>
               <w:rPr>
@@ -788,10 +793,10 @@
               <w:noProof/>
               <w:color w:val="auto"/>
               <w:sz w:val="24"/>
-              <w:lang w:val="en-GB" w:eastAsia="en-GB"/>
+              <w:lang w:val="en-CH" w:eastAsia="en-CH"/>
             </w:rPr>
           </w:pPr>
-          <w:hyperlink w:anchor="_Toc202278878" w:history="1">
+          <w:hyperlink w:anchor="_Toc202283501" w:history="1">
             <w:r>
               <w:rPr>
                 <w:rStyle w:val="Hyperlink"/>
@@ -808,7 +813,7 @@
                 <w:noProof/>
                 <w:color w:val="auto"/>
                 <w:sz w:val="24"/>
-                <w:lang w:val="en-GB" w:eastAsia="en-GB"/>
+                <w:lang w:val="en-CH" w:eastAsia="en-CH"/>
               </w:rPr>
               <w:tab/>
             </w:r>
@@ -841,7 +846,7 @@
                 <w:noProof/>
                 <w:webHidden/>
               </w:rPr>
-              <w:instrText xml:space="preserve"> PAGEREF _Toc202278878 \h </w:instrText>
+              <w:instrText xml:space="preserve"> PAGEREF _Toc202283501 \h </w:instrText>
             </w:r>
             <w:r>
               <w:rPr>
@@ -884,10 +889,10 @@
               <w:noProof/>
               <w:color w:val="auto"/>
               <w:sz w:val="24"/>
-              <w:lang w:val="en-GB" w:eastAsia="en-GB"/>
+              <w:lang w:val="en-CH" w:eastAsia="en-CH"/>
             </w:rPr>
           </w:pPr>
-          <w:hyperlink w:anchor="_Toc202278879" w:history="1">
+          <w:hyperlink w:anchor="_Toc202283502" w:history="1">
             <w:r>
               <w:rPr>
                 <w:rStyle w:val="Hyperlink"/>
@@ -904,7 +909,7 @@
                 <w:noProof/>
                 <w:color w:val="auto"/>
                 <w:sz w:val="24"/>
-                <w:lang w:val="en-GB" w:eastAsia="en-GB"/>
+                <w:lang w:val="en-CH" w:eastAsia="en-CH"/>
               </w:rPr>
               <w:tab/>
             </w:r>
@@ -936,7 +941,7 @@
                 <w:noProof/>
                 <w:webHidden/>
               </w:rPr>
-              <w:instrText xml:space="preserve"> PAGEREF _Toc202278879 \h </w:instrText>
+              <w:instrText xml:space="preserve"> PAGEREF _Toc202283502 \h </w:instrText>
             </w:r>
             <w:r>
               <w:rPr>
@@ -979,10 +984,10 @@
               <w:noProof/>
               <w:color w:val="auto"/>
               <w:sz w:val="24"/>
-              <w:lang w:val="en-GB" w:eastAsia="en-GB"/>
+              <w:lang w:val="en-CH" w:eastAsia="en-CH"/>
             </w:rPr>
           </w:pPr>
-          <w:hyperlink w:anchor="_Toc202278880" w:history="1">
+          <w:hyperlink w:anchor="_Toc202283503" w:history="1">
             <w:r>
               <w:rPr>
                 <w:rStyle w:val="Hyperlink"/>
@@ -999,7 +1004,7 @@
                 <w:noProof/>
                 <w:color w:val="auto"/>
                 <w:sz w:val="24"/>
-                <w:lang w:val="en-GB" w:eastAsia="en-GB"/>
+                <w:lang w:val="en-CH" w:eastAsia="en-CH"/>
               </w:rPr>
               <w:tab/>
             </w:r>
@@ -1032,7 +1037,7 @@
                 <w:noProof/>
                 <w:webHidden/>
               </w:rPr>
-              <w:instrText xml:space="preserve"> PAGEREF _Toc202278880 \h </w:instrText>
+              <w:instrText xml:space="preserve"> PAGEREF _Toc202283503 \h </w:instrText>
             </w:r>
             <w:r>
               <w:rPr>
@@ -1075,10 +1080,10 @@
               <w:noProof/>
               <w:color w:val="auto"/>
               <w:sz w:val="24"/>
-              <w:lang w:val="en-GB" w:eastAsia="en-GB"/>
+              <w:lang w:val="en-CH" w:eastAsia="en-CH"/>
             </w:rPr>
           </w:pPr>
-          <w:hyperlink w:anchor="_Toc202278881" w:history="1">
+          <w:hyperlink w:anchor="_Toc202283504" w:history="1">
             <w:r>
               <w:rPr>
                 <w:rStyle w:val="Hyperlink"/>
@@ -1095,7 +1100,7 @@
                 <w:noProof/>
                 <w:color w:val="auto"/>
                 <w:sz w:val="24"/>
-                <w:lang w:val="en-GB" w:eastAsia="en-GB"/>
+                <w:lang w:val="en-CH" w:eastAsia="en-CH"/>
               </w:rPr>
               <w:tab/>
             </w:r>
@@ -1148,7 +1153,7 @@
                 <w:noProof/>
                 <w:webHidden/>
               </w:rPr>
-              <w:instrText xml:space="preserve"> PAGEREF _Toc202278881 \h </w:instrText>
+              <w:instrText xml:space="preserve"> PAGEREF _Toc202283504 \h </w:instrText>
             </w:r>
             <w:r>
               <w:rPr>
@@ -1191,10 +1196,10 @@
               <w:noProof/>
               <w:color w:val="auto"/>
               <w:sz w:val="24"/>
-              <w:lang w:val="en-GB" w:eastAsia="en-GB"/>
+              <w:lang w:val="en-CH" w:eastAsia="en-CH"/>
             </w:rPr>
           </w:pPr>
-          <w:hyperlink w:anchor="_Toc202278882" w:history="1">
+          <w:hyperlink w:anchor="_Toc202283505" w:history="1">
             <w:r>
               <w:rPr>
                 <w:rStyle w:val="Hyperlink"/>
@@ -1211,7 +1216,7 @@
                 <w:noProof/>
                 <w:color w:val="auto"/>
                 <w:sz w:val="24"/>
-                <w:lang w:val="en-GB" w:eastAsia="en-GB"/>
+                <w:lang w:val="en-CH" w:eastAsia="en-CH"/>
               </w:rPr>
               <w:tab/>
             </w:r>
@@ -1244,7 +1249,7 @@
                 <w:noProof/>
                 <w:webHidden/>
               </w:rPr>
-              <w:instrText xml:space="preserve"> PAGEREF _Toc202278882 \h </w:instrText>
+              <w:instrText xml:space="preserve"> PAGEREF _Toc202283505 \h </w:instrText>
             </w:r>
             <w:r>
               <w:rPr>
@@ -1264,7 +1269,7 @@
                 <w:noProof/>
                 <w:webHidden/>
               </w:rPr>
-              <w:t>14</w:t>
+              <w:t>15</w:t>
             </w:r>
             <w:r>
               <w:rPr>
@@ -1287,10 +1292,10 @@
               <w:noProof/>
               <w:color w:val="auto"/>
               <w:sz w:val="24"/>
-              <w:lang w:val="en-GB" w:eastAsia="en-GB"/>
+              <w:lang w:val="en-CH" w:eastAsia="en-CH"/>
             </w:rPr>
           </w:pPr>
-          <w:hyperlink w:anchor="_Toc202278883" w:history="1">
+          <w:hyperlink w:anchor="_Toc202283506" w:history="1">
             <w:r>
               <w:rPr>
                 <w:rStyle w:val="Hyperlink"/>
@@ -1307,7 +1312,7 @@
                 <w:noProof/>
                 <w:color w:val="auto"/>
                 <w:sz w:val="24"/>
-                <w:lang w:val="en-GB" w:eastAsia="en-GB"/>
+                <w:lang w:val="en-CH" w:eastAsia="en-CH"/>
               </w:rPr>
               <w:tab/>
             </w:r>
@@ -1340,7 +1345,7 @@
                 <w:noProof/>
                 <w:webHidden/>
               </w:rPr>
-              <w:instrText xml:space="preserve"> PAGEREF _Toc202278883 \h </w:instrText>
+              <w:instrText xml:space="preserve"> PAGEREF _Toc202283506 \h </w:instrText>
             </w:r>
             <w:r>
               <w:rPr>
@@ -1360,7 +1365,7 @@
                 <w:noProof/>
                 <w:webHidden/>
               </w:rPr>
-              <w:t>15</w:t>
+              <w:t>16</w:t>
             </w:r>
             <w:r>
               <w:rPr>
@@ -1383,10 +1388,10 @@
               <w:noProof/>
               <w:color w:val="auto"/>
               <w:sz w:val="24"/>
-              <w:lang w:val="en-GB" w:eastAsia="en-GB"/>
+              <w:lang w:val="en-CH" w:eastAsia="en-CH"/>
             </w:rPr>
           </w:pPr>
-          <w:hyperlink w:anchor="_Toc202278884" w:history="1">
+          <w:hyperlink w:anchor="_Toc202283507" w:history="1">
             <w:r>
               <w:rPr>
                 <w:rStyle w:val="Hyperlink"/>
@@ -1403,7 +1408,7 @@
                 <w:noProof/>
                 <w:color w:val="auto"/>
                 <w:sz w:val="24"/>
-                <w:lang w:val="en-GB" w:eastAsia="en-GB"/>
+                <w:lang w:val="en-CH" w:eastAsia="en-CH"/>
               </w:rPr>
               <w:tab/>
             </w:r>
@@ -1436,7 +1441,7 @@
                 <w:noProof/>
                 <w:webHidden/>
               </w:rPr>
-              <w:instrText xml:space="preserve"> PAGEREF _Toc202278884 \h </w:instrText>
+              <w:instrText xml:space="preserve"> PAGEREF _Toc202283507 \h </w:instrText>
             </w:r>
             <w:r>
               <w:rPr>
@@ -1456,7 +1461,7 @@
                 <w:noProof/>
                 <w:webHidden/>
               </w:rPr>
-              <w:t>17</w:t>
+              <w:t>18</w:t>
             </w:r>
             <w:r>
               <w:rPr>
@@ -1479,10 +1484,10 @@
               <w:noProof/>
               <w:color w:val="auto"/>
               <w:sz w:val="24"/>
-              <w:lang w:val="en-GB" w:eastAsia="en-GB"/>
+              <w:lang w:val="en-CH" w:eastAsia="en-CH"/>
             </w:rPr>
           </w:pPr>
-          <w:hyperlink w:anchor="_Toc202278885" w:history="1">
+          <w:hyperlink w:anchor="_Toc202283508" w:history="1">
             <w:r>
               <w:rPr>
                 <w:rStyle w:val="Hyperlink"/>
@@ -1499,7 +1504,7 @@
                 <w:noProof/>
                 <w:color w:val="auto"/>
                 <w:sz w:val="24"/>
-                <w:lang w:val="en-GB" w:eastAsia="en-GB"/>
+                <w:lang w:val="en-CH" w:eastAsia="en-CH"/>
               </w:rPr>
               <w:tab/>
             </w:r>
@@ -1532,7 +1537,7 @@
                 <w:noProof/>
                 <w:webHidden/>
               </w:rPr>
-              <w:instrText xml:space="preserve"> PAGEREF _Toc202278885 \h </w:instrText>
+              <w:instrText xml:space="preserve"> PAGEREF _Toc202283508 \h </w:instrText>
             </w:r>
             <w:r>
               <w:rPr>
@@ -1552,7 +1557,7 @@
                 <w:noProof/>
                 <w:webHidden/>
               </w:rPr>
-              <w:t>19</w:t>
+              <w:t>20</w:t>
             </w:r>
             <w:r>
               <w:rPr>
@@ -1575,10 +1580,10 @@
               <w:noProof/>
               <w:color w:val="auto"/>
               <w:sz w:val="24"/>
-              <w:lang w:val="en-GB" w:eastAsia="en-GB"/>
+              <w:lang w:val="en-CH" w:eastAsia="en-CH"/>
             </w:rPr>
           </w:pPr>
-          <w:hyperlink w:anchor="_Toc202278886" w:history="1">
+          <w:hyperlink w:anchor="_Toc202283509" w:history="1">
             <w:r>
               <w:rPr>
                 <w:rStyle w:val="Hyperlink"/>
@@ -1595,7 +1600,7 @@
                 <w:noProof/>
                 <w:color w:val="auto"/>
                 <w:sz w:val="24"/>
-                <w:lang w:val="en-GB" w:eastAsia="en-GB"/>
+                <w:lang w:val="en-CH" w:eastAsia="en-CH"/>
               </w:rPr>
               <w:tab/>
             </w:r>
@@ -1628,7 +1633,7 @@
                 <w:noProof/>
                 <w:webHidden/>
               </w:rPr>
-              <w:instrText xml:space="preserve"> PAGEREF _Toc202278886 \h </w:instrText>
+              <w:instrText xml:space="preserve"> PAGEREF _Toc202283509 \h </w:instrText>
             </w:r>
             <w:r>
               <w:rPr>
@@ -1648,7 +1653,7 @@
                 <w:noProof/>
                 <w:webHidden/>
               </w:rPr>
-              <w:t>22</w:t>
+              <w:t>23</w:t>
             </w:r>
             <w:r>
               <w:rPr>
@@ -1671,10 +1676,10 @@
               <w:noProof/>
               <w:color w:val="auto"/>
               <w:sz w:val="24"/>
-              <w:lang w:val="en-GB" w:eastAsia="en-GB"/>
+              <w:lang w:val="en-CH" w:eastAsia="en-CH"/>
             </w:rPr>
           </w:pPr>
-          <w:hyperlink w:anchor="_Toc202278887" w:history="1">
+          <w:hyperlink w:anchor="_Toc202283510" w:history="1">
             <w:r>
               <w:rPr>
                 <w:rStyle w:val="Hyperlink"/>
@@ -1691,7 +1696,7 @@
                 <w:noProof/>
                 <w:color w:val="auto"/>
                 <w:sz w:val="24"/>
-                <w:lang w:val="en-GB" w:eastAsia="en-GB"/>
+                <w:lang w:val="en-CH" w:eastAsia="en-CH"/>
               </w:rPr>
               <w:tab/>
             </w:r>
@@ -1724,7 +1729,7 @@
                 <w:noProof/>
                 <w:webHidden/>
               </w:rPr>
-              <w:instrText xml:space="preserve"> PAGEREF _Toc202278887 \h </w:instrText>
+              <w:instrText xml:space="preserve"> PAGEREF _Toc202283510 \h </w:instrText>
             </w:r>
             <w:r>
               <w:rPr>
@@ -1744,7 +1749,7 @@
                 <w:noProof/>
                 <w:webHidden/>
               </w:rPr>
-              <w:t>26</w:t>
+              <w:t>28</w:t>
             </w:r>
             <w:r>
               <w:rPr>
@@ -1767,10 +1772,10 @@
               <w:noProof/>
               <w:color w:val="auto"/>
               <w:sz w:val="24"/>
-              <w:lang w:val="en-GB" w:eastAsia="en-GB"/>
+              <w:lang w:val="en-CH" w:eastAsia="en-CH"/>
             </w:rPr>
           </w:pPr>
-          <w:hyperlink w:anchor="_Toc202278888" w:history="1">
+          <w:hyperlink w:anchor="_Toc202283511" w:history="1">
             <w:r>
               <w:rPr>
                 <w:rStyle w:val="Hyperlink"/>
@@ -1787,7 +1792,7 @@
                 <w:noProof/>
                 <w:color w:val="auto"/>
                 <w:sz w:val="24"/>
-                <w:lang w:val="en-GB" w:eastAsia="en-GB"/>
+                <w:lang w:val="en-CH" w:eastAsia="en-CH"/>
               </w:rPr>
               <w:tab/>
             </w:r>
@@ -1820,7 +1825,7 @@
                 <w:noProof/>
                 <w:webHidden/>
               </w:rPr>
-              <w:instrText xml:space="preserve"> PAGEREF _Toc202278888 \h </w:instrText>
+              <w:instrText xml:space="preserve"> PAGEREF _Toc202283511 \h </w:instrText>
             </w:r>
             <w:r>
               <w:rPr>
@@ -1840,7 +1845,7 @@
                 <w:noProof/>
                 <w:webHidden/>
               </w:rPr>
-              <w:t>30</w:t>
+              <w:t>32</w:t>
             </w:r>
             <w:r>
               <w:rPr>
@@ -1863,10 +1868,10 @@
               <w:noProof/>
               <w:color w:val="auto"/>
               <w:sz w:val="24"/>
-              <w:lang w:val="en-GB" w:eastAsia="en-GB"/>
+              <w:lang w:val="en-CH" w:eastAsia="en-CH"/>
             </w:rPr>
           </w:pPr>
-          <w:hyperlink w:anchor="_Toc202278889" w:history="1">
+          <w:hyperlink w:anchor="_Toc202283512" w:history="1">
             <w:r>
               <w:rPr>
                 <w:rStyle w:val="Hyperlink"/>
@@ -1883,7 +1888,7 @@
                 <w:noProof/>
                 <w:color w:val="auto"/>
                 <w:sz w:val="24"/>
-                <w:lang w:val="en-GB" w:eastAsia="en-GB"/>
+                <w:lang w:val="en-CH" w:eastAsia="en-CH"/>
               </w:rPr>
               <w:tab/>
             </w:r>
@@ -1916,7 +1921,7 @@
                 <w:noProof/>
                 <w:webHidden/>
               </w:rPr>
-              <w:instrText xml:space="preserve"> PAGEREF _Toc202278889 \h </w:instrText>
+              <w:instrText xml:space="preserve"> PAGEREF _Toc202283512 \h </w:instrText>
             </w:r>
             <w:r>
               <w:rPr>
@@ -1936,7 +1941,7 @@
                 <w:noProof/>
                 <w:webHidden/>
               </w:rPr>
-              <w:t>30</w:t>
+              <w:t>32</w:t>
             </w:r>
             <w:r>
               <w:rPr>
@@ -2024,7 +2029,7 @@
           <w:lang w:val="en-US"/>
         </w:rPr>
       </w:pPr>
-      <w:bookmarkStart w:id="2" w:name="_Toc202278878"/>
+      <w:bookmarkStart w:id="2" w:name="_Toc202283501"/>
       <w:r>
         <w:rPr>
           <w:b/>
@@ -2313,7 +2318,7 @@
           <w:lang w:val="en-US"/>
         </w:rPr>
       </w:pPr>
-      <w:bookmarkStart w:id="3" w:name="_Toc202278879"/>
+      <w:bookmarkStart w:id="3" w:name="_Toc202283502"/>
       <w:r>
         <w:rPr>
           <w:b/>
@@ -3811,7 +3816,7 @@
           <w:lang w:val="en-US"/>
         </w:rPr>
       </w:pPr>
-      <w:bookmarkStart w:id="4" w:name="_Toc202278880"/>
+      <w:bookmarkStart w:id="4" w:name="_Toc202283503"/>
       <w:r>
         <w:rPr>
           <w:b/>
@@ -4085,12 +4090,6 @@
       <w:r>
         <w:t>CODS_SD_RUTSCHE</w:t>
       </w:r>
-    </w:p>
-    <w:p>
-      <w:pPr>
-        <w:spacing w:after="195" w:line="259" w:lineRule="auto"/>
-        <w:ind w:right="0"/>
-      </w:pPr>
     </w:p>
     <w:p>
       <w:pPr>
@@ -4135,48 +4134,6 @@
           <w:bCs/>
         </w:rPr>
       </w:pPr>
-      <w:r>
-        <w:rPr>
-          <w:b/>
-          <w:bCs/>
-          <w:noProof/>
-        </w:rPr>
-        <w:drawing>
-          <wp:inline distT="0" distB="0" distL="0" distR="0" wp14:anchorId="39D32529" wp14:editId="4FE29CFF">
-            <wp:extent cx="5641675" cy="3555659"/>
-            <wp:effectExtent l="0" t="0" r="0" b="6985"/>
-            <wp:docPr id="66368522" name="Picture 1" descr="A screenshot of a computer&#10;&#10;Description automatically generated"/>
-            <wp:cNvGraphicFramePr>
-              <a:graphicFrameLocks xmlns:a="http://schemas.openxmlformats.org/drawingml/2006/main" noChangeAspect="1"/>
-            </wp:cNvGraphicFramePr>
-            <a:graphic xmlns:a="http://schemas.openxmlformats.org/drawingml/2006/main">
-              <a:graphicData uri="http://schemas.openxmlformats.org/drawingml/2006/picture">
-                <pic:pic xmlns:pic="http://schemas.openxmlformats.org/drawingml/2006/picture">
-                  <pic:nvPicPr>
-                    <pic:cNvPr id="66368522" name="Picture 1" descr="A screenshot of a computer&#10;&#10;Description automatically generated"/>
-                    <pic:cNvPicPr/>
-                  </pic:nvPicPr>
-                  <pic:blipFill>
-                    <a:blip r:embed="rId13"/>
-                    <a:stretch>
-                      <a:fillRect/>
-                    </a:stretch>
-                  </pic:blipFill>
-                  <pic:spPr>
-                    <a:xfrm>
-                      <a:off x="0" y="0"/>
-                      <a:ext cx="5688227" cy="3584998"/>
-                    </a:xfrm>
-                    <a:prstGeom prst="rect">
-                      <a:avLst/>
-                    </a:prstGeom>
-                  </pic:spPr>
-                </pic:pic>
-              </a:graphicData>
-            </a:graphic>
-          </wp:inline>
-        </w:drawing>
-      </w:r>
     </w:p>
     <w:p>
       <w:pPr>
@@ -4191,7 +4148,6 @@
         <w:rPr>
           <w:noProof/>
         </w:rPr>
-        <w:lastRenderedPageBreak/>
         <w:drawing>
           <wp:inline distT="0" distB="0" distL="0" distR="0" wp14:anchorId="4E9A8C9B" wp14:editId="19C38010">
             <wp:extent cx="5651972" cy="2216989"/>
@@ -4222,7 +4178,7 @@
                     </pic:cNvPicPr>
                   </pic:nvPicPr>
                   <pic:blipFill>
-                    <a:blip r:embed="rId14"/>
+                    <a:blip r:embed="rId13"/>
                     <a:stretch>
                       <a:fillRect/>
                     </a:stretch>
@@ -4357,6 +4313,7 @@
         <w:ind w:left="720" w:right="0" w:firstLine="0"/>
       </w:pPr>
       <w:r>
+        <w:lastRenderedPageBreak/>
         <w:t>Metadata such as the coding station, shipment size, and coding timestamps are critical for reproducing the analysis. These attributes allow for the recreation of sorting scenarios and the identification of problematic shipments.</w:t>
       </w:r>
     </w:p>
@@ -6208,7 +6165,6 @@
         <w:ind w:right="0"/>
       </w:pPr>
       <w:r>
-        <w:lastRenderedPageBreak/>
         <w:t xml:space="preserve">Calculated Field: </w:t>
       </w:r>
       <w:proofErr w:type="spellStart"/>
@@ -6219,20 +6175,6 @@
       <w:r>
         <w:t xml:space="preserve"> is derived from CODS_COD_DAT and CODS_LERE_DAT to measure the time a shipment spends in the sorting center.</w:t>
       </w:r>
-    </w:p>
-    <w:p>
-      <w:pPr>
-        <w:pStyle w:val="ListParagraph"/>
-        <w:spacing w:after="195" w:line="259" w:lineRule="auto"/>
-        <w:ind w:left="1080" w:right="0" w:firstLine="0"/>
-      </w:pPr>
-    </w:p>
-    <w:p>
-      <w:pPr>
-        <w:pStyle w:val="ListParagraph"/>
-        <w:spacing w:after="195" w:line="259" w:lineRule="auto"/>
-        <w:ind w:left="1080" w:right="0" w:firstLine="0"/>
-      </w:pPr>
     </w:p>
     <w:p>
       <w:pPr>
@@ -6296,6 +6238,15 @@
     </w:p>
     <w:p>
       <w:pPr>
+        <w:spacing w:after="160" w:line="278" w:lineRule="auto"/>
+        <w:ind w:left="0" w:right="0" w:firstLine="0"/>
+      </w:pPr>
+      <w:r>
+        <w:br w:type="page"/>
+      </w:r>
+    </w:p>
+    <w:p>
+      <w:pPr>
         <w:pStyle w:val="Heading1"/>
         <w:numPr>
           <w:ilvl w:val="0"/>
@@ -6308,7 +6259,7 @@
           <w:lang w:val="en-GB"/>
         </w:rPr>
       </w:pPr>
-      <w:bookmarkStart w:id="5" w:name="_Toc202278881"/>
+      <w:bookmarkStart w:id="5" w:name="_Toc202283504"/>
       <w:r>
         <w:rPr>
           <w:b/>
@@ -6316,6 +6267,7 @@
           <w:szCs w:val="28"/>
           <w:lang w:val="en-GB"/>
         </w:rPr>
+        <w:lastRenderedPageBreak/>
         <w:t>Exploratory data analysis (</w:t>
       </w:r>
       <w:r>
@@ -6338,7 +6290,6 @@
       </w:r>
       <w:bookmarkEnd w:id="5"/>
     </w:p>
-    <w:p/>
     <w:p>
       <w:pPr>
         <w:numPr>
@@ -6469,7 +6420,7 @@
                     </pic:cNvPicPr>
                   </pic:nvPicPr>
                   <pic:blipFill>
-                    <a:blip r:embed="rId15"/>
+                    <a:blip r:embed="rId14"/>
                     <a:stretch>
                       <a:fillRect/>
                     </a:stretch>
@@ -6529,7 +6480,7 @@
                     </pic:cNvPicPr>
                   </pic:nvPicPr>
                   <pic:blipFill>
-                    <a:blip r:embed="rId16"/>
+                    <a:blip r:embed="rId15"/>
                     <a:stretch>
                       <a:fillRect/>
                     </a:stretch>
@@ -6556,6 +6507,78 @@
         <w:ind w:left="0" w:right="0" w:firstLine="0"/>
         <w:rPr>
           <w:noProof/>
+          <w:lang w:val="en-CH"/>
+        </w:rPr>
+      </w:pPr>
+      <w:r>
+        <w:rPr>
+          <w:b/>
+          <w:bCs/>
+          <w:noProof/>
+          <w:lang w:val="en-CH"/>
+        </w:rPr>
+        <w:t>(Scatter Plot)</w:t>
+      </w:r>
+      <w:r>
+        <w:rPr>
+          <w:b/>
+          <w:bCs/>
+          <w:noProof/>
+          <w:lang w:val="en-CH"/>
+        </w:rPr>
+        <w:t xml:space="preserve"> &amp; </w:t>
+      </w:r>
+      <w:r>
+        <w:rPr>
+          <w:b/>
+          <w:bCs/>
+          <w:noProof/>
+          <w:lang w:val="en-CH"/>
+        </w:rPr>
+        <w:t>(Correlation Heatmap):</w:t>
+      </w:r>
+      <w:r>
+        <w:rPr>
+          <w:noProof/>
+          <w:lang w:val="en-CH"/>
+        </w:rPr>
+        <w:br/>
+        <w:t>There is a positive correlation between total package dimensions and weight, with larger parcels generally weighing more, but a substantial spread indicates other factors also influence package weight.</w:t>
+      </w:r>
+    </w:p>
+    <w:p>
+      <w:pPr>
+        <w:spacing w:after="160" w:line="278" w:lineRule="auto"/>
+        <w:ind w:left="0" w:right="0" w:firstLine="0"/>
+        <w:rPr>
+          <w:noProof/>
+          <w:lang w:val="en-CH"/>
+        </w:rPr>
+      </w:pPr>
+      <w:r>
+        <w:rPr>
+          <w:noProof/>
+          <w:lang w:val="en-CH"/>
+        </w:rPr>
+        <w:t>The heatmap confirms that while dimensions and weight are strongly correlated, both have weak correlation with processing time, suggesting operational delays are not primarily driven by package size or weight.</w:t>
+      </w:r>
+    </w:p>
+    <w:p>
+      <w:pPr>
+        <w:spacing w:after="160" w:line="278" w:lineRule="auto"/>
+        <w:ind w:left="0" w:right="0" w:firstLine="0"/>
+        <w:rPr>
+          <w:noProof/>
+          <w:lang w:val="en-CH"/>
+        </w:rPr>
+      </w:pPr>
+    </w:p>
+    <w:p>
+      <w:pPr>
+        <w:spacing w:after="160" w:line="278" w:lineRule="auto"/>
+        <w:ind w:left="0" w:right="0" w:firstLine="0"/>
+        <w:rPr>
+          <w:noProof/>
         </w:rPr>
       </w:pPr>
       <w:r>
@@ -6579,7 +6602,7 @@
                     <pic:cNvPicPr/>
                   </pic:nvPicPr>
                   <pic:blipFill>
-                    <a:blip r:embed="rId17"/>
+                    <a:blip r:embed="rId16"/>
                     <a:stretch>
                       <a:fillRect/>
                     </a:stretch>
@@ -6625,7 +6648,7 @@
                     <pic:cNvPicPr/>
                   </pic:nvPicPr>
                   <pic:blipFill>
-                    <a:blip r:embed="rId18"/>
+                    <a:blip r:embed="rId17"/>
                     <a:stretch>
                       <a:fillRect/>
                     </a:stretch>
@@ -6651,6 +6674,83 @@
         </w:rPr>
         <w:t xml:space="preserve"> </w:t>
       </w:r>
+    </w:p>
+    <w:p>
+      <w:pPr>
+        <w:spacing w:after="160" w:line="278" w:lineRule="auto"/>
+        <w:ind w:left="0" w:right="0" w:firstLine="0"/>
+        <w:rPr>
+          <w:noProof/>
+          <w:lang w:val="en-CH"/>
+        </w:rPr>
+      </w:pPr>
+      <w:r>
+        <w:rPr>
+          <w:noProof/>
+          <w:lang w:val="en-CH"/>
+        </w:rPr>
+        <w:t xml:space="preserve">  </w:t>
+      </w:r>
+      <w:r>
+        <w:rPr>
+          <w:b/>
+          <w:bCs/>
+          <w:noProof/>
+          <w:lang w:val="en-CH"/>
+        </w:rPr>
+        <w:t>Histogram of CODS_DIM_SUM:</w:t>
+      </w:r>
+      <w:r>
+        <w:rPr>
+          <w:noProof/>
+          <w:lang w:val="en-CH"/>
+        </w:rPr>
+        <w:br/>
+        <w:t>This histogram illustrates the distribution of total package dimensions (sum of length, width, height) processed at the sorting center. The data is approximately normally distributed, with most parcels having dimensions between 500 and 1500 millimeters. This suggests a consistent range of parcel sizes handled by the system.</w:t>
+      </w:r>
+    </w:p>
+    <w:p>
+      <w:pPr>
+        <w:spacing w:after="160" w:line="278" w:lineRule="auto"/>
+        <w:ind w:left="0" w:right="0" w:firstLine="0"/>
+        <w:rPr>
+          <w:noProof/>
+          <w:lang w:val="en-CH"/>
+        </w:rPr>
+      </w:pPr>
+      <w:r>
+        <w:rPr>
+          <w:noProof/>
+          <w:lang w:val="en-CH"/>
+        </w:rPr>
+        <w:t xml:space="preserve">  </w:t>
+      </w:r>
+      <w:r>
+        <w:rPr>
+          <w:b/>
+          <w:bCs/>
+          <w:noProof/>
+          <w:lang w:val="en-CH"/>
+        </w:rPr>
+        <w:t>Histogram of CODS_GEW:</w:t>
+      </w:r>
+      <w:r>
+        <w:rPr>
+          <w:noProof/>
+          <w:lang w:val="en-CH"/>
+        </w:rPr>
+        <w:br/>
+        <w:t>The shipment weight distribution is highly right-skewed, indicating that the majority of parcels are relatively lightweight (under 5000 grams), while a small number of packages are much heavier. These heavy outliers may require special handling and could contribute to processing delays.</w:t>
+      </w:r>
+    </w:p>
+    <w:p>
+      <w:pPr>
+        <w:spacing w:after="160" w:line="278" w:lineRule="auto"/>
+        <w:ind w:left="0" w:right="0" w:firstLine="0"/>
+        <w:rPr>
+          <w:noProof/>
+        </w:rPr>
+      </w:pPr>
       <w:r>
         <w:rPr>
           <w:noProof/>
@@ -6671,7 +6771,7 @@
                     <pic:cNvPicPr/>
                   </pic:nvPicPr>
                   <pic:blipFill>
-                    <a:blip r:embed="rId19"/>
+                    <a:blip r:embed="rId18"/>
                     <a:stretch>
                       <a:fillRect/>
                     </a:stretch>
@@ -6717,7 +6817,7 @@
                     <pic:cNvPicPr/>
                   </pic:nvPicPr>
                   <pic:blipFill>
-                    <a:blip r:embed="rId20"/>
+                    <a:blip r:embed="rId19"/>
                     <a:stretch>
                       <a:fillRect/>
                     </a:stretch>
@@ -6742,11 +6842,90 @@
       <w:pPr>
         <w:spacing w:after="160" w:line="278" w:lineRule="auto"/>
         <w:ind w:left="0" w:right="0" w:firstLine="0"/>
-      </w:pPr>
-      <w:r>
         <w:rPr>
           <w:noProof/>
-        </w:rPr>
+          <w:lang w:val="en-CH"/>
+        </w:rPr>
+      </w:pPr>
+      <w:r>
+        <w:rPr>
+          <w:noProof/>
+          <w:lang w:val="en-CH"/>
+        </w:rPr>
+        <w:t xml:space="preserve">  </w:t>
+      </w:r>
+      <w:r>
+        <w:rPr>
+          <w:b/>
+          <w:bCs/>
+          <w:noProof/>
+          <w:lang w:val="en-CH"/>
+        </w:rPr>
+        <w:t>Histogram of PROCESSING_TIME_MINUTES:</w:t>
+      </w:r>
+      <w:r>
+        <w:rPr>
+          <w:noProof/>
+          <w:lang w:val="en-CH"/>
+        </w:rPr>
+        <w:br/>
+        <w:t>Most parcels are processed in less than 5 minutes, but there is a long tail of packages with significantly higher processing times. This skewed distribution highlights generally efficient operations but with occasional significant delays.</w:t>
+      </w:r>
+    </w:p>
+    <w:p>
+      <w:pPr>
+        <w:spacing w:after="160" w:line="278" w:lineRule="auto"/>
+        <w:ind w:left="0" w:right="0" w:firstLine="0"/>
+        <w:rPr>
+          <w:noProof/>
+          <w:lang w:val="en-CH"/>
+        </w:rPr>
+      </w:pPr>
+      <w:r>
+        <w:rPr>
+          <w:noProof/>
+          <w:lang w:val="en-CH"/>
+        </w:rPr>
+        <w:t xml:space="preserve">  </w:t>
+      </w:r>
+      <w:r>
+        <w:rPr>
+          <w:b/>
+          <w:bCs/>
+          <w:noProof/>
+          <w:lang w:val="en-CH"/>
+        </w:rPr>
+        <w:t>Histogram of MINUTE_COUNTER:</w:t>
+      </w:r>
+      <w:r>
+        <w:rPr>
+          <w:noProof/>
+          <w:lang w:val="en-CH"/>
+        </w:rPr>
+        <w:br/>
+        <w:t>This plot shows the distribution of processing times across different minute intervals, revealing periodic spikes that may correspond to operational schedules, batch arrivals, or system resets within the sorting center.</w:t>
+      </w:r>
+    </w:p>
+    <w:p>
+      <w:pPr>
+        <w:spacing w:after="160" w:line="278" w:lineRule="auto"/>
+        <w:ind w:left="0" w:right="0" w:firstLine="0"/>
+        <w:rPr>
+          <w:noProof/>
+          <w:lang w:val="en-CH"/>
+        </w:rPr>
+      </w:pPr>
+    </w:p>
+    <w:p>
+      <w:pPr>
+        <w:spacing w:after="160" w:line="278" w:lineRule="auto"/>
+        <w:ind w:left="0" w:right="0" w:firstLine="0"/>
+      </w:pPr>
+      <w:r>
+        <w:rPr>
+          <w:noProof/>
+        </w:rPr>
+        <w:lastRenderedPageBreak/>
         <w:drawing>
           <wp:inline distT="0" distB="0" distL="0" distR="0" wp14:anchorId="33F5E21A" wp14:editId="3307F376">
             <wp:extent cx="2695083" cy="1708030"/>
@@ -6763,7 +6942,7 @@
                     <pic:cNvPicPr/>
                   </pic:nvPicPr>
                   <pic:blipFill>
-                    <a:blip r:embed="rId21"/>
+                    <a:blip r:embed="rId20"/>
                     <a:stretch>
                       <a:fillRect/>
                     </a:stretch>
@@ -6803,7 +6982,7 @@
                     <pic:cNvPicPr/>
                   </pic:nvPicPr>
                   <pic:blipFill>
-                    <a:blip r:embed="rId22"/>
+                    <a:blip r:embed="rId21"/>
                     <a:stretch>
                       <a:fillRect/>
                     </a:stretch>
@@ -6827,7 +7006,58 @@
     <w:p>
       <w:pPr>
         <w:spacing w:after="160" w:line="278" w:lineRule="auto"/>
+        <w:ind w:left="360" w:right="0" w:firstLine="0"/>
+        <w:rPr>
+          <w:lang w:val="en-CH"/>
+        </w:rPr>
+      </w:pPr>
+      <w:r>
+        <w:rPr>
+          <w:b/>
+          <w:bCs/>
+          <w:lang w:val="en-CH"/>
+        </w:rPr>
+        <w:t>Boxplot: CODS_GEW vs. SORTING_PERF_ISSUE:</w:t>
+      </w:r>
+      <w:r>
+        <w:rPr>
+          <w:lang w:val="en-CH"/>
+        </w:rPr>
+        <w:br/>
+        <w:t>This boxplot compares package weights for shipments with and without sorting performance issues. There is a slight tendency for heavier packages to be associated with performance issues, though the effect appears marginal and most weights cluster below 5,000 grams.</w:t>
+      </w:r>
+    </w:p>
+    <w:p>
+      <w:pPr>
+        <w:spacing w:after="160" w:line="278" w:lineRule="auto"/>
+        <w:ind w:left="360" w:right="0" w:firstLine="0"/>
+        <w:rPr>
+          <w:lang w:val="en-CH"/>
+        </w:rPr>
+      </w:pPr>
+      <w:r>
+        <w:rPr>
+          <w:b/>
+          <w:bCs/>
+          <w:lang w:val="en-CH"/>
+        </w:rPr>
+        <w:t>Boxplot: CODS_DIM_SUM vs. SORTING_PERF_ISSUE:</w:t>
+      </w:r>
+      <w:r>
+        <w:rPr>
+          <w:lang w:val="en-CH"/>
+        </w:rPr>
+        <w:br/>
+        <w:t>Here, the sum of package dimensions is compared for problematic vs. non-problematic shipments. The distributions are similar, indicating that package size alone does not strongly predict sorting issues.</w:t>
+      </w:r>
+    </w:p>
+    <w:p>
+      <w:pPr>
+        <w:spacing w:after="160" w:line="278" w:lineRule="auto"/>
         <w:ind w:left="0" w:right="0" w:firstLine="0"/>
+        <w:rPr>
+          <w:noProof/>
+        </w:rPr>
       </w:pPr>
       <w:r>
         <w:rPr>
@@ -6849,7 +7079,7 @@
                     <pic:cNvPicPr/>
                   </pic:nvPicPr>
                   <pic:blipFill>
-                    <a:blip r:embed="rId23"/>
+                    <a:blip r:embed="rId22"/>
                     <a:stretch>
                       <a:fillRect/>
                     </a:stretch>
@@ -6895,7 +7125,7 @@
                     <pic:cNvPicPr/>
                   </pic:nvPicPr>
                   <pic:blipFill>
-                    <a:blip r:embed="rId24"/>
+                    <a:blip r:embed="rId23"/>
                     <a:stretch>
                       <a:fillRect/>
                     </a:stretch>
@@ -6915,6 +7145,63 @@
           </wp:inline>
         </w:drawing>
       </w:r>
+    </w:p>
+    <w:p>
+      <w:pPr>
+        <w:spacing w:after="160" w:line="278" w:lineRule="auto"/>
+        <w:ind w:left="360" w:right="0" w:firstLine="0"/>
+        <w:rPr>
+          <w:lang w:val="en-CH"/>
+        </w:rPr>
+      </w:pPr>
+      <w:r>
+        <w:rPr>
+          <w:b/>
+          <w:bCs/>
+          <w:lang w:val="en-CH"/>
+        </w:rPr>
+        <w:t>Bar Plot: Average Processing Time by CODS_CO_STATION:</w:t>
+      </w:r>
+      <w:r>
+        <w:rPr>
+          <w:lang w:val="en-CH"/>
+        </w:rPr>
+        <w:br/>
+        <w:t>This bar plot displays the average processing time for each coding station. There is notable variation, suggesting that some stations consistently process parcels more quickly than others, possibly due to differences in workload, staffing, or equipment.</w:t>
+      </w:r>
+    </w:p>
+    <w:p>
+      <w:pPr>
+        <w:spacing w:after="160" w:line="278" w:lineRule="auto"/>
+        <w:ind w:left="360" w:right="0" w:firstLine="0"/>
+        <w:rPr>
+          <w:lang w:val="en-CH"/>
+        </w:rPr>
+      </w:pPr>
+      <w:r>
+        <w:rPr>
+          <w:b/>
+          <w:bCs/>
+          <w:lang w:val="en-CH"/>
+        </w:rPr>
+        <w:t>Boxplot: PROCESSING_TIME_MINUTES vs. SORTING_PERF_ISSUE:</w:t>
+      </w:r>
+      <w:r>
+        <w:rPr>
+          <w:lang w:val="en-CH"/>
+        </w:rPr>
+        <w:br/>
+        <w:t>Processing times are compared for shipments with and without performance issues. Parcels associated with sorting performance problems have a much wider spread and higher median processing times, confirming that this metric is a good indicator of operational delays.</w:t>
+      </w:r>
+    </w:p>
+    <w:p>
+      <w:pPr>
+        <w:spacing w:after="160" w:line="278" w:lineRule="auto"/>
+        <w:ind w:left="0" w:right="0" w:firstLine="0"/>
+      </w:pPr>
+      <w:r>
+        <w:t>Most parcels are processed quickly and efficiently, but rare outliers—often heavier or handled at certain times or stations—lead to significant delays. Targeting these bottlenecks can further optimize overall sorting center performance</w:t>
+      </w:r>
       <w:r>
         <w:br w:type="page"/>
       </w:r>
@@ -6987,7 +7274,7 @@
                     <pic:cNvPicPr/>
                   </pic:nvPicPr>
                   <pic:blipFill>
-                    <a:blip r:embed="rId25"/>
+                    <a:blip r:embed="rId24"/>
                     <a:stretch>
                       <a:fillRect/>
                     </a:stretch>
@@ -7033,7 +7320,7 @@
                     <pic:cNvPicPr/>
                   </pic:nvPicPr>
                   <pic:blipFill>
-                    <a:blip r:embed="rId26"/>
+                    <a:blip r:embed="rId25"/>
                     <a:stretch>
                       <a:fillRect/>
                     </a:stretch>
@@ -7181,15 +7468,40 @@
           <w:b/>
           <w:bCs/>
         </w:rPr>
-        <w:t xml:space="preserve"> (i) = CODS_COD_DAT</w:t>
-      </w:r>
-      <w:r>
-        <w:rPr>
-          <w:b/>
-          <w:bCs/>
-        </w:rPr>
-        <w:t>(i</w:t>
-      </w:r>
+        <w:t xml:space="preserve"> (</w:t>
+      </w:r>
+      <w:proofErr w:type="spellStart"/>
+      <w:r>
+        <w:rPr>
+          <w:b/>
+          <w:bCs/>
+        </w:rPr>
+        <w:t>i</w:t>
+      </w:r>
+      <w:proofErr w:type="spellEnd"/>
+      <w:r>
+        <w:rPr>
+          <w:b/>
+          <w:bCs/>
+        </w:rPr>
+        <w:t>) = CODS_COD_DAT</w:t>
+      </w:r>
+      <w:r>
+        <w:rPr>
+          <w:b/>
+          <w:bCs/>
+        </w:rPr>
+        <w:t>(</w:t>
+      </w:r>
+      <w:proofErr w:type="spellStart"/>
+      <w:r>
+        <w:rPr>
+          <w:b/>
+          <w:bCs/>
+        </w:rPr>
+        <w:t>i</w:t>
+      </w:r>
+      <w:proofErr w:type="spellEnd"/>
       <w:proofErr w:type="gramStart"/>
       <w:r>
         <w:rPr>
@@ -7336,7 +7648,23 @@
           <w:b/>
           <w:bCs/>
         </w:rPr>
-        <w:t xml:space="preserve"> (i)) / Count</w:t>
+        <w:t xml:space="preserve"> (</w:t>
+      </w:r>
+      <w:proofErr w:type="spellStart"/>
+      <w:r>
+        <w:rPr>
+          <w:b/>
+          <w:bCs/>
+        </w:rPr>
+        <w:t>i</w:t>
+      </w:r>
+      <w:proofErr w:type="spellEnd"/>
+      <w:r>
+        <w:rPr>
+          <w:b/>
+          <w:bCs/>
+        </w:rPr>
+        <w:t>)) / Count</w:t>
       </w:r>
     </w:p>
     <w:p>
@@ -7812,7 +8140,7 @@
                     <pic:cNvPicPr/>
                   </pic:nvPicPr>
                   <pic:blipFill>
-                    <a:blip r:embed="rId27"/>
+                    <a:blip r:embed="rId26"/>
                     <a:stretch>
                       <a:fillRect/>
                     </a:stretch>
@@ -7838,6 +8166,54 @@
         <w:spacing w:after="160" w:line="278" w:lineRule="auto"/>
         <w:ind w:left="0" w:right="0" w:firstLine="0"/>
       </w:pPr>
+    </w:p>
+    <w:p>
+      <w:pPr>
+        <w:spacing w:after="160" w:line="278" w:lineRule="auto"/>
+        <w:ind w:left="0" w:right="0" w:firstLine="0"/>
+        <w:rPr>
+          <w:lang w:val="en-CH"/>
+        </w:rPr>
+      </w:pPr>
+      <w:r>
+        <w:rPr>
+          <w:b/>
+          <w:bCs/>
+          <w:lang w:val="en-CH"/>
+        </w:rPr>
+        <w:t>Descriptive Statistics (Top):</w:t>
+      </w:r>
+      <w:r>
+        <w:rPr>
+          <w:lang w:val="en-CH"/>
+        </w:rPr>
+        <w:br/>
+        <w:t>The summary statistics reveal that both package weights and dimensions exhibit high variability, with mean values much lower than their respective maximums, indicating the presence of extreme outliers in the dataset.</w:t>
+      </w:r>
+    </w:p>
+    <w:p>
+      <w:pPr>
+        <w:spacing w:after="160" w:line="278" w:lineRule="auto"/>
+        <w:ind w:left="0" w:right="0" w:firstLine="0"/>
+        <w:rPr>
+          <w:lang w:val="en-CH"/>
+        </w:rPr>
+      </w:pPr>
+      <w:r>
+        <w:rPr>
+          <w:b/>
+          <w:bCs/>
+          <w:lang w:val="en-CH"/>
+        </w:rPr>
+        <w:t>Box Plots (Bottom):</w:t>
+      </w:r>
+      <w:r>
+        <w:rPr>
+          <w:lang w:val="en-CH"/>
+        </w:rPr>
+        <w:br/>
+        <w:t>The box plots for weight (SND_GEW) and length (SND_CODS_DIM1) confirm a significant number of outliers, highlighting that while most parcels are within a typical range, a small number of unusually large or heavy items could impact operational consistency.</w:t>
+      </w:r>
       <w:r>
         <w:br w:type="page"/>
       </w:r>
@@ -7855,7 +8231,7 @@
           <w:lang w:val="en-US"/>
         </w:rPr>
       </w:pPr>
-      <w:bookmarkStart w:id="6" w:name="_Toc202278882"/>
+      <w:bookmarkStart w:id="6" w:name="_Toc202283505"/>
       <w:r>
         <w:rPr>
           <w:b/>
@@ -8215,7 +8591,7 @@
           <w:lang w:val="en-US"/>
         </w:rPr>
       </w:pPr>
-      <w:bookmarkStart w:id="7" w:name="_Toc202278883"/>
+      <w:bookmarkStart w:id="7" w:name="_Toc202283506"/>
       <w:r>
         <w:rPr>
           <w:b/>
@@ -8292,7 +8668,7 @@
                     <pic:cNvPicPr/>
                   </pic:nvPicPr>
                   <pic:blipFill>
-                    <a:blip r:embed="rId28"/>
+                    <a:blip r:embed="rId27"/>
                     <a:stretch>
                       <a:fillRect/>
                     </a:stretch>
@@ -8562,7 +8938,7 @@
                     <pic:cNvPicPr/>
                   </pic:nvPicPr>
                   <pic:blipFill>
-                    <a:blip r:embed="rId29"/>
+                    <a:blip r:embed="rId28"/>
                     <a:stretch>
                       <a:fillRect/>
                     </a:stretch>
@@ -8596,7 +8972,7 @@
           <w:lang w:val="en-US"/>
         </w:rPr>
       </w:pPr>
-      <w:bookmarkStart w:id="8" w:name="_Toc202278884"/>
+      <w:bookmarkStart w:id="8" w:name="_Toc202283507"/>
       <w:r>
         <w:rPr>
           <w:b/>
@@ -8948,7 +9324,7 @@
                     <pic:cNvPicPr/>
                   </pic:nvPicPr>
                   <pic:blipFill>
-                    <a:blip r:embed="rId30"/>
+                    <a:blip r:embed="rId29"/>
                     <a:stretch>
                       <a:fillRect/>
                     </a:stretch>
@@ -9169,7 +9545,7 @@
           <w:lang w:val="en-US"/>
         </w:rPr>
       </w:pPr>
-      <w:bookmarkStart w:id="9" w:name="_Toc202278885"/>
+      <w:bookmarkStart w:id="9" w:name="_Toc202283508"/>
       <w:r>
         <w:rPr>
           <w:b/>
@@ -10150,7 +10526,7 @@
           <w:noProof/>
         </w:rPr>
         <w:drawing>
-          <wp:anchor distT="0" distB="0" distL="114300" distR="114300" simplePos="0" relativeHeight="251659264" behindDoc="0" locked="0" layoutInCell="1" allowOverlap="1" wp14:anchorId="3D74A5E8" wp14:editId="576AF320">
+          <wp:anchor distT="0" distB="0" distL="114300" distR="114300" simplePos="0" relativeHeight="251659264" behindDoc="0" locked="0" layoutInCell="1" allowOverlap="1" wp14:anchorId="3D74A5E8" wp14:editId="456C9DCD">
             <wp:simplePos x="0" y="0"/>
             <wp:positionH relativeFrom="margin">
               <wp:posOffset>635</wp:posOffset>
@@ -10187,7 +10563,7 @@
                     </pic:cNvPicPr>
                   </pic:nvPicPr>
                   <pic:blipFill>
-                    <a:blip r:embed="rId31" cstate="print">
+                    <a:blip r:embed="rId30" cstate="print">
                       <a:extLst>
                         <a:ext uri="{28A0092B-C50C-407E-A947-70E740481C1C}">
                           <a14:useLocalDpi xmlns:a14="http://schemas.microsoft.com/office/drawing/2010/main" val="0"/>
@@ -10304,7 +10680,7 @@
                                           </pic:cNvPicPr>
                                         </pic:nvPicPr>
                                         <pic:blipFill>
-                                          <a:blip r:embed="rId32">
+                                          <a:blip r:embed="rId31">
                                             <a:extLst>
                                               <a:ext uri="{28A0092B-C50C-407E-A947-70E740481C1C}">
                                                 <a14:useLocalDpi xmlns:a14="http://schemas.microsoft.com/office/drawing/2010/main" val="0"/>
@@ -10399,7 +10775,7 @@
                                     </pic:cNvPicPr>
                                   </pic:nvPicPr>
                                   <pic:blipFill>
-                                    <a:blip r:embed="rId32">
+                                    <a:blip r:embed="rId31">
                                       <a:extLst>
                                         <a:ext uri="{28A0092B-C50C-407E-A947-70E740481C1C}">
                                           <a14:useLocalDpi xmlns:a14="http://schemas.microsoft.com/office/drawing/2010/main" val="0"/>
@@ -10457,7 +10833,7 @@
           <w:lang w:val="en-GB"/>
         </w:rPr>
       </w:pPr>
-      <w:bookmarkStart w:id="10" w:name="_Toc202278886"/>
+      <w:bookmarkStart w:id="10" w:name="_Toc202283509"/>
       <w:r>
         <w:rPr>
           <w:b/>
@@ -10484,7 +10860,27 @@
           <w:szCs w:val="28"/>
           <w:lang w:val="en-GB"/>
         </w:rPr>
-        <w:t>Deep Learning Approach for Predicting Sorting Center Performance Issues</w:t>
+        <w:t xml:space="preserve">Deep Learning Approach for Predicting Sorting </w:t>
+      </w:r>
+      <w:proofErr w:type="spellStart"/>
+      <w:r>
+        <w:rPr>
+          <w:b/>
+          <w:bCs/>
+          <w:szCs w:val="28"/>
+          <w:lang w:val="en-GB"/>
+        </w:rPr>
+        <w:t>Center</w:t>
+      </w:r>
+      <w:proofErr w:type="spellEnd"/>
+      <w:r>
+        <w:rPr>
+          <w:b/>
+          <w:bCs/>
+          <w:szCs w:val="28"/>
+          <w:lang w:val="en-GB"/>
+        </w:rPr>
+        <w:t xml:space="preserve"> Performance Issues</w:t>
       </w:r>
       <w:bookmarkEnd w:id="10"/>
     </w:p>
@@ -11268,7 +11664,7 @@
                     <pic:cNvPicPr/>
                   </pic:nvPicPr>
                   <pic:blipFill>
-                    <a:blip r:embed="rId33">
+                    <a:blip r:embed="rId32">
                       <a:extLst>
                         <a:ext uri="{28A0092B-C50C-407E-A947-70E740481C1C}">
                           <a14:useLocalDpi xmlns:a14="http://schemas.microsoft.com/office/drawing/2010/main" val="0"/>
@@ -11765,7 +12161,7 @@
                     </pic:cNvPicPr>
                   </pic:nvPicPr>
                   <pic:blipFill rotWithShape="1">
-                    <a:blip r:embed="rId34">
+                    <a:blip r:embed="rId33">
                       <a:extLst>
                         <a:ext uri="{28A0092B-C50C-407E-A947-70E740481C1C}">
                           <a14:useLocalDpi xmlns:a14="http://schemas.microsoft.com/office/drawing/2010/main" val="0"/>
@@ -11861,9 +12257,9 @@
           <w:szCs w:val="28"/>
         </w:rPr>
         <w:drawing>
-          <wp:inline distT="0" distB="0" distL="0" distR="0" wp14:anchorId="79C78C50" wp14:editId="2A36C96B">
-            <wp:extent cx="4840479" cy="2398144"/>
-            <wp:effectExtent l="0" t="0" r="0" b="2540"/>
+          <wp:inline distT="0" distB="0" distL="0" distR="0" wp14:anchorId="79C78C50" wp14:editId="12D119B4">
+            <wp:extent cx="5410200" cy="2680404"/>
+            <wp:effectExtent l="0" t="0" r="0" b="5715"/>
             <wp:docPr id="710133435" name="Picture 1" descr="A graph with blue and orange lines&#10;&#10;AI-generated content may be incorrect."/>
             <wp:cNvGraphicFramePr>
               <a:graphicFrameLocks xmlns:a="http://schemas.openxmlformats.org/drawingml/2006/main" noChangeAspect="1"/>
@@ -11876,7 +12272,7 @@
                     <pic:cNvPicPr/>
                   </pic:nvPicPr>
                   <pic:blipFill>
-                    <a:blip r:embed="rId35"/>
+                    <a:blip r:embed="rId34"/>
                     <a:stretch>
                       <a:fillRect/>
                     </a:stretch>
@@ -11884,7 +12280,7 @@
                   <pic:spPr>
                     <a:xfrm>
                       <a:off x="0" y="0"/>
-                      <a:ext cx="4840479" cy="2398144"/>
+                      <a:ext cx="5431352" cy="2690883"/>
                     </a:xfrm>
                     <a:prstGeom prst="rect">
                       <a:avLst/>
@@ -11895,6 +12291,38 @@
             </a:graphic>
           </wp:inline>
         </w:drawing>
+      </w:r>
+    </w:p>
+    <w:p>
+      <w:pPr>
+        <w:pStyle w:val="ListParagraph"/>
+        <w:spacing w:after="160" w:line="278" w:lineRule="auto"/>
+        <w:ind w:left="360" w:right="0" w:firstLine="0"/>
+        <w:rPr>
+          <w:b/>
+          <w:bCs/>
+          <w:sz w:val="28"/>
+          <w:szCs w:val="28"/>
+        </w:rPr>
+      </w:pPr>
+      <w:r>
+        <w:rPr>
+          <w:b/>
+          <w:bCs/>
+          <w:sz w:val="28"/>
+          <w:szCs w:val="28"/>
+        </w:rPr>
+        <w:t>(Training vs Validation Loss):</w:t>
+      </w:r>
+      <w:r>
+        <w:rPr>
+          <w:b/>
+          <w:bCs/>
+          <w:sz w:val="28"/>
+          <w:szCs w:val="28"/>
+        </w:rPr>
+        <w:br/>
+        <w:t>Both training and validation loss decrease steadily over epochs, indicating the LSTM model learns effectively without significant overfitting, as the two curves remain close.</w:t>
       </w:r>
     </w:p>
     <w:p>
@@ -11933,7 +12361,7 @@
                     <pic:cNvPicPr/>
                   </pic:nvPicPr>
                   <pic:blipFill>
-                    <a:blip r:embed="rId36"/>
+                    <a:blip r:embed="rId35"/>
                     <a:stretch>
                       <a:fillRect/>
                     </a:stretch>
@@ -11953,10 +12381,56 @@
           </wp:inline>
         </w:drawing>
       </w:r>
+    </w:p>
+    <w:p>
+      <w:pPr>
+        <w:pStyle w:val="ListParagraph"/>
+        <w:spacing w:after="160" w:line="278" w:lineRule="auto"/>
+        <w:ind w:left="360" w:right="0" w:firstLine="0"/>
+        <w:rPr>
+          <w:b/>
+          <w:bCs/>
+          <w:sz w:val="28"/>
+          <w:szCs w:val="28"/>
+        </w:rPr>
+      </w:pPr>
+      <w:r>
+        <w:rPr>
+          <w:b/>
+          <w:bCs/>
+          <w:sz w:val="28"/>
+          <w:szCs w:val="28"/>
+        </w:rPr>
+        <w:t>(LSTM Training Predictions vs Actual):</w:t>
+      </w:r>
+      <w:r>
+        <w:rPr>
+          <w:b/>
+          <w:bCs/>
+          <w:sz w:val="28"/>
+          <w:szCs w:val="28"/>
+        </w:rPr>
+        <w:br/>
+        <w:t>While the LSTM model captures the overall trend of actual processing times, it tends to underpredict the magnitude of extreme spikes, highlighting the challenge of forecasting rare congestion events.</w:t>
+      </w:r>
+    </w:p>
+    <w:p>
+      <w:pPr>
+        <w:pStyle w:val="ListParagraph"/>
+        <w:spacing w:after="160" w:line="278" w:lineRule="auto"/>
+        <w:ind w:left="360" w:right="0" w:firstLine="0"/>
+        <w:rPr>
+          <w:b/>
+          <w:bCs/>
+          <w:sz w:val="28"/>
+          <w:szCs w:val="28"/>
+        </w:rPr>
+      </w:pPr>
       <w:r>
         <w:rPr>
           <w:noProof/>
         </w:rPr>
+        <w:lastRenderedPageBreak/>
         <w:drawing>
           <wp:inline distT="0" distB="0" distL="0" distR="0" wp14:anchorId="43462925" wp14:editId="67970B48">
             <wp:extent cx="5831457" cy="2864227"/>
@@ -11975,7 +12449,7 @@
                     </pic:cNvPicPr>
                   </pic:nvPicPr>
                   <pic:blipFill>
-                    <a:blip r:embed="rId37" cstate="print">
+                    <a:blip r:embed="rId36" cstate="print">
                       <a:extLst>
                         <a:ext uri="{28A0092B-C50C-407E-A947-70E740481C1C}">
                           <a14:useLocalDpi xmlns:a14="http://schemas.microsoft.com/office/drawing/2010/main" val="0"/>
@@ -12009,6 +12483,124 @@
     </w:p>
     <w:p>
       <w:pPr>
+        <w:pStyle w:val="ListParagraph"/>
+        <w:spacing w:after="160" w:line="278" w:lineRule="auto"/>
+        <w:ind w:left="360"/>
+        <w:rPr>
+          <w:b/>
+          <w:bCs/>
+          <w:sz w:val="28"/>
+          <w:szCs w:val="28"/>
+          <w:lang w:val="en-CH"/>
+        </w:rPr>
+      </w:pPr>
+      <w:r>
+        <w:rPr>
+          <w:b/>
+          <w:bCs/>
+          <w:sz w:val="28"/>
+          <w:szCs w:val="28"/>
+          <w:lang w:val="en-CH"/>
+        </w:rPr>
+        <w:t>(Forecast Horizon – 6 Hours Ahead):</w:t>
+      </w:r>
+      <w:r>
+        <w:rPr>
+          <w:b/>
+          <w:bCs/>
+          <w:sz w:val="28"/>
+          <w:szCs w:val="28"/>
+          <w:lang w:val="en-CH"/>
+        </w:rPr>
+        <w:br/>
+        <w:t xml:space="preserve">The model’s forecast for the next 6 hours shows substantial fluctuation in predicted processing times, reflecting the variability and complexity of short-term sorting </w:t>
+      </w:r>
+      <w:proofErr w:type="spellStart"/>
+      <w:r>
+        <w:rPr>
+          <w:b/>
+          <w:bCs/>
+          <w:sz w:val="28"/>
+          <w:szCs w:val="28"/>
+          <w:lang w:val="en-CH"/>
+        </w:rPr>
+        <w:t>center</w:t>
+      </w:r>
+      <w:proofErr w:type="spellEnd"/>
+      <w:r>
+        <w:rPr>
+          <w:b/>
+          <w:bCs/>
+          <w:sz w:val="28"/>
+          <w:szCs w:val="28"/>
+          <w:lang w:val="en-CH"/>
+        </w:rPr>
+        <w:t xml:space="preserve"> operations.</w:t>
+      </w:r>
+    </w:p>
+    <w:p>
+      <w:pPr>
+        <w:pStyle w:val="ListParagraph"/>
+        <w:spacing w:after="160" w:line="278" w:lineRule="auto"/>
+        <w:ind w:left="360" w:right="0" w:firstLine="0"/>
+        <w:rPr>
+          <w:b/>
+          <w:bCs/>
+          <w:sz w:val="28"/>
+          <w:szCs w:val="28"/>
+          <w:lang w:val="en-CH"/>
+        </w:rPr>
+      </w:pPr>
+    </w:p>
+    <w:p>
+      <w:pPr>
+        <w:pStyle w:val="ListParagraph"/>
+        <w:spacing w:after="160" w:line="278" w:lineRule="auto"/>
+        <w:ind w:left="360" w:right="0" w:firstLine="0"/>
+        <w:rPr>
+          <w:b/>
+          <w:bCs/>
+          <w:sz w:val="28"/>
+          <w:szCs w:val="28"/>
+          <w:lang w:val="en-CH"/>
+        </w:rPr>
+      </w:pPr>
+    </w:p>
+    <w:p>
+      <w:pPr>
+        <w:pStyle w:val="ListParagraph"/>
+        <w:spacing w:after="160" w:line="278" w:lineRule="auto"/>
+        <w:ind w:left="360" w:right="0" w:firstLine="0"/>
+        <w:rPr>
+          <w:b/>
+          <w:bCs/>
+          <w:sz w:val="28"/>
+          <w:szCs w:val="28"/>
+          <w:lang w:val="en-CH"/>
+        </w:rPr>
+      </w:pPr>
+      <w:r>
+        <w:rPr>
+          <w:b/>
+          <w:bCs/>
+          <w:sz w:val="28"/>
+          <w:szCs w:val="28"/>
+        </w:rPr>
+        <w:t>Results Interpretation:</w:t>
+      </w:r>
+      <w:r>
+        <w:rPr>
+          <w:b/>
+          <w:bCs/>
+          <w:sz w:val="28"/>
+          <w:szCs w:val="28"/>
+        </w:rPr>
+        <w:br/>
+        <w:t>The training versus validation loss plot demonstrates that the LSTM model converges well, with both losses steadily decreasing and remaining close throughout training, indicating minimal overfitting. In the comparison of training predictions versus actual processing times, the model succeeds in tracking general trends but often underestimates the scale of sudden congestion spikes, which reflects the inherent difficulty of predicting rare or extreme events in operational data. The 6-hour forecast horizon further highlights the highly variable nature of processing times, emphasizing both the strengths and limitations of the LSTM model in anticipating rapid changes within the sorting center.</w:t>
+      </w:r>
+    </w:p>
+    <w:p>
+      <w:pPr>
         <w:spacing w:after="160" w:line="278" w:lineRule="auto"/>
         <w:ind w:left="0" w:right="0" w:firstLine="0"/>
         <w:rPr>
@@ -12042,7 +12634,7 @@
           <w:lang w:val="en-GB"/>
         </w:rPr>
       </w:pPr>
-      <w:bookmarkStart w:id="11" w:name="_Toc202278887"/>
+      <w:bookmarkStart w:id="11" w:name="_Toc202283510"/>
       <w:r>
         <w:rPr>
           <w:b/>
@@ -12474,7 +13066,7 @@
                     </pic:cNvPicPr>
                   </pic:nvPicPr>
                   <pic:blipFill>
-                    <a:blip r:embed="rId38">
+                    <a:blip r:embed="rId37">
                       <a:extLst>
                         <a:ext uri="{28A0092B-C50C-407E-A947-70E740481C1C}">
                           <a14:useLocalDpi xmlns:a14="http://schemas.microsoft.com/office/drawing/2010/main" val="0"/>
@@ -13137,14 +13729,6 @@
     </w:p>
     <w:p>
       <w:pPr>
-        <w:rPr>
-          <w:szCs w:val="22"/>
-          <w:lang w:val="en-GB" w:eastAsia="en-US"/>
-        </w:rPr>
-      </w:pPr>
-    </w:p>
-    <w:p>
-      <w:pPr>
         <w:pStyle w:val="ListParagraph"/>
         <w:spacing w:after="160" w:line="278" w:lineRule="auto"/>
         <w:ind w:left="360" w:right="0" w:firstLine="0"/>
@@ -13160,86 +13744,7 @@
           <w:noProof/>
         </w:rPr>
         <w:drawing>
-          <wp:inline distT="0" distB="0" distL="0" distR="0" wp14:anchorId="7D384B43" wp14:editId="6AC255BE">
-            <wp:extent cx="6357620" cy="1535502"/>
-            <wp:effectExtent l="0" t="0" r="5080" b="7620"/>
-            <wp:docPr id="1337201239" name="Picture 1" descr="Output image"/>
-            <wp:cNvGraphicFramePr>
-              <a:graphicFrameLocks xmlns:a="http://schemas.openxmlformats.org/drawingml/2006/main" noChangeAspect="1"/>
-            </wp:cNvGraphicFramePr>
-            <a:graphic xmlns:a="http://schemas.openxmlformats.org/drawingml/2006/main">
-              <a:graphicData uri="http://schemas.openxmlformats.org/drawingml/2006/picture">
-                <pic:pic xmlns:pic="http://schemas.openxmlformats.org/drawingml/2006/picture">
-                  <pic:nvPicPr>
-                    <pic:cNvPr id="0" name="Picture 7" descr="Output image"/>
-                    <pic:cNvPicPr>
-                      <a:picLocks noChangeAspect="1" noChangeArrowheads="1"/>
-                    </pic:cNvPicPr>
-                  </pic:nvPicPr>
-                  <pic:blipFill>
-                    <a:blip r:embed="rId39" cstate="print">
-                      <a:extLst>
-                        <a:ext uri="{28A0092B-C50C-407E-A947-70E740481C1C}">
-                          <a14:useLocalDpi xmlns:a14="http://schemas.microsoft.com/office/drawing/2010/main" val="0"/>
-                        </a:ext>
-                      </a:extLst>
-                    </a:blip>
-                    <a:srcRect/>
-                    <a:stretch>
-                      <a:fillRect/>
-                    </a:stretch>
-                  </pic:blipFill>
-                  <pic:spPr bwMode="auto">
-                    <a:xfrm>
-                      <a:off x="0" y="0"/>
-                      <a:ext cx="6420280" cy="1550636"/>
-                    </a:xfrm>
-                    <a:prstGeom prst="rect">
-                      <a:avLst/>
-                    </a:prstGeom>
-                    <a:noFill/>
-                    <a:ln>
-                      <a:noFill/>
-                    </a:ln>
-                  </pic:spPr>
-                </pic:pic>
-              </a:graphicData>
-            </a:graphic>
-          </wp:inline>
-        </w:drawing>
-      </w:r>
-    </w:p>
-    <w:p>
-      <w:pPr>
-        <w:pStyle w:val="ListParagraph"/>
-        <w:spacing w:after="160" w:line="278" w:lineRule="auto"/>
-        <w:ind w:left="360" w:right="0" w:firstLine="0"/>
-        <w:rPr>
-          <w:b/>
-          <w:bCs/>
-          <w:sz w:val="28"/>
-          <w:szCs w:val="28"/>
-        </w:rPr>
-      </w:pPr>
-    </w:p>
-    <w:p>
-      <w:pPr>
-        <w:pStyle w:val="ListParagraph"/>
-        <w:spacing w:after="160" w:line="278" w:lineRule="auto"/>
-        <w:ind w:left="360" w:right="0" w:firstLine="0"/>
-        <w:rPr>
-          <w:b/>
-          <w:bCs/>
-          <w:sz w:val="28"/>
-          <w:szCs w:val="28"/>
-        </w:rPr>
-      </w:pPr>
-      <w:r>
-        <w:rPr>
-          <w:noProof/>
-        </w:rPr>
-        <w:drawing>
-          <wp:inline distT="0" distB="0" distL="0" distR="0" wp14:anchorId="76B22ADB" wp14:editId="2DB83112">
+          <wp:inline distT="0" distB="0" distL="0" distR="0" wp14:anchorId="76B22ADB" wp14:editId="073633C4">
             <wp:extent cx="2562225" cy="1599351"/>
             <wp:effectExtent l="0" t="0" r="0" b="1270"/>
             <wp:docPr id="437848401" name="Picture 2" descr="Output image"/>
@@ -13256,7 +13761,7 @@
                     </pic:cNvPicPr>
                   </pic:nvPicPr>
                   <pic:blipFill>
-                    <a:blip r:embed="rId40" cstate="print">
+                    <a:blip r:embed="rId38" cstate="print">
                       <a:extLst>
                         <a:ext uri="{28A0092B-C50C-407E-A947-70E740481C1C}">
                           <a14:useLocalDpi xmlns:a14="http://schemas.microsoft.com/office/drawing/2010/main" val="0"/>
@@ -13309,7 +13814,7 @@
                     </pic:cNvPicPr>
                   </pic:nvPicPr>
                   <pic:blipFill>
-                    <a:blip r:embed="rId41" cstate="print">
+                    <a:blip r:embed="rId39" cstate="print">
                       <a:extLst>
                         <a:ext uri="{28A0092B-C50C-407E-A947-70E740481C1C}">
                           <a14:useLocalDpi xmlns:a14="http://schemas.microsoft.com/office/drawing/2010/main" val="0"/>
@@ -13369,7 +13874,7 @@
                     </pic:cNvPicPr>
                   </pic:nvPicPr>
                   <pic:blipFill>
-                    <a:blip r:embed="rId42" cstate="print">
+                    <a:blip r:embed="rId40" cstate="print">
                       <a:extLst>
                         <a:ext uri="{28A0092B-C50C-407E-A947-70E740481C1C}">
                           <a14:useLocalDpi xmlns:a14="http://schemas.microsoft.com/office/drawing/2010/main" val="0"/>
@@ -13425,7 +13930,7 @@
                     </pic:cNvPicPr>
                   </pic:nvPicPr>
                   <pic:blipFill>
-                    <a:blip r:embed="rId43" cstate="print">
+                    <a:blip r:embed="rId41" cstate="print">
                       <a:extLst>
                         <a:ext uri="{28A0092B-C50C-407E-A947-70E740481C1C}">
                           <a14:useLocalDpi xmlns:a14="http://schemas.microsoft.com/office/drawing/2010/main" val="0"/>
@@ -13481,7 +13986,7 @@
                     </pic:cNvPicPr>
                   </pic:nvPicPr>
                   <pic:blipFill>
-                    <a:blip r:embed="rId44" cstate="print">
+                    <a:blip r:embed="rId42" cstate="print">
                       <a:extLst>
                         <a:ext uri="{28A0092B-C50C-407E-A947-70E740481C1C}">
                           <a14:useLocalDpi xmlns:a14="http://schemas.microsoft.com/office/drawing/2010/main" val="0"/>
@@ -13537,7 +14042,7 @@
                     </pic:cNvPicPr>
                   </pic:nvPicPr>
                   <pic:blipFill>
-                    <a:blip r:embed="rId45" cstate="print">
+                    <a:blip r:embed="rId43" cstate="print">
                       <a:extLst>
                         <a:ext uri="{28A0092B-C50C-407E-A947-70E740481C1C}">
                           <a14:useLocalDpi xmlns:a14="http://schemas.microsoft.com/office/drawing/2010/main" val="0"/>
@@ -13571,6 +14076,24 @@
     </w:p>
     <w:p>
       <w:pPr>
+        <w:pStyle w:val="ListParagraph"/>
+        <w:spacing w:after="160" w:line="278" w:lineRule="auto"/>
+        <w:ind w:left="360" w:right="0" w:firstLine="0"/>
+      </w:pPr>
+      <w:r>
+        <w:t xml:space="preserve">The RL agent significantly reduces average processing time compared to static and rule-based policies, as shown in the policy comparison bar chart. Action distribution plots reveal that the RL agent predominantly chooses to reroute parcels to mitigate congestion, with “do nothing” and “delay” actions used less frequently. Reward curves and cumulative reward trajectories indicate consistent, incremental improvements in performance </w:t>
+      </w:r>
+      <w:proofErr w:type="gramStart"/>
+      <w:r>
+        <w:t>over steps</w:t>
+      </w:r>
+      <w:proofErr w:type="gramEnd"/>
+      <w:r>
+        <w:t>. Overall, the RL approach enables dynamic, data-driven responses to operational bottlenecks, directly translating into more efficient parcel processing in the sorting center.</w:t>
+      </w:r>
+    </w:p>
+    <w:p>
+      <w:pPr>
         <w:spacing w:after="160" w:line="278" w:lineRule="auto"/>
         <w:ind w:left="0" w:right="0" w:firstLine="0"/>
         <w:rPr>
@@ -13601,7 +14124,7 @@
                     <pic:cNvPicPr/>
                   </pic:nvPicPr>
                   <pic:blipFill>
-                    <a:blip r:embed="rId46"/>
+                    <a:blip r:embed="rId44"/>
                     <a:stretch>
                       <a:fillRect/>
                     </a:stretch>
@@ -13633,23 +14156,217 @@
         <w:spacing w:after="160" w:line="278" w:lineRule="auto"/>
         <w:ind w:left="0" w:right="0" w:firstLine="0"/>
         <w:rPr>
-          <w:noProof/>
-        </w:rPr>
-      </w:pPr>
+          <w:lang w:val="en-GB"/>
+        </w:rPr>
+      </w:pPr>
+      <w:r>
+        <w:rPr>
+          <w:lang w:val="en-GB"/>
+        </w:rPr>
+        <w:t>SIMULATION SUMMARY</w:t>
+      </w:r>
+      <w:r>
+        <w:rPr>
+          <w:lang w:val="en-GB"/>
+        </w:rPr>
+        <w:t xml:space="preserve">: </w:t>
+      </w:r>
+      <w:r>
+        <w:rPr>
+          <w:lang w:val="en-GB"/>
+        </w:rPr>
+        <w:t>Total Steps Simulated: 100</w:t>
+      </w:r>
+      <w:r>
+        <w:rPr>
+          <w:lang w:val="en-GB"/>
+        </w:rPr>
+        <w:t>,</w:t>
+      </w:r>
+      <w:r>
+        <w:rPr>
+          <w:lang w:val="en-GB"/>
+        </w:rPr>
+        <w:t>Average Load Level: 0.143</w:t>
+      </w:r>
+      <w:r>
+        <w:rPr>
+          <w:lang w:val="en-GB"/>
+        </w:rPr>
+        <w:t>,</w:t>
+      </w:r>
+      <w:r>
+        <w:rPr>
+          <w:lang w:val="en-GB"/>
+        </w:rPr>
+        <w:t xml:space="preserve">Average Queue Length: 8.9 </w:t>
+      </w:r>
+      <w:proofErr w:type="spellStart"/>
+      <w:r>
+        <w:rPr>
+          <w:lang w:val="en-GB"/>
+        </w:rPr>
+        <w:t>packages</w:t>
+      </w:r>
+      <w:r>
+        <w:rPr>
+          <w:lang w:val="en-GB"/>
+        </w:rPr>
+        <w:t>,</w:t>
+      </w:r>
+      <w:r>
+        <w:rPr>
+          <w:lang w:val="en-GB"/>
+        </w:rPr>
+        <w:t>Average</w:t>
+      </w:r>
+      <w:proofErr w:type="spellEnd"/>
+      <w:r>
+        <w:rPr>
+          <w:lang w:val="en-GB"/>
+        </w:rPr>
+        <w:t xml:space="preserve"> Throughput: 1.146</w:t>
+      </w:r>
+      <w:r>
+        <w:rPr>
+          <w:lang w:val="en-GB"/>
+        </w:rPr>
+        <w:t>,</w:t>
+      </w:r>
+      <w:r>
+        <w:rPr>
+          <w:lang w:val="en-GB"/>
+        </w:rPr>
+        <w:t xml:space="preserve">Average Delay: 0.143 </w:t>
+      </w:r>
+      <w:proofErr w:type="spellStart"/>
+      <w:r>
+        <w:rPr>
+          <w:lang w:val="en-GB"/>
+        </w:rPr>
+        <w:t>hours</w:t>
+      </w:r>
+      <w:r>
+        <w:rPr>
+          <w:lang w:val="en-GB"/>
+        </w:rPr>
+        <w:t>,</w:t>
+      </w:r>
+      <w:r>
+        <w:rPr>
+          <w:lang w:val="en-GB"/>
+        </w:rPr>
+        <w:t>Total</w:t>
+      </w:r>
+      <w:proofErr w:type="spellEnd"/>
+      <w:r>
+        <w:rPr>
+          <w:lang w:val="en-GB"/>
+        </w:rPr>
+        <w:t xml:space="preserve"> Reward Earned: 902.31</w:t>
+      </w:r>
+      <w:r>
+        <w:rPr>
+          <w:lang w:val="en-GB"/>
+        </w:rPr>
+        <w:t>,</w:t>
+      </w:r>
+      <w:r>
+        <w:rPr>
+          <w:lang w:val="en-GB"/>
+        </w:rPr>
+        <w:t>Peak Load Reached: 0.375</w:t>
+      </w:r>
+      <w:r>
+        <w:rPr>
+          <w:lang w:val="en-GB"/>
+        </w:rPr>
+        <w:t>,</w:t>
+      </w:r>
+      <w:r>
+        <w:rPr>
+          <w:lang w:val="en-GB"/>
+        </w:rPr>
+        <w:t xml:space="preserve">Maximum Queue Length: 24.0 </w:t>
+      </w:r>
+      <w:proofErr w:type="spellStart"/>
+      <w:r>
+        <w:rPr>
+          <w:lang w:val="en-GB"/>
+        </w:rPr>
+        <w:t>packages</w:t>
+      </w:r>
+      <w:r>
+        <w:rPr>
+          <w:lang w:val="en-GB"/>
+        </w:rPr>
+        <w:t>,</w:t>
+      </w:r>
+      <w:r>
+        <w:rPr>
+          <w:lang w:val="en-GB"/>
+        </w:rPr>
+        <w:t>Agent</w:t>
+      </w:r>
+      <w:proofErr w:type="spellEnd"/>
+      <w:r>
+        <w:rPr>
+          <w:lang w:val="en-GB"/>
+        </w:rPr>
+        <w:t xml:space="preserve"> Action Distribution:  Do Nothing: 0 times (0.0%)</w:t>
+      </w:r>
+      <w:r>
+        <w:rPr>
+          <w:lang w:val="en-GB"/>
+        </w:rPr>
+        <w:t>,</w:t>
+      </w:r>
+      <w:r>
+        <w:rPr>
+          <w:lang w:val="en-GB"/>
+        </w:rPr>
+        <w:t xml:space="preserve">  Add Chute: 4 times (4.0%)</w:t>
+      </w:r>
+      <w:r>
+        <w:rPr>
+          <w:lang w:val="en-GB"/>
+        </w:rPr>
+        <w:t>,</w:t>
+      </w:r>
+      <w:r>
+        <w:rPr>
+          <w:lang w:val="en-GB"/>
+        </w:rPr>
+        <w:t xml:space="preserve">  Reroute Packages: 0 times (0.0%)  Priority Processing: 96 times (96.0%)</w:t>
+      </w:r>
     </w:p>
     <w:p>
       <w:pPr>
         <w:spacing w:after="160" w:line="278" w:lineRule="auto"/>
         <w:ind w:left="0" w:right="0" w:firstLine="0"/>
         <w:rPr>
-          <w:lang w:val="en-GB"/>
-        </w:rPr>
-      </w:pPr>
-      <w:r>
-        <w:rPr>
-          <w:lang w:val="en-GB"/>
-        </w:rPr>
-        <w:t>SIMULATION SUMMARY</w:t>
+          <w:lang w:val="en-CH"/>
+        </w:rPr>
+      </w:pPr>
+      <w:r>
+        <w:rPr>
+          <w:lang w:val="en-CH"/>
+        </w:rPr>
+        <w:t xml:space="preserve">The simulation demonstrates that the RL agent maintains low chute load and queue lengths over time, with high throughput and system efficiency. The agent overwhelmingly prefers “priority processing” actions, rarely adding chutes or rerouting, which leads to minimal delays and stable performance across test episodes. The efficiency heatmap and performance metrics confirm that, under the agent’s policy, peak congestion is quickly resolved, and average delays are negligible. Overall, these results highlight the agent’s effectiveness in optimizing package flow and preventing bottlenecks within the sorting </w:t>
+      </w:r>
+      <w:proofErr w:type="spellStart"/>
+      <w:r>
+        <w:rPr>
+          <w:lang w:val="en-CH"/>
+        </w:rPr>
+        <w:t>center</w:t>
+      </w:r>
+      <w:proofErr w:type="spellEnd"/>
+      <w:r>
+        <w:rPr>
+          <w:lang w:val="en-CH"/>
+        </w:rPr>
+        <w:t>.</w:t>
       </w:r>
     </w:p>
     <w:p>
@@ -13657,289 +14374,9 @@
         <w:spacing w:after="160" w:line="278" w:lineRule="auto"/>
         <w:ind w:left="0" w:right="0" w:firstLine="0"/>
         <w:rPr>
-          <w:lang w:val="en-GB"/>
-        </w:rPr>
-      </w:pPr>
-      <w:r>
-        <w:rPr>
-          <w:lang w:val="en-GB"/>
-        </w:rPr>
-        <w:t>==================================================</w:t>
-      </w:r>
-    </w:p>
-    <w:p>
-      <w:pPr>
-        <w:spacing w:after="160" w:line="278" w:lineRule="auto"/>
-        <w:ind w:left="0" w:right="0" w:firstLine="0"/>
-        <w:rPr>
-          <w:lang w:val="en-GB"/>
-        </w:rPr>
-      </w:pPr>
-      <w:r>
-        <w:rPr>
-          <w:lang w:val="en-GB"/>
-        </w:rPr>
-        <w:t xml:space="preserve">Total Steps Simulated: </w:t>
-      </w:r>
-      <w:proofErr w:type="gramStart"/>
-      <w:r>
-        <w:rPr>
-          <w:lang w:val="en-GB"/>
-        </w:rPr>
-        <w:t>100</w:t>
-      </w:r>
-      <w:r>
-        <w:rPr>
-          <w:lang w:val="en-GB"/>
-        </w:rPr>
-        <w:t>,</w:t>
-      </w:r>
-      <w:r>
-        <w:rPr>
-          <w:lang w:val="en-GB"/>
-        </w:rPr>
-        <w:t>Average</w:t>
-      </w:r>
-      <w:proofErr w:type="gramEnd"/>
-      <w:r>
-        <w:rPr>
-          <w:lang w:val="en-GB"/>
-        </w:rPr>
-        <w:t xml:space="preserve"> Load Level: </w:t>
-      </w:r>
-      <w:proofErr w:type="gramStart"/>
-      <w:r>
-        <w:rPr>
-          <w:lang w:val="en-GB"/>
-        </w:rPr>
-        <w:t>0.143</w:t>
-      </w:r>
-      <w:r>
-        <w:rPr>
-          <w:lang w:val="en-GB"/>
-        </w:rPr>
-        <w:t>,</w:t>
-      </w:r>
-      <w:r>
-        <w:rPr>
-          <w:lang w:val="en-GB"/>
-        </w:rPr>
-        <w:t>Average</w:t>
-      </w:r>
-      <w:proofErr w:type="gramEnd"/>
-      <w:r>
-        <w:rPr>
-          <w:lang w:val="en-GB"/>
-        </w:rPr>
-        <w:t xml:space="preserve"> Queue Length: 8.9 packages</w:t>
-      </w:r>
-    </w:p>
-    <w:p>
-      <w:pPr>
-        <w:spacing w:after="160" w:line="278" w:lineRule="auto"/>
-        <w:ind w:left="0" w:right="0" w:firstLine="0"/>
-        <w:rPr>
-          <w:lang w:val="en-GB"/>
-        </w:rPr>
-      </w:pPr>
-      <w:r>
-        <w:rPr>
-          <w:lang w:val="en-GB"/>
-        </w:rPr>
-        <w:t xml:space="preserve">Average Throughput: </w:t>
-      </w:r>
-      <w:proofErr w:type="gramStart"/>
-      <w:r>
-        <w:rPr>
-          <w:lang w:val="en-GB"/>
-        </w:rPr>
-        <w:t>1.146</w:t>
-      </w:r>
-      <w:r>
-        <w:rPr>
-          <w:lang w:val="en-GB"/>
-        </w:rPr>
-        <w:t>,</w:t>
-      </w:r>
-      <w:r>
-        <w:rPr>
-          <w:lang w:val="en-GB"/>
-        </w:rPr>
-        <w:t>Average</w:t>
-      </w:r>
-      <w:proofErr w:type="gramEnd"/>
-      <w:r>
-        <w:rPr>
-          <w:lang w:val="en-GB"/>
-        </w:rPr>
-        <w:t xml:space="preserve"> Delay: 0.143 </w:t>
-      </w:r>
-      <w:proofErr w:type="spellStart"/>
-      <w:proofErr w:type="gramStart"/>
-      <w:r>
-        <w:rPr>
-          <w:lang w:val="en-GB"/>
-        </w:rPr>
-        <w:t>hours</w:t>
-      </w:r>
-      <w:r>
-        <w:rPr>
-          <w:lang w:val="en-GB"/>
-        </w:rPr>
-        <w:t>,</w:t>
-      </w:r>
-      <w:r>
-        <w:rPr>
-          <w:lang w:val="en-GB"/>
-        </w:rPr>
-        <w:t>Total</w:t>
-      </w:r>
-      <w:proofErr w:type="spellEnd"/>
-      <w:proofErr w:type="gramEnd"/>
-      <w:r>
-        <w:rPr>
-          <w:lang w:val="en-GB"/>
-        </w:rPr>
-        <w:t xml:space="preserve"> Reward Earned: 902.31</w:t>
-      </w:r>
-    </w:p>
-    <w:p>
-      <w:pPr>
-        <w:spacing w:after="160" w:line="278" w:lineRule="auto"/>
-        <w:ind w:left="0" w:right="0" w:firstLine="0"/>
-        <w:rPr>
-          <w:lang w:val="en-GB"/>
-        </w:rPr>
-      </w:pPr>
-      <w:r>
-        <w:rPr>
-          <w:lang w:val="en-GB"/>
-        </w:rPr>
-        <w:t xml:space="preserve">Peak Load Reached: </w:t>
-      </w:r>
-      <w:proofErr w:type="gramStart"/>
-      <w:r>
-        <w:rPr>
-          <w:lang w:val="en-GB"/>
-        </w:rPr>
-        <w:t>0.375</w:t>
-      </w:r>
-      <w:r>
-        <w:rPr>
-          <w:lang w:val="en-GB"/>
-        </w:rPr>
-        <w:t>,</w:t>
-      </w:r>
-      <w:r>
-        <w:rPr>
-          <w:lang w:val="en-GB"/>
-        </w:rPr>
-        <w:t>Maximum</w:t>
-      </w:r>
-      <w:proofErr w:type="gramEnd"/>
-      <w:r>
-        <w:rPr>
-          <w:lang w:val="en-GB"/>
-        </w:rPr>
-        <w:t xml:space="preserve"> Queue Length: 24.0 packages</w:t>
-      </w:r>
-    </w:p>
-    <w:p>
-      <w:pPr>
-        <w:spacing w:after="160" w:line="278" w:lineRule="auto"/>
-        <w:ind w:left="0" w:right="0" w:firstLine="0"/>
-        <w:rPr>
-          <w:lang w:val="en-GB"/>
-        </w:rPr>
-      </w:pPr>
-      <w:r>
-        <w:rPr>
-          <w:lang w:val="en-GB"/>
-        </w:rPr>
-        <w:t>Agent Action Distribution:</w:t>
-      </w:r>
-    </w:p>
-    <w:p>
-      <w:pPr>
-        <w:spacing w:after="160" w:line="278" w:lineRule="auto"/>
-        <w:ind w:left="0" w:right="0" w:firstLine="0"/>
-        <w:rPr>
-          <w:lang w:val="en-GB"/>
-        </w:rPr>
-      </w:pPr>
-      <w:r>
-        <w:rPr>
-          <w:lang w:val="en-GB"/>
-        </w:rPr>
-        <w:t xml:space="preserve">  Do Nothing: 0 times (0.0%</w:t>
-      </w:r>
-      <w:proofErr w:type="gramStart"/>
-      <w:r>
-        <w:rPr>
-          <w:lang w:val="en-GB"/>
-        </w:rPr>
-        <w:t>)</w:t>
-      </w:r>
-      <w:r>
-        <w:rPr>
-          <w:lang w:val="en-GB"/>
-        </w:rPr>
-        <w:t>,</w:t>
-      </w:r>
-      <w:r>
-        <w:rPr>
-          <w:lang w:val="en-GB"/>
-        </w:rPr>
-        <w:t xml:space="preserve">  Add</w:t>
-      </w:r>
-      <w:proofErr w:type="gramEnd"/>
-      <w:r>
-        <w:rPr>
-          <w:lang w:val="en-GB"/>
-        </w:rPr>
-        <w:t xml:space="preserve"> Chute: 4 times (4.0%</w:t>
-      </w:r>
-      <w:proofErr w:type="gramStart"/>
-      <w:r>
-        <w:rPr>
-          <w:lang w:val="en-GB"/>
-        </w:rPr>
-        <w:t>)</w:t>
-      </w:r>
-      <w:r>
-        <w:rPr>
-          <w:lang w:val="en-GB"/>
-        </w:rPr>
-        <w:t>,</w:t>
-      </w:r>
-      <w:r>
-        <w:rPr>
-          <w:lang w:val="en-GB"/>
-        </w:rPr>
-        <w:t xml:space="preserve">  Reroute</w:t>
-      </w:r>
-      <w:proofErr w:type="gramEnd"/>
-      <w:r>
-        <w:rPr>
-          <w:lang w:val="en-GB"/>
-        </w:rPr>
-        <w:t xml:space="preserve"> Packages: 0 times (0.0%)</w:t>
-      </w:r>
-    </w:p>
-    <w:p>
-      <w:pPr>
-        <w:spacing w:after="160" w:line="278" w:lineRule="auto"/>
-        <w:ind w:left="0" w:right="0" w:firstLine="0"/>
-        <w:rPr>
-          <w:lang w:val="en-GB"/>
-        </w:rPr>
-      </w:pPr>
-      <w:r>
-        <w:rPr>
-          <w:lang w:val="en-GB"/>
-        </w:rPr>
-        <w:t xml:space="preserve">  Priority Processing: 96 times (96.0%)</w:t>
-      </w:r>
+          <w:lang w:val="en-CH"/>
+        </w:rPr>
+      </w:pPr>
     </w:p>
     <w:p>
       <w:pPr>
@@ -13974,7 +14411,7 @@
         <w:lastRenderedPageBreak/>
         <w:t xml:space="preserve"> </w:t>
       </w:r>
-      <w:bookmarkStart w:id="12" w:name="_Toc202278888"/>
+      <w:bookmarkStart w:id="12" w:name="_Toc202283511"/>
       <w:r>
         <w:rPr>
           <w:b/>
@@ -14038,7 +14475,7 @@
         </w:rPr>
         <w:t xml:space="preserve"> </w:t>
       </w:r>
-      <w:bookmarkStart w:id="13" w:name="_Toc202278889"/>
+      <w:bookmarkStart w:id="13" w:name="_Toc202283512"/>
       <w:r>
         <w:rPr>
           <w:b/>
@@ -14272,64 +14709,70 @@
         <w:spacing w:after="195" w:line="259" w:lineRule="auto"/>
         <w:ind w:left="360" w:right="0" w:firstLine="348"/>
         <w:rPr>
-          <w:lang w:val="en-GB"/>
-        </w:rPr>
-      </w:pPr>
-      <w:r>
-        <w:rPr>
-          <w:lang w:val="en-GB"/>
+          <w:lang w:val="de-DE"/>
+        </w:rPr>
+      </w:pPr>
+      <w:r>
+        <w:rPr>
+          <w:lang w:val="de-DE"/>
         </w:rPr>
         <w:t xml:space="preserve">[1] Swiss Post </w:t>
       </w:r>
-      <w:r>
-        <w:rPr>
-          <w:lang w:val="en-GB"/>
-        </w:rPr>
-        <w:t>Hueni Jonathan, LS75.</w:t>
+      <w:proofErr w:type="spellStart"/>
+      <w:r>
+        <w:rPr>
+          <w:lang w:val="de-DE"/>
+        </w:rPr>
+        <w:t>Hueni</w:t>
+      </w:r>
+      <w:proofErr w:type="spellEnd"/>
+      <w:r>
+        <w:rPr>
+          <w:lang w:val="de-DE"/>
+        </w:rPr>
+        <w:t xml:space="preserve"> Jonathan, LS75.</w:t>
       </w:r>
       <w:proofErr w:type="gramStart"/>
       <w:r>
         <w:rPr>
-          <w:lang w:val="en-GB"/>
+          <w:lang w:val="de-DE"/>
         </w:rPr>
         <w:t xml:space="preserve">3 </w:t>
       </w:r>
       <w:r>
         <w:rPr>
-          <w:lang w:val="en-GB"/>
+          <w:lang w:val="de-DE"/>
         </w:rPr>
         <w:t xml:space="preserve"> </w:t>
       </w:r>
       <w:r>
         <w:rPr>
-          <w:lang w:val="en-GB"/>
+          <w:lang w:val="de-DE"/>
         </w:rPr>
         <w:t>internal</w:t>
       </w:r>
       <w:proofErr w:type="gramEnd"/>
       <w:r>
         <w:rPr>
-          <w:lang w:val="en-GB"/>
+          <w:lang w:val="de-DE"/>
         </w:rPr>
         <w:t xml:space="preserve"> </w:t>
       </w:r>
       <w:r>
         <w:rPr>
-          <w:lang w:val="en-GB"/>
+          <w:lang w:val="de-DE"/>
         </w:rPr>
         <w:t xml:space="preserve">non sensitive </w:t>
       </w:r>
-      <w:proofErr w:type="spellStart"/>
-      <w:r>
-        <w:rPr>
-          <w:lang w:val="en-GB"/>
+      <w:r>
+        <w:rPr>
+          <w:lang w:val="de-DE"/>
         </w:rPr>
         <w:t>Dokumente</w:t>
       </w:r>
-      <w:proofErr w:type="spellEnd"/>
-      <w:r>
-        <w:rPr>
-          <w:lang w:val="en-GB"/>
+      <w:r>
+        <w:rPr>
+          <w:lang w:val="de-DE"/>
         </w:rPr>
         <w:t xml:space="preserve"> </w:t>
       </w:r>
@@ -14480,7 +14923,7 @@
         <w:spacing w:after="195" w:line="259" w:lineRule="auto"/>
         <w:ind w:left="720" w:right="0" w:firstLine="0"/>
       </w:pPr>
-      <w:hyperlink r:id="rId47" w:history="1">
+      <w:hyperlink r:id="rId45" w:history="1">
         <w:r>
           <w:rPr>
             <w:rStyle w:val="Hyperlink"/>
@@ -14493,12 +14936,12 @@
       </w:r>
     </w:p>
     <w:sectPr>
-      <w:headerReference w:type="even" r:id="rId48"/>
-      <w:headerReference w:type="default" r:id="rId49"/>
-      <w:footerReference w:type="even" r:id="rId50"/>
-      <w:footerReference w:type="default" r:id="rId51"/>
-      <w:headerReference w:type="first" r:id="rId52"/>
-      <w:footerReference w:type="first" r:id="rId53"/>
+      <w:headerReference w:type="even" r:id="rId46"/>
+      <w:headerReference w:type="default" r:id="rId47"/>
+      <w:footerReference w:type="even" r:id="rId48"/>
+      <w:footerReference w:type="default" r:id="rId49"/>
+      <w:headerReference w:type="first" r:id="rId50"/>
+      <w:footerReference w:type="first" r:id="rId51"/>
       <w:pgSz w:w="12240" w:h="15840"/>
       <w:pgMar w:top="231" w:right="1379" w:bottom="794" w:left="1441" w:header="720" w:footer="720" w:gutter="0"/>
       <w:pgNumType w:start="0"/>
@@ -17224,6 +17667,119 @@
     </w:lvl>
   </w:abstractNum>
   <w:abstractNum w:abstractNumId="14" w15:restartNumberingAfterBreak="0">
+    <w:nsid w:val="37835D95"/>
+    <w:multiLevelType w:val="multilevel"/>
+    <w:tmpl w:val="AB60303E"/>
+    <w:lvl w:ilvl="0">
+      <w:start w:val="7"/>
+      <w:numFmt w:val="decimal"/>
+      <w:lvlText w:val="%1."/>
+      <w:lvlJc w:val="left"/>
+      <w:pPr>
+        <w:tabs>
+          <w:tab w:val="num" w:pos="720"/>
+        </w:tabs>
+        <w:ind w:left="720" w:hanging="360"/>
+      </w:pPr>
+    </w:lvl>
+    <w:lvl w:ilvl="1" w:tentative="1">
+      <w:start w:val="1"/>
+      <w:numFmt w:val="decimal"/>
+      <w:lvlText w:val="%2."/>
+      <w:lvlJc w:val="left"/>
+      <w:pPr>
+        <w:tabs>
+          <w:tab w:val="num" w:pos="1440"/>
+        </w:tabs>
+        <w:ind w:left="1440" w:hanging="360"/>
+      </w:pPr>
+    </w:lvl>
+    <w:lvl w:ilvl="2" w:tentative="1">
+      <w:start w:val="1"/>
+      <w:numFmt w:val="decimal"/>
+      <w:lvlText w:val="%3."/>
+      <w:lvlJc w:val="left"/>
+      <w:pPr>
+        <w:tabs>
+          <w:tab w:val="num" w:pos="2160"/>
+        </w:tabs>
+        <w:ind w:left="2160" w:hanging="360"/>
+      </w:pPr>
+    </w:lvl>
+    <w:lvl w:ilvl="3" w:tentative="1">
+      <w:start w:val="1"/>
+      <w:numFmt w:val="decimal"/>
+      <w:lvlText w:val="%4."/>
+      <w:lvlJc w:val="left"/>
+      <w:pPr>
+        <w:tabs>
+          <w:tab w:val="num" w:pos="2880"/>
+        </w:tabs>
+        <w:ind w:left="2880" w:hanging="360"/>
+      </w:pPr>
+    </w:lvl>
+    <w:lvl w:ilvl="4" w:tentative="1">
+      <w:start w:val="1"/>
+      <w:numFmt w:val="decimal"/>
+      <w:lvlText w:val="%5."/>
+      <w:lvlJc w:val="left"/>
+      <w:pPr>
+        <w:tabs>
+          <w:tab w:val="num" w:pos="3600"/>
+        </w:tabs>
+        <w:ind w:left="3600" w:hanging="360"/>
+      </w:pPr>
+    </w:lvl>
+    <w:lvl w:ilvl="5" w:tentative="1">
+      <w:start w:val="1"/>
+      <w:numFmt w:val="decimal"/>
+      <w:lvlText w:val="%6."/>
+      <w:lvlJc w:val="left"/>
+      <w:pPr>
+        <w:tabs>
+          <w:tab w:val="num" w:pos="4320"/>
+        </w:tabs>
+        <w:ind w:left="4320" w:hanging="360"/>
+      </w:pPr>
+    </w:lvl>
+    <w:lvl w:ilvl="6" w:tentative="1">
+      <w:start w:val="1"/>
+      <w:numFmt w:val="decimal"/>
+      <w:lvlText w:val="%7."/>
+      <w:lvlJc w:val="left"/>
+      <w:pPr>
+        <w:tabs>
+          <w:tab w:val="num" w:pos="5040"/>
+        </w:tabs>
+        <w:ind w:left="5040" w:hanging="360"/>
+      </w:pPr>
+    </w:lvl>
+    <w:lvl w:ilvl="7" w:tentative="1">
+      <w:start w:val="1"/>
+      <w:numFmt w:val="decimal"/>
+      <w:lvlText w:val="%8."/>
+      <w:lvlJc w:val="left"/>
+      <w:pPr>
+        <w:tabs>
+          <w:tab w:val="num" w:pos="5760"/>
+        </w:tabs>
+        <w:ind w:left="5760" w:hanging="360"/>
+      </w:pPr>
+    </w:lvl>
+    <w:lvl w:ilvl="8" w:tentative="1">
+      <w:start w:val="1"/>
+      <w:numFmt w:val="decimal"/>
+      <w:lvlText w:val="%9."/>
+      <w:lvlJc w:val="left"/>
+      <w:pPr>
+        <w:tabs>
+          <w:tab w:val="num" w:pos="6480"/>
+        </w:tabs>
+        <w:ind w:left="6480" w:hanging="360"/>
+      </w:pPr>
+    </w:lvl>
+  </w:abstractNum>
+  <w:abstractNum w:abstractNumId="15" w15:restartNumberingAfterBreak="0">
     <w:nsid w:val="37FD1B00"/>
     <w:multiLevelType w:val="multilevel"/>
     <w:tmpl w:val="AFB66440"/>
@@ -17372,7 +17928,7 @@
       </w:rPr>
     </w:lvl>
   </w:abstractNum>
-  <w:abstractNum w:abstractNumId="15" w15:restartNumberingAfterBreak="0">
+  <w:abstractNum w:abstractNumId="16" w15:restartNumberingAfterBreak="0">
     <w:nsid w:val="3D4306BA"/>
     <w:multiLevelType w:val="multilevel"/>
     <w:tmpl w:val="DAD6F264"/>
@@ -17517,7 +18073,7 @@
       </w:rPr>
     </w:lvl>
   </w:abstractNum>
-  <w:abstractNum w:abstractNumId="16" w15:restartNumberingAfterBreak="0">
+  <w:abstractNum w:abstractNumId="17" w15:restartNumberingAfterBreak="0">
     <w:nsid w:val="4A5567A9"/>
     <w:multiLevelType w:val="multilevel"/>
     <w:tmpl w:val="FE6E8C9A"/>
@@ -17630,7 +18186,7 @@
       </w:pPr>
     </w:lvl>
   </w:abstractNum>
-  <w:abstractNum w:abstractNumId="17" w15:restartNumberingAfterBreak="0">
+  <w:abstractNum w:abstractNumId="18" w15:restartNumberingAfterBreak="0">
     <w:nsid w:val="4E1F46B0"/>
     <w:multiLevelType w:val="hybridMultilevel"/>
     <w:tmpl w:val="272653CC"/>
@@ -17716,7 +18272,7 @@
       </w:pPr>
     </w:lvl>
   </w:abstractNum>
-  <w:abstractNum w:abstractNumId="18" w15:restartNumberingAfterBreak="0">
+  <w:abstractNum w:abstractNumId="19" w15:restartNumberingAfterBreak="0">
     <w:nsid w:val="50EE0E41"/>
     <w:multiLevelType w:val="multilevel"/>
     <w:tmpl w:val="AFB66440"/>
@@ -17865,7 +18421,7 @@
       </w:rPr>
     </w:lvl>
   </w:abstractNum>
-  <w:abstractNum w:abstractNumId="19" w15:restartNumberingAfterBreak="0">
+  <w:abstractNum w:abstractNumId="20" w15:restartNumberingAfterBreak="0">
     <w:nsid w:val="54812BC8"/>
     <w:multiLevelType w:val="hybridMultilevel"/>
     <w:tmpl w:val="91DE58BE"/>
@@ -17951,7 +18507,7 @@
       </w:pPr>
     </w:lvl>
   </w:abstractNum>
-  <w:abstractNum w:abstractNumId="20" w15:restartNumberingAfterBreak="0">
+  <w:abstractNum w:abstractNumId="21" w15:restartNumberingAfterBreak="0">
     <w:nsid w:val="57CC06A0"/>
     <w:multiLevelType w:val="hybridMultilevel"/>
     <w:tmpl w:val="F506B0A6"/>
@@ -18063,7 +18619,7 @@
       </w:rPr>
     </w:lvl>
   </w:abstractNum>
-  <w:abstractNum w:abstractNumId="21" w15:restartNumberingAfterBreak="0">
+  <w:abstractNum w:abstractNumId="22" w15:restartNumberingAfterBreak="0">
     <w:nsid w:val="5A5F44FB"/>
     <w:multiLevelType w:val="multilevel"/>
     <w:tmpl w:val="2A9C28BE"/>
@@ -18184,7 +18740,7 @@
       </w:rPr>
     </w:lvl>
   </w:abstractNum>
-  <w:abstractNum w:abstractNumId="22" w15:restartNumberingAfterBreak="0">
+  <w:abstractNum w:abstractNumId="23" w15:restartNumberingAfterBreak="0">
     <w:nsid w:val="5C324011"/>
     <w:multiLevelType w:val="multilevel"/>
     <w:tmpl w:val="AFB66440"/>
@@ -18333,7 +18889,7 @@
       </w:rPr>
     </w:lvl>
   </w:abstractNum>
-  <w:abstractNum w:abstractNumId="23" w15:restartNumberingAfterBreak="0">
+  <w:abstractNum w:abstractNumId="24" w15:restartNumberingAfterBreak="0">
     <w:nsid w:val="5C3820C9"/>
     <w:multiLevelType w:val="multilevel"/>
     <w:tmpl w:val="AFB66440"/>
@@ -18482,7 +19038,7 @@
       </w:rPr>
     </w:lvl>
   </w:abstractNum>
-  <w:abstractNum w:abstractNumId="24" w15:restartNumberingAfterBreak="0">
+  <w:abstractNum w:abstractNumId="25" w15:restartNumberingAfterBreak="0">
     <w:nsid w:val="614550BC"/>
     <w:multiLevelType w:val="multilevel"/>
     <w:tmpl w:val="AFB66440"/>
@@ -18631,7 +19187,7 @@
       </w:rPr>
     </w:lvl>
   </w:abstractNum>
-  <w:abstractNum w:abstractNumId="25" w15:restartNumberingAfterBreak="0">
+  <w:abstractNum w:abstractNumId="26" w15:restartNumberingAfterBreak="0">
     <w:nsid w:val="61C756F0"/>
     <w:multiLevelType w:val="multilevel"/>
     <w:tmpl w:val="AFB66440"/>
@@ -18780,7 +19336,7 @@
       </w:rPr>
     </w:lvl>
   </w:abstractNum>
-  <w:abstractNum w:abstractNumId="26" w15:restartNumberingAfterBreak="0">
+  <w:abstractNum w:abstractNumId="27" w15:restartNumberingAfterBreak="0">
     <w:nsid w:val="654F64B5"/>
     <w:multiLevelType w:val="multilevel"/>
     <w:tmpl w:val="AFB66440"/>
@@ -18929,7 +19485,7 @@
       </w:rPr>
     </w:lvl>
   </w:abstractNum>
-  <w:abstractNum w:abstractNumId="27" w15:restartNumberingAfterBreak="0">
+  <w:abstractNum w:abstractNumId="28" w15:restartNumberingAfterBreak="0">
     <w:nsid w:val="6B516119"/>
     <w:multiLevelType w:val="multilevel"/>
     <w:tmpl w:val="91D04B96"/>
@@ -19078,7 +19634,7 @@
       </w:rPr>
     </w:lvl>
   </w:abstractNum>
-  <w:abstractNum w:abstractNumId="28" w15:restartNumberingAfterBreak="0">
+  <w:abstractNum w:abstractNumId="29" w15:restartNumberingAfterBreak="0">
     <w:nsid w:val="75B14BA8"/>
     <w:multiLevelType w:val="hybridMultilevel"/>
     <w:tmpl w:val="3F6C6B4E"/>
@@ -19291,7 +19847,120 @@
       </w:rPr>
     </w:lvl>
   </w:abstractNum>
-  <w:abstractNum w:abstractNumId="29" w15:restartNumberingAfterBreak="0">
+  <w:abstractNum w:abstractNumId="30" w15:restartNumberingAfterBreak="0">
+    <w:nsid w:val="75F7508B"/>
+    <w:multiLevelType w:val="multilevel"/>
+    <w:tmpl w:val="303CE990"/>
+    <w:lvl w:ilvl="0">
+      <w:start w:val="5"/>
+      <w:numFmt w:val="decimal"/>
+      <w:lvlText w:val="%1."/>
+      <w:lvlJc w:val="left"/>
+      <w:pPr>
+        <w:tabs>
+          <w:tab w:val="num" w:pos="720"/>
+        </w:tabs>
+        <w:ind w:left="720" w:hanging="360"/>
+      </w:pPr>
+    </w:lvl>
+    <w:lvl w:ilvl="1" w:tentative="1">
+      <w:start w:val="1"/>
+      <w:numFmt w:val="decimal"/>
+      <w:lvlText w:val="%2."/>
+      <w:lvlJc w:val="left"/>
+      <w:pPr>
+        <w:tabs>
+          <w:tab w:val="num" w:pos="1440"/>
+        </w:tabs>
+        <w:ind w:left="1440" w:hanging="360"/>
+      </w:pPr>
+    </w:lvl>
+    <w:lvl w:ilvl="2" w:tentative="1">
+      <w:start w:val="1"/>
+      <w:numFmt w:val="decimal"/>
+      <w:lvlText w:val="%3."/>
+      <w:lvlJc w:val="left"/>
+      <w:pPr>
+        <w:tabs>
+          <w:tab w:val="num" w:pos="2160"/>
+        </w:tabs>
+        <w:ind w:left="2160" w:hanging="360"/>
+      </w:pPr>
+    </w:lvl>
+    <w:lvl w:ilvl="3" w:tentative="1">
+      <w:start w:val="1"/>
+      <w:numFmt w:val="decimal"/>
+      <w:lvlText w:val="%4."/>
+      <w:lvlJc w:val="left"/>
+      <w:pPr>
+        <w:tabs>
+          <w:tab w:val="num" w:pos="2880"/>
+        </w:tabs>
+        <w:ind w:left="2880" w:hanging="360"/>
+      </w:pPr>
+    </w:lvl>
+    <w:lvl w:ilvl="4" w:tentative="1">
+      <w:start w:val="1"/>
+      <w:numFmt w:val="decimal"/>
+      <w:lvlText w:val="%5."/>
+      <w:lvlJc w:val="left"/>
+      <w:pPr>
+        <w:tabs>
+          <w:tab w:val="num" w:pos="3600"/>
+        </w:tabs>
+        <w:ind w:left="3600" w:hanging="360"/>
+      </w:pPr>
+    </w:lvl>
+    <w:lvl w:ilvl="5" w:tentative="1">
+      <w:start w:val="1"/>
+      <w:numFmt w:val="decimal"/>
+      <w:lvlText w:val="%6."/>
+      <w:lvlJc w:val="left"/>
+      <w:pPr>
+        <w:tabs>
+          <w:tab w:val="num" w:pos="4320"/>
+        </w:tabs>
+        <w:ind w:left="4320" w:hanging="360"/>
+      </w:pPr>
+    </w:lvl>
+    <w:lvl w:ilvl="6" w:tentative="1">
+      <w:start w:val="1"/>
+      <w:numFmt w:val="decimal"/>
+      <w:lvlText w:val="%7."/>
+      <w:lvlJc w:val="left"/>
+      <w:pPr>
+        <w:tabs>
+          <w:tab w:val="num" w:pos="5040"/>
+        </w:tabs>
+        <w:ind w:left="5040" w:hanging="360"/>
+      </w:pPr>
+    </w:lvl>
+    <w:lvl w:ilvl="7" w:tentative="1">
+      <w:start w:val="1"/>
+      <w:numFmt w:val="decimal"/>
+      <w:lvlText w:val="%8."/>
+      <w:lvlJc w:val="left"/>
+      <w:pPr>
+        <w:tabs>
+          <w:tab w:val="num" w:pos="5760"/>
+        </w:tabs>
+        <w:ind w:left="5760" w:hanging="360"/>
+      </w:pPr>
+    </w:lvl>
+    <w:lvl w:ilvl="8" w:tentative="1">
+      <w:start w:val="1"/>
+      <w:numFmt w:val="decimal"/>
+      <w:lvlText w:val="%9."/>
+      <w:lvlJc w:val="left"/>
+      <w:pPr>
+        <w:tabs>
+          <w:tab w:val="num" w:pos="6480"/>
+        </w:tabs>
+        <w:ind w:left="6480" w:hanging="360"/>
+      </w:pPr>
+    </w:lvl>
+  </w:abstractNum>
+  <w:abstractNum w:abstractNumId="31" w15:restartNumberingAfterBreak="0">
     <w:nsid w:val="7D2C5CE6"/>
     <w:multiLevelType w:val="multilevel"/>
     <w:tmpl w:val="52FAB0AE"/>
@@ -19414,7 +20083,7 @@
     </w:lvl>
   </w:abstractNum>
   <w:num w:numId="1" w16cid:durableId="1300265945">
-    <w:abstractNumId w:val="28"/>
+    <w:abstractNumId w:val="29"/>
   </w:num>
   <w:num w:numId="2" w16cid:durableId="1143546390">
     <w:abstractNumId w:val="6"/>
@@ -19423,10 +20092,10 @@
     <w:abstractNumId w:val="3"/>
   </w:num>
   <w:num w:numId="4" w16cid:durableId="254946745">
-    <w:abstractNumId w:val="27"/>
+    <w:abstractNumId w:val="28"/>
   </w:num>
   <w:num w:numId="5" w16cid:durableId="742721258">
-    <w:abstractNumId w:val="15"/>
+    <w:abstractNumId w:val="16"/>
   </w:num>
   <w:num w:numId="6" w16cid:durableId="221410622">
     <w:abstractNumId w:val="12"/>
@@ -19438,10 +20107,10 @@
     <w:abstractNumId w:val="13"/>
   </w:num>
   <w:num w:numId="9" w16cid:durableId="1017733754">
-    <w:abstractNumId w:val="29"/>
+    <w:abstractNumId w:val="31"/>
   </w:num>
   <w:num w:numId="10" w16cid:durableId="507018582">
-    <w:abstractNumId w:val="21"/>
+    <w:abstractNumId w:val="22"/>
   </w:num>
   <w:num w:numId="11" w16cid:durableId="2129857907">
     <w:abstractNumId w:val="2"/>
@@ -19450,28 +20119,28 @@
     <w:abstractNumId w:val="9"/>
   </w:num>
   <w:num w:numId="13" w16cid:durableId="61104374">
-    <w:abstractNumId w:val="25"/>
+    <w:abstractNumId w:val="26"/>
   </w:num>
   <w:num w:numId="14" w16cid:durableId="734206232">
     <w:abstractNumId w:val="4"/>
   </w:num>
   <w:num w:numId="15" w16cid:durableId="1067923674">
-    <w:abstractNumId w:val="26"/>
+    <w:abstractNumId w:val="27"/>
   </w:num>
   <w:num w:numId="16" w16cid:durableId="1781604191">
+    <w:abstractNumId w:val="24"/>
+  </w:num>
+  <w:num w:numId="17" w16cid:durableId="2083982975">
+    <w:abstractNumId w:val="15"/>
+  </w:num>
+  <w:num w:numId="18" w16cid:durableId="327246172">
+    <w:abstractNumId w:val="19"/>
+  </w:num>
+  <w:num w:numId="19" w16cid:durableId="277759764">
     <w:abstractNumId w:val="23"/>
   </w:num>
-  <w:num w:numId="17" w16cid:durableId="2083982975">
-    <w:abstractNumId w:val="14"/>
-  </w:num>
-  <w:num w:numId="18" w16cid:durableId="327246172">
-    <w:abstractNumId w:val="18"/>
-  </w:num>
-  <w:num w:numId="19" w16cid:durableId="277759764">
-    <w:abstractNumId w:val="22"/>
-  </w:num>
   <w:num w:numId="20" w16cid:durableId="272707050">
-    <w:abstractNumId w:val="24"/>
+    <w:abstractNumId w:val="25"/>
   </w:num>
   <w:num w:numId="21" w16cid:durableId="1738166548">
     <w:abstractNumId w:val="8"/>
@@ -19483,10 +20152,10 @@
     <w:abstractNumId w:val="7"/>
   </w:num>
   <w:num w:numId="24" w16cid:durableId="269749323">
-    <w:abstractNumId w:val="19"/>
+    <w:abstractNumId w:val="20"/>
   </w:num>
   <w:num w:numId="25" w16cid:durableId="1223708813">
-    <w:abstractNumId w:val="20"/>
+    <w:abstractNumId w:val="21"/>
   </w:num>
   <w:num w:numId="26" w16cid:durableId="831019699">
     <w:abstractNumId w:val="0"/>
@@ -19495,10 +20164,10 @@
     </w:lvlOverride>
   </w:num>
   <w:num w:numId="27" w16cid:durableId="1282952374">
-    <w:abstractNumId w:val="16"/>
+    <w:abstractNumId w:val="17"/>
   </w:num>
   <w:num w:numId="28" w16cid:durableId="340276128">
-    <w:abstractNumId w:val="17"/>
+    <w:abstractNumId w:val="18"/>
   </w:num>
   <w:num w:numId="29" w16cid:durableId="1529222991">
     <w:abstractNumId w:val="10"/>
@@ -19507,19 +20176,25 @@
     <w:abstractNumId w:val="1"/>
   </w:num>
   <w:num w:numId="31" w16cid:durableId="773672724">
-    <w:abstractNumId w:val="28"/>
+    <w:abstractNumId w:val="29"/>
   </w:num>
   <w:num w:numId="32" w16cid:durableId="536240465">
-    <w:abstractNumId w:val="28"/>
+    <w:abstractNumId w:val="29"/>
   </w:num>
   <w:num w:numId="33" w16cid:durableId="98112588">
-    <w:abstractNumId w:val="28"/>
+    <w:abstractNumId w:val="29"/>
   </w:num>
   <w:num w:numId="34" w16cid:durableId="460077326">
     <w:abstractNumId w:val="0"/>
     <w:lvlOverride w:ilvl="0">
       <w:startOverride w:val="1"/>
     </w:lvlOverride>
+  </w:num>
+  <w:num w:numId="35" w16cid:durableId="1600719409">
+    <w:abstractNumId w:val="30"/>
+  </w:num>
+  <w:num w:numId="36" w16cid:durableId="346449246">
+    <w:abstractNumId w:val="14"/>
   </w:num>
   <w:numIdMacAtCleanup w:val="26"/>
 </w:numbering>
@@ -20049,7 +20724,6 @@
   <w:style w:type="character" w:default="1" w:styleId="DefaultParagraphFont">
     <w:name w:val="Default Paragraph Font"/>
     <w:uiPriority w:val="1"/>
-    <w:semiHidden/>
     <w:unhideWhenUsed/>
   </w:style>
   <w:style w:type="table" w:default="1" w:styleId="TableNormal">
@@ -20541,14 +21215,6 @@
 </file>
 
 <file path=customXml/item1.xml><?xml version="1.0" encoding="utf-8"?>
-<p:properties xmlns:p="http://schemas.microsoft.com/office/2006/metadata/properties" xmlns:xsi="http://www.w3.org/2001/XMLSchema-instance" xmlns:pc="http://schemas.microsoft.com/office/infopath/2007/PartnerControls">
-  <documentManagement>
-    <_activity xmlns="015440bd-e676-49ee-9f31-051f4cf1ab4a" xsi:nil="true"/>
-  </documentManagement>
-</p:properties>
-</file>
-
-<file path=customXml/item2.xml><?xml version="1.0" encoding="utf-8"?>
 <?mso-contentType ?>
 <FormTemplates xmlns="http://schemas.microsoft.com/sharepoint/v3/contenttype/forms">
   <Display>DocumentLibraryForm</Display>
@@ -20557,7 +21223,7 @@
 </FormTemplates>
 </file>
 
-<file path=customXml/item3.xml><?xml version="1.0" encoding="utf-8"?>
+<file path=customXml/item2.xml><?xml version="1.0" encoding="utf-8"?>
 <ct:contentTypeSchema xmlns:ct="http://schemas.microsoft.com/office/2006/metadata/contentType" xmlns:ma="http://schemas.microsoft.com/office/2006/metadata/properties/metaAttributes" ct:_="" ma:_="" ma:contentTypeName="Dokument" ma:contentTypeID="0x0101008C65BB1A2AF9654BB66965C7BFF66F67" ma:contentTypeVersion="15" ma:contentTypeDescription="Ein neues Dokument erstellen." ma:contentTypeScope="" ma:versionID="6be1be90e571261b17278126e608d9f1">
   <xsd:schema xmlns:xsd="http://www.w3.org/2001/XMLSchema" xmlns:xs="http://www.w3.org/2001/XMLSchema" xmlns:p="http://schemas.microsoft.com/office/2006/metadata/properties" xmlns:ns3="015440bd-e676-49ee-9f31-051f4cf1ab4a" xmlns:ns4="6b2fbf86-b996-451f-b2eb-6762734d797d" targetNamespace="http://schemas.microsoft.com/office/2006/metadata/properties" ma:root="true" ma:fieldsID="eeaa5fd2e1f6a8f644ade5e866ed70b4" ns3:_="" ns4:_="">
     <xsd:import namespace="015440bd-e676-49ee-9f31-051f4cf1ab4a"/>
@@ -20790,17 +21456,15 @@
 </ct:contentTypeSchema>
 </file>
 
-<file path=customXml/itemProps1.xml><?xml version="1.0" encoding="utf-8"?>
-<ds:datastoreItem xmlns:ds="http://schemas.openxmlformats.org/officeDocument/2006/customXml" ds:itemID="{9EAC0BE3-53DB-4F8A-A602-85ED8DDA791C}">
-  <ds:schemaRefs>
-    <ds:schemaRef ds:uri="http://schemas.microsoft.com/office/2006/metadata/properties"/>
-    <ds:schemaRef ds:uri="http://schemas.microsoft.com/office/infopath/2007/PartnerControls"/>
-    <ds:schemaRef ds:uri="015440bd-e676-49ee-9f31-051f4cf1ab4a"/>
-  </ds:schemaRefs>
-</ds:datastoreItem>
+<file path=customXml/item3.xml><?xml version="1.0" encoding="utf-8"?>
+<p:properties xmlns:p="http://schemas.microsoft.com/office/2006/metadata/properties" xmlns:xsi="http://www.w3.org/2001/XMLSchema-instance" xmlns:pc="http://schemas.microsoft.com/office/infopath/2007/PartnerControls">
+  <documentManagement>
+    <_activity xmlns="015440bd-e676-49ee-9f31-051f4cf1ab4a" xsi:nil="true"/>
+  </documentManagement>
+</p:properties>
 </file>
 
-<file path=customXml/itemProps2.xml><?xml version="1.0" encoding="utf-8"?>
+<file path=customXml/itemProps1.xml><?xml version="1.0" encoding="utf-8"?>
 <ds:datastoreItem xmlns:ds="http://schemas.openxmlformats.org/officeDocument/2006/customXml" ds:itemID="{A0426EA2-7E5B-4150-9018-8ECBF8046799}">
   <ds:schemaRefs>
     <ds:schemaRef ds:uri="http://schemas.microsoft.com/sharepoint/v3/contenttype/forms"/>
@@ -20808,7 +21472,7 @@
 </ds:datastoreItem>
 </file>
 
-<file path=customXml/itemProps3.xml><?xml version="1.0" encoding="utf-8"?>
+<file path=customXml/itemProps2.xml><?xml version="1.0" encoding="utf-8"?>
 <ds:datastoreItem xmlns:ds="http://schemas.openxmlformats.org/officeDocument/2006/customXml" ds:itemID="{B04A3E3B-1BFE-4EC5-9909-48983C947748}">
   <ds:schemaRefs>
     <ds:schemaRef ds:uri="http://schemas.microsoft.com/office/2006/metadata/contentType"/>
@@ -20827,6 +21491,16 @@
 </ds:datastoreItem>
 </file>
 
+<file path=customXml/itemProps3.xml><?xml version="1.0" encoding="utf-8"?>
+<ds:datastoreItem xmlns:ds="http://schemas.openxmlformats.org/officeDocument/2006/customXml" ds:itemID="{9EAC0BE3-53DB-4F8A-A602-85ED8DDA791C}">
+  <ds:schemaRefs>
+    <ds:schemaRef ds:uri="http://schemas.microsoft.com/office/2006/metadata/properties"/>
+    <ds:schemaRef ds:uri="http://schemas.microsoft.com/office/infopath/2007/PartnerControls"/>
+    <ds:schemaRef ds:uri="015440bd-e676-49ee-9f31-051f4cf1ab4a"/>
+  </ds:schemaRefs>
+</ds:datastoreItem>
+</file>
+
 <file path=docMetadata/LabelInfo.xml><?xml version="1.0" encoding="utf-8"?>
 <clbl:labelList xmlns:clbl="http://schemas.microsoft.com/office/2020/mipLabelMetadata">
   <clbl:label id="{fabac512-61aa-4fbc-9ff5-446e18552dee}" enabled="1" method="Privileged" siteId="{3ae7c479-0cf1-47f4-8f84-929f364eff67}" removed="0"/>

</xml_diff>